<commit_message>
deleting incorrect file and adding adding actual current rs user guide\
</commit_message>
<xml_diff>
--- a/Research Server User Guide.docx
+++ b/Research Server User Guide.docx
@@ -1,6 +1,6 @@
 
 <file path=word/document.xml><?xml version="1.0" encoding="utf-8"?>
-<w:document xmlns:wpc="http://schemas.microsoft.com/office/word/2010/wordprocessingCanvas" xmlns:cx="http://schemas.microsoft.com/office/drawing/2014/chartex" xmlns:cx1="http://schemas.microsoft.com/office/drawing/2015/9/8/chartex" xmlns:mc="http://schemas.openxmlformats.org/markup-compatibility/2006" xmlns:o="urn:schemas-microsoft-com:office:office" xmlns:r="http://schemas.openxmlformats.org/officeDocument/2006/relationships" xmlns:m="http://schemas.openxmlformats.org/officeDocument/2006/math" xmlns:v="urn:schemas-microsoft-com:vml" xmlns:wp14="http://schemas.microsoft.com/office/word/2010/wordprocessingDrawing" xmlns:wp="http://schemas.openxmlformats.org/drawingml/2006/wordprocessingDrawing" xmlns:w10="urn:schemas-microsoft-com:office:word" xmlns:w="http://schemas.openxmlformats.org/wordprocessingml/2006/main" xmlns:w14="http://schemas.microsoft.com/office/word/2010/wordml" xmlns:w15="http://schemas.microsoft.com/office/word/2012/wordml" xmlns:w16se="http://schemas.microsoft.com/office/word/2015/wordml/symex" xmlns:wpg="http://schemas.microsoft.com/office/word/2010/wordprocessingGroup" xmlns:wpi="http://schemas.microsoft.com/office/word/2010/wordprocessingInk" xmlns:wne="http://schemas.microsoft.com/office/word/2006/wordml" xmlns:wps="http://schemas.microsoft.com/office/word/2010/wordprocessingShape" mc:Ignorable="w14 w15 w16se wp14">
+<w:document xmlns:wpc="http://schemas.microsoft.com/office/word/2010/wordprocessingCanvas" xmlns:cx="http://schemas.microsoft.com/office/drawing/2014/chartex" xmlns:cx1="http://schemas.microsoft.com/office/drawing/2015/9/8/chartex" xmlns:cx2="http://schemas.microsoft.com/office/drawing/2015/10/21/chartex" xmlns:cx3="http://schemas.microsoft.com/office/drawing/2016/5/9/chartex" xmlns:cx4="http://schemas.microsoft.com/office/drawing/2016/5/10/chartex" xmlns:cx5="http://schemas.microsoft.com/office/drawing/2016/5/11/chartex" xmlns:cx6="http://schemas.microsoft.com/office/drawing/2016/5/12/chartex" xmlns:cx7="http://schemas.microsoft.com/office/drawing/2016/5/13/chartex" xmlns:cx8="http://schemas.microsoft.com/office/drawing/2016/5/14/chartex" xmlns:mc="http://schemas.openxmlformats.org/markup-compatibility/2006" xmlns:aink="http://schemas.microsoft.com/office/drawing/2016/ink" xmlns:am3d="http://schemas.microsoft.com/office/drawing/2017/model3d" xmlns:o="urn:schemas-microsoft-com:office:office" xmlns:r="http://schemas.openxmlformats.org/officeDocument/2006/relationships" xmlns:m="http://schemas.openxmlformats.org/officeDocument/2006/math" xmlns:v="urn:schemas-microsoft-com:vml" xmlns:wp14="http://schemas.microsoft.com/office/word/2010/wordprocessingDrawing" xmlns:wp="http://schemas.openxmlformats.org/drawingml/2006/wordprocessingDrawing" xmlns:w10="urn:schemas-microsoft-com:office:word" xmlns:w="http://schemas.openxmlformats.org/wordprocessingml/2006/main" xmlns:w14="http://schemas.microsoft.com/office/word/2010/wordml" xmlns:w15="http://schemas.microsoft.com/office/word/2012/wordml" xmlns:w16cid="http://schemas.microsoft.com/office/word/2016/wordml/cid" xmlns:w16se="http://schemas.microsoft.com/office/word/2015/wordml/symex" xmlns:wpg="http://schemas.microsoft.com/office/word/2010/wordprocessingGroup" xmlns:wpi="http://schemas.microsoft.com/office/word/2010/wordprocessingInk" xmlns:wne="http://schemas.microsoft.com/office/word/2006/wordml" xmlns:wps="http://schemas.microsoft.com/office/word/2010/wordprocessingShape" mc:Ignorable="w14 w15 w16se w16cid wp14">
   <w:body>
     <w:p>
       <w:pPr>
@@ -193,7 +193,7 @@
         <w:rPr>
           <w:szCs w:val="24"/>
         </w:rPr>
-        <w:t>three</w:t>
+        <w:t>two</w:t>
       </w:r>
       <w:r>
         <w:rPr>
@@ -205,27 +205,13 @@
         <w:rPr>
           <w:szCs w:val="24"/>
         </w:rPr>
-        <w:t xml:space="preserve">ed research servers: Research03, </w:t>
-      </w:r>
-      <w:r>
-        <w:rPr>
-          <w:szCs w:val="24"/>
-        </w:rPr>
-        <w:t>Research04</w:t>
-      </w:r>
-      <w:r>
-        <w:rPr>
-          <w:szCs w:val="24"/>
-        </w:rPr>
-        <w:t xml:space="preserve"> &amp; Research 05</w:t>
-      </w:r>
-      <w:bookmarkStart w:id="0" w:name="_GoBack"/>
-      <w:bookmarkEnd w:id="0"/>
-      <w:r>
-        <w:rPr>
-          <w:szCs w:val="24"/>
-        </w:rPr>
-        <w:t>.</w:t>
+        <w:t>ed research servers: Research05</w:t>
+      </w:r>
+      <w:r>
+        <w:rPr>
+          <w:szCs w:val="24"/>
+        </w:rPr>
+        <w:t xml:space="preserve"> &amp; Research06</w:t>
       </w:r>
     </w:p>
     <w:p>
@@ -238,7 +224,7 @@
     </w:p>
     <w:tbl>
       <w:tblPr>
-        <w:tblW w:w="10522" w:type="dxa"/>
+        <w:tblW w:w="8115" w:type="dxa"/>
         <w:tblInd w:w="93" w:type="dxa"/>
         <w:tblLook w:val="04A0" w:firstRow="1" w:lastRow="0" w:firstColumn="1" w:lastColumn="0" w:noHBand="0" w:noVBand="1"/>
       </w:tblPr>
@@ -246,7 +232,6 @@
         <w:gridCol w:w="1995"/>
         <w:gridCol w:w="2970"/>
         <w:gridCol w:w="3150"/>
-        <w:gridCol w:w="2407"/>
       </w:tblGrid>
       <w:tr>
         <w:trPr>
@@ -293,7 +278,6 @@
             </w:tcBorders>
             <w:shd w:val="clear" w:color="auto" w:fill="auto"/>
             <w:noWrap/>
-            <w:vAlign w:val="center"/>
             <w:hideMark/>
           </w:tcPr>
           <w:p>
@@ -314,7 +298,7 @@
                 <w:color w:val="000000"/>
                 <w:szCs w:val="24"/>
               </w:rPr>
-              <w:t>Research03</w:t>
+              <w:t>Research05</w:t>
             </w:r>
           </w:p>
         </w:tc>
@@ -329,7 +313,6 @@
             </w:tcBorders>
             <w:shd w:val="clear" w:color="auto" w:fill="auto"/>
             <w:noWrap/>
-            <w:vAlign w:val="center"/>
             <w:hideMark/>
           </w:tcPr>
           <w:p>
@@ -350,40 +333,7 @@
                 <w:color w:val="000000"/>
                 <w:szCs w:val="24"/>
               </w:rPr>
-              <w:t>Research04</w:t>
-            </w:r>
-          </w:p>
-        </w:tc>
-        <w:tc>
-          <w:tcPr>
-            <w:tcW w:w="2407" w:type="dxa"/>
-            <w:tcBorders>
-              <w:top w:val="single" w:sz="4" w:space="0" w:color="D9D9D9"/>
-              <w:left w:val="nil"/>
-              <w:bottom w:val="single" w:sz="4" w:space="0" w:color="D9D9D9"/>
-              <w:right w:val="single" w:sz="4" w:space="0" w:color="D9D9D9"/>
-            </w:tcBorders>
-          </w:tcPr>
-          <w:p>
-            <w:pPr>
-              <w:spacing w:after="0" w:line="240" w:lineRule="auto"/>
-              <w:rPr>
-                <w:rFonts w:ascii="Calibri" w:eastAsia="Times New Roman" w:hAnsi="Calibri" w:cs="Times New Roman"/>
-                <w:b/>
-                <w:bCs/>
-                <w:color w:val="000000"/>
-                <w:szCs w:val="24"/>
-              </w:rPr>
-            </w:pPr>
-            <w:r>
-              <w:rPr>
-                <w:rFonts w:ascii="Calibri" w:eastAsia="Times New Roman" w:hAnsi="Calibri" w:cs="Times New Roman"/>
-                <w:b/>
-                <w:bCs/>
-                <w:color w:val="000000"/>
-                <w:szCs w:val="24"/>
-              </w:rPr>
-              <w:t>Research05</w:t>
+              <w:t>Research06</w:t>
             </w:r>
           </w:p>
         </w:tc>
@@ -439,7 +389,6 @@
             </w:tcBorders>
             <w:shd w:val="clear" w:color="auto" w:fill="auto"/>
             <w:noWrap/>
-            <w:vAlign w:val="center"/>
             <w:hideMark/>
           </w:tcPr>
           <w:p>
@@ -456,7 +405,25 @@
                 <w:color w:val="000000"/>
                 <w:szCs w:val="24"/>
               </w:rPr>
-              <w:t xml:space="preserve">2 x 2.67 Ghz </w:t>
+              <w:t xml:space="preserve">2 x 2.5 </w:t>
+            </w:r>
+            <w:proofErr w:type="spellStart"/>
+            <w:r>
+              <w:rPr>
+                <w:rFonts w:ascii="Calibri" w:eastAsia="Times New Roman" w:hAnsi="Calibri" w:cs="Times New Roman"/>
+                <w:color w:val="000000"/>
+                <w:szCs w:val="24"/>
+              </w:rPr>
+              <w:t>Ghz</w:t>
+            </w:r>
+            <w:proofErr w:type="spellEnd"/>
+            <w:r>
+              <w:rPr>
+                <w:rFonts w:ascii="Calibri" w:eastAsia="Times New Roman" w:hAnsi="Calibri" w:cs="Times New Roman"/>
+                <w:color w:val="000000"/>
+                <w:szCs w:val="24"/>
+              </w:rPr>
+              <w:t xml:space="preserve"> </w:t>
             </w:r>
           </w:p>
         </w:tc>
@@ -471,7 +438,6 @@
             </w:tcBorders>
             <w:shd w:val="clear" w:color="auto" w:fill="auto"/>
             <w:noWrap/>
-            <w:vAlign w:val="center"/>
             <w:hideMark/>
           </w:tcPr>
           <w:p>
@@ -488,36 +454,25 @@
                 <w:color w:val="000000"/>
                 <w:szCs w:val="24"/>
               </w:rPr>
-              <w:t xml:space="preserve">2 x 2.2 Ghz </w:t>
-            </w:r>
-          </w:p>
-        </w:tc>
-        <w:tc>
-          <w:tcPr>
-            <w:tcW w:w="2407" w:type="dxa"/>
-            <w:tcBorders>
-              <w:top w:val="nil"/>
-              <w:left w:val="nil"/>
-              <w:bottom w:val="single" w:sz="4" w:space="0" w:color="D9D9D9"/>
-              <w:right w:val="single" w:sz="4" w:space="0" w:color="D9D9D9"/>
-            </w:tcBorders>
-          </w:tcPr>
-          <w:p>
-            <w:pPr>
-              <w:spacing w:after="0" w:line="240" w:lineRule="auto"/>
+              <w:t xml:space="preserve">2 x 2.5 </w:t>
+            </w:r>
+            <w:proofErr w:type="spellStart"/>
+            <w:r>
               <w:rPr>
                 <w:rFonts w:ascii="Calibri" w:eastAsia="Times New Roman" w:hAnsi="Calibri" w:cs="Times New Roman"/>
                 <w:color w:val="000000"/>
                 <w:szCs w:val="24"/>
               </w:rPr>
-            </w:pPr>
+              <w:t>Ghz</w:t>
+            </w:r>
+            <w:proofErr w:type="spellEnd"/>
             <w:r>
               <w:rPr>
                 <w:rFonts w:ascii="Calibri" w:eastAsia="Times New Roman" w:hAnsi="Calibri" w:cs="Times New Roman"/>
                 <w:color w:val="000000"/>
                 <w:szCs w:val="24"/>
               </w:rPr>
-              <w:t xml:space="preserve">2 x 2.5 Ghz </w:t>
+              <w:t xml:space="preserve"> </w:t>
             </w:r>
           </w:p>
         </w:tc>
@@ -573,7 +528,6 @@
             </w:tcBorders>
             <w:shd w:val="clear" w:color="auto" w:fill="auto"/>
             <w:noWrap/>
-            <w:vAlign w:val="center"/>
             <w:hideMark/>
           </w:tcPr>
           <w:p>
@@ -590,7 +544,7 @@
                 <w:color w:val="000000"/>
                 <w:szCs w:val="24"/>
               </w:rPr>
-              <w:t xml:space="preserve">36 GB </w:t>
+              <w:t xml:space="preserve">96 GB </w:t>
             </w:r>
           </w:p>
         </w:tc>
@@ -605,7 +559,6 @@
             </w:tcBorders>
             <w:shd w:val="clear" w:color="auto" w:fill="auto"/>
             <w:noWrap/>
-            <w:vAlign w:val="center"/>
             <w:hideMark/>
           </w:tcPr>
           <w:p>
@@ -622,47 +575,12 @@
                 <w:color w:val="000000"/>
                 <w:szCs w:val="24"/>
               </w:rPr>
-              <w:t>80</w:t>
-            </w:r>
-            <w:r>
-              <w:rPr>
-                <w:rFonts w:ascii="Calibri" w:eastAsia="Times New Roman" w:hAnsi="Calibri" w:cs="Times New Roman"/>
-                <w:color w:val="000000"/>
-                <w:szCs w:val="24"/>
-              </w:rPr>
-              <w:t xml:space="preserve"> GB </w:t>
-            </w:r>
-          </w:p>
-        </w:tc>
-        <w:tc>
-          <w:tcPr>
-            <w:tcW w:w="2407" w:type="dxa"/>
-            <w:tcBorders>
-              <w:top w:val="nil"/>
-              <w:left w:val="nil"/>
-              <w:bottom w:val="single" w:sz="4" w:space="0" w:color="D9D9D9"/>
-              <w:right w:val="single" w:sz="4" w:space="0" w:color="D9D9D9"/>
-            </w:tcBorders>
-          </w:tcPr>
-          <w:p>
-            <w:pPr>
-              <w:spacing w:after="0" w:line="240" w:lineRule="auto"/>
-              <w:rPr>
-                <w:rFonts w:ascii="Calibri" w:eastAsia="Times New Roman" w:hAnsi="Calibri" w:cs="Times New Roman"/>
-                <w:color w:val="000000"/>
-                <w:szCs w:val="24"/>
-              </w:rPr>
-            </w:pPr>
-            <w:r>
-              <w:rPr>
-                <w:rFonts w:ascii="Calibri" w:eastAsia="Times New Roman" w:hAnsi="Calibri" w:cs="Times New Roman"/>
-                <w:color w:val="000000"/>
-                <w:szCs w:val="24"/>
-              </w:rPr>
-              <w:t xml:space="preserve">96 GB </w:t>
-            </w:r>
-          </w:p>
-        </w:tc>
+              <w:t xml:space="preserve">128 GB </w:t>
+            </w:r>
+          </w:p>
+        </w:tc>
+        <w:bookmarkStart w:id="0" w:name="_GoBack"/>
+        <w:bookmarkEnd w:id="0"/>
       </w:tr>
       <w:tr>
         <w:trPr>
@@ -715,7 +633,6 @@
             </w:tcBorders>
             <w:shd w:val="clear" w:color="auto" w:fill="auto"/>
             <w:noWrap/>
-            <w:vAlign w:val="center"/>
             <w:hideMark/>
           </w:tcPr>
           <w:p>
@@ -740,7 +657,7 @@
                 <w:color w:val="000000"/>
                 <w:szCs w:val="24"/>
               </w:rPr>
-              <w:t>Server 2008</w:t>
+              <w:t>Server 2016</w:t>
             </w:r>
           </w:p>
         </w:tc>
@@ -755,52 +672,14 @@
             </w:tcBorders>
             <w:shd w:val="clear" w:color="auto" w:fill="auto"/>
             <w:noWrap/>
-            <w:vAlign w:val="center"/>
-            <w:hideMark/>
-          </w:tcPr>
-          <w:p>
-            <w:pPr>
-              <w:spacing w:after="0" w:line="240" w:lineRule="auto"/>
-              <w:rPr>
-                <w:rFonts w:ascii="Calibri" w:eastAsia="Times New Roman" w:hAnsi="Calibri" w:cs="Times New Roman"/>
-                <w:color w:val="000000"/>
-              </w:rPr>
-            </w:pPr>
-            <w:r>
-              <w:rPr>
-                <w:rFonts w:ascii="Calibri" w:eastAsia="Times New Roman" w:hAnsi="Calibri" w:cs="Times New Roman"/>
-                <w:color w:val="000000"/>
-                <w:szCs w:val="24"/>
-              </w:rPr>
-              <w:t xml:space="preserve">64 Bit </w:t>
-            </w:r>
-            <w:r>
-              <w:rPr>
-                <w:rFonts w:ascii="Calibri" w:eastAsia="Times New Roman" w:hAnsi="Calibri" w:cs="Times New Roman"/>
-                <w:color w:val="000000"/>
-                <w:szCs w:val="24"/>
-              </w:rPr>
-              <w:t>Server 2008</w:t>
-            </w:r>
-          </w:p>
-        </w:tc>
-        <w:tc>
-          <w:tcPr>
-            <w:tcW w:w="2407" w:type="dxa"/>
-            <w:tcBorders>
-              <w:top w:val="nil"/>
-              <w:left w:val="nil"/>
-              <w:bottom w:val="single" w:sz="4" w:space="0" w:color="D9D9D9"/>
-              <w:right w:val="single" w:sz="4" w:space="0" w:color="D9D9D9"/>
-            </w:tcBorders>
-          </w:tcPr>
-          <w:p>
-            <w:pPr>
-              <w:spacing w:after="0" w:line="240" w:lineRule="auto"/>
-              <w:rPr>
-                <w:rFonts w:ascii="Calibri" w:eastAsia="Times New Roman" w:hAnsi="Calibri" w:cs="Times New Roman"/>
-                <w:color w:val="000000"/>
-                <w:szCs w:val="24"/>
+            <w:hideMark/>
+          </w:tcPr>
+          <w:p>
+            <w:pPr>
+              <w:spacing w:after="0" w:line="240" w:lineRule="auto"/>
+              <w:rPr>
+                <w:rFonts w:ascii="Calibri" w:eastAsia="Times New Roman" w:hAnsi="Calibri" w:cs="Times New Roman"/>
+                <w:color w:val="000000"/>
               </w:rPr>
             </w:pPr>
             <w:r>
@@ -930,33 +809,6 @@
                 <w:color w:val="000000"/>
               </w:rPr>
               <w:t>5 TB (S:) Drive</w:t>
-            </w:r>
-          </w:p>
-        </w:tc>
-        <w:tc>
-          <w:tcPr>
-            <w:tcW w:w="2407" w:type="dxa"/>
-            <w:tcBorders>
-              <w:top w:val="nil"/>
-              <w:left w:val="nil"/>
-              <w:bottom w:val="single" w:sz="4" w:space="0" w:color="D9D9D9"/>
-              <w:right w:val="single" w:sz="4" w:space="0" w:color="D9D9D9"/>
-            </w:tcBorders>
-          </w:tcPr>
-          <w:p>
-            <w:pPr>
-              <w:spacing w:after="0" w:line="240" w:lineRule="auto"/>
-              <w:rPr>
-                <w:rFonts w:ascii="Calibri" w:eastAsia="Times New Roman" w:hAnsi="Calibri" w:cs="Times New Roman"/>
-                <w:color w:val="000000"/>
-              </w:rPr>
-            </w:pPr>
-            <w:r>
-              <w:rPr>
-                <w:rFonts w:ascii="Calibri" w:eastAsia="Times New Roman" w:hAnsi="Calibri" w:cs="Times New Roman"/>
-                <w:color w:val="000000"/>
-              </w:rPr>
-              <w:t>300 GB (C:) Drive</w:t>
             </w:r>
           </w:p>
         </w:tc>
@@ -1516,13 +1368,23 @@
                 <w:sz w:val="20"/>
               </w:rPr>
             </w:pPr>
+            <w:proofErr w:type="spellStart"/>
             <w:r>
               <w:rPr>
                 <w:rFonts w:ascii="Calibri" w:eastAsia="Times New Roman" w:hAnsi="Calibri" w:cs="Times New Roman"/>
                 <w:color w:val="000000"/>
                 <w:sz w:val="20"/>
               </w:rPr>
-              <w:t xml:space="preserve">EViews </w:t>
+              <w:t>EViews</w:t>
+            </w:r>
+            <w:proofErr w:type="spellEnd"/>
+            <w:r>
+              <w:rPr>
+                <w:rFonts w:ascii="Calibri" w:eastAsia="Times New Roman" w:hAnsi="Calibri" w:cs="Times New Roman"/>
+                <w:color w:val="000000"/>
+                <w:sz w:val="20"/>
+              </w:rPr>
+              <w:t xml:space="preserve"> </w:t>
             </w:r>
           </w:p>
         </w:tc>
@@ -1656,8 +1518,18 @@
                 <w:color w:val="000000"/>
                 <w:sz w:val="20"/>
               </w:rPr>
-              <w:t>Repast Simphony</w:t>
-            </w:r>
+              <w:t xml:space="preserve">Repast </w:t>
+            </w:r>
+            <w:proofErr w:type="spellStart"/>
+            <w:r>
+              <w:rPr>
+                <w:rFonts w:ascii="Calibri" w:eastAsia="Times New Roman" w:hAnsi="Calibri" w:cs="Times New Roman"/>
+                <w:color w:val="000000"/>
+                <w:sz w:val="20"/>
+              </w:rPr>
+              <w:t>Simphony</w:t>
+            </w:r>
+            <w:proofErr w:type="spellEnd"/>
           </w:p>
         </w:tc>
         <w:tc>
@@ -1804,7 +1676,6 @@
         <w:spacing w:after="120"/>
       </w:pPr>
       <w:r>
-        <w:lastRenderedPageBreak/>
         <w:t>To log on to the research servers from your Brookings desktop:</w:t>
       </w:r>
     </w:p>
@@ -1866,6 +1737,7 @@
         <w:spacing w:after="120"/>
       </w:pPr>
       <w:r>
+        <w:lastRenderedPageBreak/>
         <w:t>To log on to the research servers from home:</w:t>
       </w:r>
     </w:p>
@@ -1881,7 +1753,15 @@
         <w:contextualSpacing w:val="0"/>
       </w:pPr>
       <w:r>
-        <w:t>Access the files the ITS Service Desk sent you from Webmail (webmail.brookings.edu) or MyRemote email.  </w:t>
+        <w:t xml:space="preserve">Access the files the ITS Service Desk sent you from Webmail (webmail.brookings.edu) or </w:t>
+      </w:r>
+      <w:proofErr w:type="spellStart"/>
+      <w:r>
+        <w:t>MyRemote</w:t>
+      </w:r>
+      <w:proofErr w:type="spellEnd"/>
+      <w:r>
+        <w:t xml:space="preserve"> email.  </w:t>
       </w:r>
     </w:p>
     <w:p>
@@ -2591,7 +2471,7 @@
               <w:bottom w:val="single" w:sz="4" w:space="0" w:color="9BC2E6"/>
               <w:right w:val="nil"/>
             </w:tcBorders>
-            <w:shd w:val="clear" w:color="auto" w:fill="auto"/>
+            <w:shd w:val="clear" w:color="DDEBF7" w:fill="DDEBF7"/>
             <w:vAlign w:val="center"/>
             <w:hideMark/>
           </w:tcPr>
@@ -2615,7 +2495,7 @@
                 <w:sz w:val="16"/>
                 <w:szCs w:val="16"/>
               </w:rPr>
-              <w:t>M:</w:t>
+              <w:t>N:</w:t>
             </w:r>
           </w:p>
         </w:tc>
@@ -2628,26 +2508,26 @@
               <w:bottom w:val="single" w:sz="4" w:space="0" w:color="9BC2E6"/>
               <w:right w:val="nil"/>
             </w:tcBorders>
-            <w:shd w:val="clear" w:color="auto" w:fill="auto"/>
-            <w:vAlign w:val="center"/>
-            <w:hideMark/>
-          </w:tcPr>
-          <w:p>
-            <w:pPr>
-              <w:spacing w:after="0" w:line="240" w:lineRule="auto"/>
-              <w:rPr>
-                <w:rFonts w:ascii="Calibri" w:eastAsia="Times New Roman" w:hAnsi="Calibri" w:cs="Times New Roman"/>
-                <w:sz w:val="16"/>
-                <w:szCs w:val="16"/>
-              </w:rPr>
-            </w:pPr>
-            <w:r>
-              <w:rPr>
-                <w:rFonts w:ascii="Calibri" w:eastAsia="Times New Roman" w:hAnsi="Calibri" w:cs="Times New Roman"/>
-                <w:sz w:val="16"/>
-                <w:szCs w:val="16"/>
-              </w:rPr>
-              <w:t>Personal folder on network drive</w:t>
+            <w:shd w:val="clear" w:color="DDEBF7" w:fill="DDEBF7"/>
+            <w:vAlign w:val="center"/>
+            <w:hideMark/>
+          </w:tcPr>
+          <w:p>
+            <w:pPr>
+              <w:spacing w:after="0" w:line="240" w:lineRule="auto"/>
+              <w:rPr>
+                <w:rFonts w:ascii="Calibri" w:eastAsia="Times New Roman" w:hAnsi="Calibri" w:cs="Times New Roman"/>
+                <w:sz w:val="16"/>
+                <w:szCs w:val="16"/>
+              </w:rPr>
+            </w:pPr>
+            <w:r>
+              <w:rPr>
+                <w:rFonts w:ascii="Calibri" w:eastAsia="Times New Roman" w:hAnsi="Calibri" w:cs="Times New Roman"/>
+                <w:sz w:val="16"/>
+                <w:szCs w:val="16"/>
+              </w:rPr>
+              <w:t>Program folder on network drive</w:t>
             </w:r>
           </w:p>
         </w:tc>
@@ -2815,12 +2695,12 @@
           <w:tcPr>
             <w:tcW w:w="880" w:type="dxa"/>
             <w:tcBorders>
-              <w:top w:val="single" w:sz="4" w:space="0" w:color="9BC2E6"/>
+              <w:top w:val="single" w:sz="12" w:space="0" w:color="auto"/>
               <w:left w:val="single" w:sz="4" w:space="0" w:color="9BC2E6"/>
               <w:bottom w:val="single" w:sz="4" w:space="0" w:color="9BC2E6"/>
               <w:right w:val="nil"/>
             </w:tcBorders>
-            <w:shd w:val="clear" w:color="DDEBF7" w:fill="DDEBF7"/>
+            <w:shd w:val="clear" w:color="auto" w:fill="auto"/>
             <w:vAlign w:val="center"/>
             <w:hideMark/>
           </w:tcPr>
@@ -2832,6 +2712,7 @@
                 <w:rFonts w:ascii="Calibri" w:eastAsia="Times New Roman" w:hAnsi="Calibri" w:cs="Times New Roman"/>
                 <w:b/>
                 <w:bCs/>
+                <w:color w:val="000000"/>
                 <w:sz w:val="16"/>
                 <w:szCs w:val="16"/>
               </w:rPr>
@@ -2841,10 +2722,11 @@
                 <w:rFonts w:ascii="Calibri" w:eastAsia="Times New Roman" w:hAnsi="Calibri" w:cs="Times New Roman"/>
                 <w:b/>
                 <w:bCs/>
-                <w:sz w:val="16"/>
-                <w:szCs w:val="16"/>
-              </w:rPr>
-              <w:t>N:</w:t>
+                <w:color w:val="000000"/>
+                <w:sz w:val="16"/>
+                <w:szCs w:val="16"/>
+              </w:rPr>
+              <w:t>R:</w:t>
             </w:r>
           </w:p>
         </w:tc>
@@ -2852,31 +2734,61 @@
           <w:tcPr>
             <w:tcW w:w="2900" w:type="dxa"/>
             <w:tcBorders>
-              <w:top w:val="single" w:sz="4" w:space="0" w:color="9BC2E6"/>
+              <w:top w:val="single" w:sz="12" w:space="0" w:color="auto"/>
               <w:left w:val="nil"/>
               <w:bottom w:val="single" w:sz="4" w:space="0" w:color="9BC2E6"/>
               <w:right w:val="nil"/>
             </w:tcBorders>
-            <w:shd w:val="clear" w:color="DDEBF7" w:fill="DDEBF7"/>
-            <w:vAlign w:val="center"/>
-            <w:hideMark/>
-          </w:tcPr>
-          <w:p>
-            <w:pPr>
-              <w:spacing w:after="0" w:line="240" w:lineRule="auto"/>
-              <w:rPr>
-                <w:rFonts w:ascii="Calibri" w:eastAsia="Times New Roman" w:hAnsi="Calibri" w:cs="Times New Roman"/>
-                <w:sz w:val="16"/>
-                <w:szCs w:val="16"/>
-              </w:rPr>
-            </w:pPr>
-            <w:r>
-              <w:rPr>
-                <w:rFonts w:ascii="Calibri" w:eastAsia="Times New Roman" w:hAnsi="Calibri" w:cs="Times New Roman"/>
-                <w:sz w:val="16"/>
-                <w:szCs w:val="16"/>
-              </w:rPr>
-              <w:t>Program folder on network drive</w:t>
+            <w:shd w:val="clear" w:color="auto" w:fill="auto"/>
+            <w:vAlign w:val="center"/>
+            <w:hideMark/>
+          </w:tcPr>
+          <w:p>
+            <w:pPr>
+              <w:spacing w:after="0" w:line="240" w:lineRule="auto"/>
+              <w:rPr>
+                <w:rFonts w:ascii="Calibri" w:eastAsia="Times New Roman" w:hAnsi="Calibri" w:cs="Times New Roman"/>
+                <w:color w:val="000000"/>
+                <w:sz w:val="16"/>
+                <w:szCs w:val="16"/>
+              </w:rPr>
+            </w:pPr>
+            <w:r>
+              <w:rPr>
+                <w:rFonts w:ascii="Calibri" w:eastAsia="Times New Roman" w:hAnsi="Calibri" w:cs="Times New Roman"/>
+                <w:b/>
+                <w:color w:val="000000"/>
+                <w:sz w:val="16"/>
+                <w:szCs w:val="16"/>
+              </w:rPr>
+              <w:t>Temporary</w:t>
+            </w:r>
+            <w:r>
+              <w:rPr>
+                <w:rFonts w:ascii="Calibri" w:eastAsia="Times New Roman" w:hAnsi="Calibri" w:cs="Times New Roman"/>
+                <w:color w:val="000000"/>
+                <w:sz w:val="16"/>
+                <w:szCs w:val="16"/>
+              </w:rPr>
+              <w:t xml:space="preserve"> scratch space for use when actively processing data. Local to RS</w:t>
+            </w:r>
+            <w:r>
+              <w:rPr>
+                <w:rFonts w:ascii="Calibri" w:eastAsia="Times New Roman" w:hAnsi="Calibri" w:cs="Times New Roman"/>
+                <w:color w:val="000000"/>
+                <w:sz w:val="16"/>
+                <w:szCs w:val="16"/>
+              </w:rPr>
+              <w:t>05</w:t>
+            </w:r>
+            <w:r>
+              <w:rPr>
+                <w:rFonts w:ascii="Calibri" w:eastAsia="Times New Roman" w:hAnsi="Calibri" w:cs="Times New Roman"/>
+                <w:color w:val="000000"/>
+                <w:sz w:val="16"/>
+                <w:szCs w:val="16"/>
+              </w:rPr>
+              <w:t>.</w:t>
             </w:r>
           </w:p>
         </w:tc>
@@ -2884,31 +2796,33 @@
           <w:tcPr>
             <w:tcW w:w="940" w:type="dxa"/>
             <w:tcBorders>
-              <w:top w:val="single" w:sz="4" w:space="0" w:color="9BC2E6"/>
+              <w:top w:val="single" w:sz="12" w:space="0" w:color="auto"/>
               <w:left w:val="nil"/>
               <w:bottom w:val="single" w:sz="4" w:space="0" w:color="9BC2E6"/>
               <w:right w:val="nil"/>
             </w:tcBorders>
-            <w:shd w:val="clear" w:color="000000" w:fill="FFE699"/>
-            <w:vAlign w:val="center"/>
-            <w:hideMark/>
-          </w:tcPr>
-          <w:p>
-            <w:pPr>
-              <w:spacing w:after="0" w:line="240" w:lineRule="auto"/>
-              <w:rPr>
-                <w:rFonts w:ascii="Calibri" w:eastAsia="Times New Roman" w:hAnsi="Calibri" w:cs="Times New Roman"/>
-                <w:sz w:val="16"/>
-                <w:szCs w:val="16"/>
-              </w:rPr>
-            </w:pPr>
-            <w:r>
-              <w:rPr>
-                <w:rFonts w:ascii="Calibri" w:eastAsia="Times New Roman" w:hAnsi="Calibri" w:cs="Times New Roman"/>
-                <w:sz w:val="16"/>
-                <w:szCs w:val="16"/>
-              </w:rPr>
-              <w:t>Fast</w:t>
+            <w:shd w:val="clear" w:color="000000" w:fill="A9D08E"/>
+            <w:vAlign w:val="center"/>
+            <w:hideMark/>
+          </w:tcPr>
+          <w:p>
+            <w:pPr>
+              <w:spacing w:after="0" w:line="240" w:lineRule="auto"/>
+              <w:rPr>
+                <w:rFonts w:ascii="Calibri" w:eastAsia="Times New Roman" w:hAnsi="Calibri" w:cs="Times New Roman"/>
+                <w:color w:val="000000"/>
+                <w:sz w:val="16"/>
+                <w:szCs w:val="16"/>
+              </w:rPr>
+            </w:pPr>
+            <w:r>
+              <w:rPr>
+                <w:rFonts w:ascii="Calibri" w:eastAsia="Times New Roman" w:hAnsi="Calibri" w:cs="Times New Roman"/>
+                <w:color w:val="000000"/>
+                <w:sz w:val="16"/>
+                <w:szCs w:val="16"/>
+              </w:rPr>
+              <w:t>Fastest</w:t>
             </w:r>
           </w:p>
         </w:tc>
@@ -2916,31 +2830,33 @@
           <w:tcPr>
             <w:tcW w:w="1320" w:type="dxa"/>
             <w:tcBorders>
-              <w:top w:val="single" w:sz="4" w:space="0" w:color="9BC2E6"/>
+              <w:top w:val="single" w:sz="12" w:space="0" w:color="auto"/>
               <w:left w:val="nil"/>
               <w:bottom w:val="single" w:sz="4" w:space="0" w:color="9BC2E6"/>
               <w:right w:val="nil"/>
             </w:tcBorders>
-            <w:shd w:val="clear" w:color="000000" w:fill="A9D08E"/>
-            <w:vAlign w:val="center"/>
-            <w:hideMark/>
-          </w:tcPr>
-          <w:p>
-            <w:pPr>
-              <w:spacing w:after="0" w:line="240" w:lineRule="auto"/>
-              <w:rPr>
-                <w:rFonts w:ascii="Calibri" w:eastAsia="Times New Roman" w:hAnsi="Calibri" w:cs="Times New Roman"/>
-                <w:sz w:val="16"/>
-                <w:szCs w:val="16"/>
-              </w:rPr>
-            </w:pPr>
-            <w:r>
-              <w:rPr>
-                <w:rFonts w:ascii="Calibri" w:eastAsia="Times New Roman" w:hAnsi="Calibri" w:cs="Times New Roman"/>
-                <w:sz w:val="16"/>
-                <w:szCs w:val="16"/>
-              </w:rPr>
-              <w:t>Large</w:t>
+            <w:shd w:val="clear" w:color="000000" w:fill="F8CBAD"/>
+            <w:vAlign w:val="center"/>
+            <w:hideMark/>
+          </w:tcPr>
+          <w:p>
+            <w:pPr>
+              <w:spacing w:after="0" w:line="240" w:lineRule="auto"/>
+              <w:rPr>
+                <w:rFonts w:ascii="Calibri" w:eastAsia="Times New Roman" w:hAnsi="Calibri" w:cs="Times New Roman"/>
+                <w:color w:val="000000"/>
+                <w:sz w:val="16"/>
+                <w:szCs w:val="16"/>
+              </w:rPr>
+            </w:pPr>
+            <w:r>
+              <w:rPr>
+                <w:rFonts w:ascii="Calibri" w:eastAsia="Times New Roman" w:hAnsi="Calibri" w:cs="Times New Roman"/>
+                <w:color w:val="000000"/>
+                <w:sz w:val="16"/>
+                <w:szCs w:val="16"/>
+              </w:rPr>
+              <w:t>Small</w:t>
             </w:r>
           </w:p>
         </w:tc>
@@ -2948,7 +2864,7 @@
           <w:tcPr>
             <w:tcW w:w="1400" w:type="dxa"/>
             <w:tcBorders>
-              <w:top w:val="single" w:sz="4" w:space="0" w:color="9BC2E6"/>
+              <w:top w:val="single" w:sz="12" w:space="0" w:color="auto"/>
               <w:left w:val="nil"/>
               <w:bottom w:val="single" w:sz="4" w:space="0" w:color="9BC2E6"/>
               <w:right w:val="nil"/>
@@ -2962,13 +2878,15 @@
               <w:spacing w:after="0" w:line="240" w:lineRule="auto"/>
               <w:rPr>
                 <w:rFonts w:ascii="Calibri" w:eastAsia="Times New Roman" w:hAnsi="Calibri" w:cs="Times New Roman"/>
-                <w:sz w:val="16"/>
-                <w:szCs w:val="16"/>
-              </w:rPr>
-            </w:pPr>
-            <w:r>
-              <w:rPr>
-                <w:rFonts w:ascii="Calibri" w:eastAsia="Times New Roman" w:hAnsi="Calibri" w:cs="Times New Roman"/>
+                <w:color w:val="000000"/>
+                <w:sz w:val="16"/>
+                <w:szCs w:val="16"/>
+              </w:rPr>
+            </w:pPr>
+            <w:r>
+              <w:rPr>
+                <w:rFonts w:ascii="Calibri" w:eastAsia="Times New Roman" w:hAnsi="Calibri" w:cs="Times New Roman"/>
+                <w:color w:val="000000"/>
                 <w:sz w:val="16"/>
                 <w:szCs w:val="16"/>
               </w:rPr>
@@ -2980,50 +2898,54 @@
           <w:tcPr>
             <w:tcW w:w="1645" w:type="dxa"/>
             <w:tcBorders>
-              <w:top w:val="single" w:sz="4" w:space="0" w:color="9BC2E6"/>
+              <w:top w:val="single" w:sz="12" w:space="0" w:color="auto"/>
               <w:left w:val="nil"/>
               <w:bottom w:val="single" w:sz="4" w:space="0" w:color="9BC2E6"/>
               <w:right w:val="single" w:sz="4" w:space="0" w:color="9BC2E6"/>
             </w:tcBorders>
-            <w:shd w:val="clear" w:color="000000" w:fill="F8CBAD"/>
-            <w:vAlign w:val="center"/>
-            <w:hideMark/>
-          </w:tcPr>
-          <w:p>
-            <w:pPr>
-              <w:spacing w:after="0" w:line="240" w:lineRule="auto"/>
-              <w:rPr>
-                <w:rFonts w:ascii="Calibri" w:eastAsia="Times New Roman" w:hAnsi="Calibri" w:cs="Times New Roman"/>
-                <w:sz w:val="16"/>
-                <w:szCs w:val="16"/>
-              </w:rPr>
-            </w:pPr>
-            <w:r>
-              <w:rPr>
-                <w:rFonts w:ascii="Calibri" w:eastAsia="Times New Roman" w:hAnsi="Calibri" w:cs="Times New Roman"/>
-                <w:sz w:val="16"/>
-                <w:szCs w:val="16"/>
-              </w:rPr>
-              <w:t>Cost for storage over 5GB/user quota</w:t>
+            <w:shd w:val="clear" w:color="000000" w:fill="A9D08E"/>
+            <w:vAlign w:val="center"/>
+            <w:hideMark/>
+          </w:tcPr>
+          <w:p>
+            <w:pPr>
+              <w:spacing w:after="0" w:line="240" w:lineRule="auto"/>
+              <w:rPr>
+                <w:rFonts w:ascii="Calibri" w:eastAsia="Times New Roman" w:hAnsi="Calibri" w:cs="Times New Roman"/>
+                <w:color w:val="000000"/>
+                <w:sz w:val="16"/>
+                <w:szCs w:val="16"/>
+              </w:rPr>
+            </w:pPr>
+            <w:r>
+              <w:rPr>
+                <w:rFonts w:ascii="Calibri" w:eastAsia="Times New Roman" w:hAnsi="Calibri" w:cs="Times New Roman"/>
+                <w:color w:val="000000"/>
+                <w:sz w:val="16"/>
+                <w:szCs w:val="16"/>
+              </w:rPr>
+              <w:t>No</w:t>
             </w:r>
           </w:p>
         </w:tc>
         <w:tc>
           <w:tcPr>
             <w:tcW w:w="1530" w:type="dxa"/>
-            <w:vMerge/>
+            <w:vMerge w:val="restart"/>
             <w:tcBorders>
               <w:top w:val="nil"/>
               <w:left w:val="nil"/>
-              <w:bottom w:val="single" w:sz="12" w:space="0" w:color="000000"/>
+              <w:bottom w:val="nil"/>
               <w:right w:val="nil"/>
             </w:tcBorders>
-            <w:vAlign w:val="center"/>
-            <w:hideMark/>
-          </w:tcPr>
-          <w:p>
-            <w:pPr>
-              <w:spacing w:after="0" w:line="240" w:lineRule="auto"/>
+            <w:shd w:val="clear" w:color="000000" w:fill="A9D08E"/>
+            <w:vAlign w:val="center"/>
+            <w:hideMark/>
+          </w:tcPr>
+          <w:p>
+            <w:pPr>
+              <w:spacing w:after="0" w:line="240" w:lineRule="auto"/>
+              <w:jc w:val="center"/>
               <w:rPr>
                 <w:rFonts w:ascii="Calibri" w:eastAsia="Times New Roman" w:hAnsi="Calibri" w:cs="Times New Roman"/>
                 <w:b/>
@@ -3033,6 +2955,17 @@
                 <w:szCs w:val="16"/>
               </w:rPr>
             </w:pPr>
+            <w:r>
+              <w:rPr>
+                <w:rFonts w:ascii="Calibri" w:eastAsia="Times New Roman" w:hAnsi="Calibri" w:cs="Times New Roman"/>
+                <w:b/>
+                <w:bCs/>
+                <w:color w:val="000000"/>
+                <w:sz w:val="16"/>
+                <w:szCs w:val="16"/>
+              </w:rPr>
+              <w:t>Yes</w:t>
+            </w:r>
           </w:p>
         </w:tc>
       </w:tr>
@@ -3044,12 +2977,12 @@
           <w:tcPr>
             <w:tcW w:w="880" w:type="dxa"/>
             <w:tcBorders>
-              <w:top w:val="single" w:sz="12" w:space="0" w:color="auto"/>
+              <w:top w:val="single" w:sz="4" w:space="0" w:color="9BC2E6"/>
               <w:left w:val="single" w:sz="4" w:space="0" w:color="9BC2E6"/>
               <w:bottom w:val="single" w:sz="4" w:space="0" w:color="9BC2E6"/>
               <w:right w:val="nil"/>
             </w:tcBorders>
-            <w:shd w:val="clear" w:color="auto" w:fill="auto"/>
+            <w:shd w:val="clear" w:color="DDEBF7" w:fill="DDEBF7"/>
             <w:vAlign w:val="center"/>
             <w:hideMark/>
           </w:tcPr>
@@ -3075,7 +3008,7 @@
                 <w:sz w:val="16"/>
                 <w:szCs w:val="16"/>
               </w:rPr>
-              <w:t>R:</w:t>
+              <w:t>S:</w:t>
             </w:r>
           </w:p>
         </w:tc>
@@ -3083,12 +3016,12 @@
           <w:tcPr>
             <w:tcW w:w="2900" w:type="dxa"/>
             <w:tcBorders>
-              <w:top w:val="single" w:sz="12" w:space="0" w:color="auto"/>
+              <w:top w:val="single" w:sz="4" w:space="0" w:color="9BC2E6"/>
               <w:left w:val="nil"/>
               <w:bottom w:val="single" w:sz="4" w:space="0" w:color="9BC2E6"/>
               <w:right w:val="nil"/>
             </w:tcBorders>
-            <w:shd w:val="clear" w:color="auto" w:fill="auto"/>
+            <w:shd w:val="clear" w:color="DDEBF7" w:fill="DDEBF7"/>
             <w:vAlign w:val="center"/>
             <w:hideMark/>
           </w:tcPr>
@@ -3119,7 +3052,25 @@
                 <w:sz w:val="16"/>
                 <w:szCs w:val="16"/>
               </w:rPr>
-              <w:t xml:space="preserve"> scratch space for use when actively processing data. Local to RS03.</w:t>
+              <w:t xml:space="preserve"> scratch space for use when actively processing data. Local to RS0</w:t>
+            </w:r>
+            <w:r>
+              <w:rPr>
+                <w:rFonts w:ascii="Calibri" w:eastAsia="Times New Roman" w:hAnsi="Calibri" w:cs="Times New Roman"/>
+                <w:color w:val="000000"/>
+                <w:sz w:val="16"/>
+                <w:szCs w:val="16"/>
+              </w:rPr>
+              <w:t>6</w:t>
+            </w:r>
+            <w:r>
+              <w:rPr>
+                <w:rFonts w:ascii="Calibri" w:eastAsia="Times New Roman" w:hAnsi="Calibri" w:cs="Times New Roman"/>
+                <w:color w:val="000000"/>
+                <w:sz w:val="16"/>
+                <w:szCs w:val="16"/>
+              </w:rPr>
+              <w:t>.</w:t>
             </w:r>
           </w:p>
         </w:tc>
@@ -3127,7 +3078,7 @@
           <w:tcPr>
             <w:tcW w:w="940" w:type="dxa"/>
             <w:tcBorders>
-              <w:top w:val="single" w:sz="12" w:space="0" w:color="auto"/>
+              <w:top w:val="single" w:sz="4" w:space="0" w:color="9BC2E6"/>
               <w:left w:val="nil"/>
               <w:bottom w:val="single" w:sz="4" w:space="0" w:color="9BC2E6"/>
               <w:right w:val="nil"/>
@@ -3161,7 +3112,7 @@
           <w:tcPr>
             <w:tcW w:w="1320" w:type="dxa"/>
             <w:tcBorders>
-              <w:top w:val="single" w:sz="12" w:space="0" w:color="auto"/>
+              <w:top w:val="single" w:sz="4" w:space="0" w:color="9BC2E6"/>
               <w:left w:val="nil"/>
               <w:bottom w:val="single" w:sz="4" w:space="0" w:color="9BC2E6"/>
               <w:right w:val="nil"/>
@@ -3195,7 +3146,7 @@
           <w:tcPr>
             <w:tcW w:w="1400" w:type="dxa"/>
             <w:tcBorders>
-              <w:top w:val="single" w:sz="12" w:space="0" w:color="auto"/>
+              <w:top w:val="single" w:sz="4" w:space="0" w:color="9BC2E6"/>
               <w:left w:val="nil"/>
               <w:bottom w:val="single" w:sz="4" w:space="0" w:color="9BC2E6"/>
               <w:right w:val="nil"/>
@@ -3229,7 +3180,7 @@
           <w:tcPr>
             <w:tcW w:w="1645" w:type="dxa"/>
             <w:tcBorders>
-              <w:top w:val="single" w:sz="12" w:space="0" w:color="auto"/>
+              <w:top w:val="single" w:sz="4" w:space="0" w:color="9BC2E6"/>
               <w:left w:val="nil"/>
               <w:bottom w:val="single" w:sz="4" w:space="0" w:color="9BC2E6"/>
               <w:right w:val="single" w:sz="4" w:space="0" w:color="9BC2E6"/>
@@ -3262,21 +3213,19 @@
         <w:tc>
           <w:tcPr>
             <w:tcW w:w="1530" w:type="dxa"/>
-            <w:vMerge w:val="restart"/>
+            <w:vMerge/>
             <w:tcBorders>
               <w:top w:val="nil"/>
               <w:left w:val="nil"/>
               <w:bottom w:val="nil"/>
               <w:right w:val="nil"/>
             </w:tcBorders>
-            <w:shd w:val="clear" w:color="000000" w:fill="A9D08E"/>
-            <w:vAlign w:val="center"/>
-            <w:hideMark/>
-          </w:tcPr>
-          <w:p>
-            <w:pPr>
-              <w:spacing w:after="0" w:line="240" w:lineRule="auto"/>
-              <w:jc w:val="center"/>
+            <w:vAlign w:val="center"/>
+            <w:hideMark/>
+          </w:tcPr>
+          <w:p>
+            <w:pPr>
+              <w:spacing w:after="0" w:line="240" w:lineRule="auto"/>
               <w:rPr>
                 <w:rFonts w:ascii="Calibri" w:eastAsia="Times New Roman" w:hAnsi="Calibri" w:cs="Times New Roman"/>
                 <w:b/>
@@ -3286,17 +3235,6 @@
                 <w:szCs w:val="16"/>
               </w:rPr>
             </w:pPr>
-            <w:r>
-              <w:rPr>
-                <w:rFonts w:ascii="Calibri" w:eastAsia="Times New Roman" w:hAnsi="Calibri" w:cs="Times New Roman"/>
-                <w:b/>
-                <w:bCs/>
-                <w:color w:val="000000"/>
-                <w:sz w:val="16"/>
-                <w:szCs w:val="16"/>
-              </w:rPr>
-              <w:t>Yes</w:t>
-            </w:r>
           </w:p>
         </w:tc>
       </w:tr>
@@ -3313,257 +3251,6 @@
               <w:bottom w:val="single" w:sz="4" w:space="0" w:color="9BC2E6"/>
               <w:right w:val="nil"/>
             </w:tcBorders>
-            <w:shd w:val="clear" w:color="DDEBF7" w:fill="DDEBF7"/>
-            <w:vAlign w:val="center"/>
-            <w:hideMark/>
-          </w:tcPr>
-          <w:p>
-            <w:pPr>
-              <w:spacing w:after="0" w:line="240" w:lineRule="auto"/>
-              <w:jc w:val="center"/>
-              <w:rPr>
-                <w:rFonts w:ascii="Calibri" w:eastAsia="Times New Roman" w:hAnsi="Calibri" w:cs="Times New Roman"/>
-                <w:b/>
-                <w:bCs/>
-                <w:color w:val="000000"/>
-                <w:sz w:val="16"/>
-                <w:szCs w:val="16"/>
-              </w:rPr>
-            </w:pPr>
-            <w:r>
-              <w:rPr>
-                <w:rFonts w:ascii="Calibri" w:eastAsia="Times New Roman" w:hAnsi="Calibri" w:cs="Times New Roman"/>
-                <w:b/>
-                <w:bCs/>
-                <w:color w:val="000000"/>
-                <w:sz w:val="16"/>
-                <w:szCs w:val="16"/>
-              </w:rPr>
-              <w:t>S:</w:t>
-            </w:r>
-          </w:p>
-        </w:tc>
-        <w:tc>
-          <w:tcPr>
-            <w:tcW w:w="2900" w:type="dxa"/>
-            <w:tcBorders>
-              <w:top w:val="single" w:sz="4" w:space="0" w:color="9BC2E6"/>
-              <w:left w:val="nil"/>
-              <w:bottom w:val="single" w:sz="4" w:space="0" w:color="9BC2E6"/>
-              <w:right w:val="nil"/>
-            </w:tcBorders>
-            <w:shd w:val="clear" w:color="DDEBF7" w:fill="DDEBF7"/>
-            <w:vAlign w:val="center"/>
-            <w:hideMark/>
-          </w:tcPr>
-          <w:p>
-            <w:pPr>
-              <w:spacing w:after="0" w:line="240" w:lineRule="auto"/>
-              <w:rPr>
-                <w:rFonts w:ascii="Calibri" w:eastAsia="Times New Roman" w:hAnsi="Calibri" w:cs="Times New Roman"/>
-                <w:color w:val="000000"/>
-                <w:sz w:val="16"/>
-                <w:szCs w:val="16"/>
-              </w:rPr>
-            </w:pPr>
-            <w:r>
-              <w:rPr>
-                <w:rFonts w:ascii="Calibri" w:eastAsia="Times New Roman" w:hAnsi="Calibri" w:cs="Times New Roman"/>
-                <w:b/>
-                <w:color w:val="000000"/>
-                <w:sz w:val="16"/>
-                <w:szCs w:val="16"/>
-              </w:rPr>
-              <w:t>Temporary</w:t>
-            </w:r>
-            <w:r>
-              <w:rPr>
-                <w:rFonts w:ascii="Calibri" w:eastAsia="Times New Roman" w:hAnsi="Calibri" w:cs="Times New Roman"/>
-                <w:color w:val="000000"/>
-                <w:sz w:val="16"/>
-                <w:szCs w:val="16"/>
-              </w:rPr>
-              <w:t xml:space="preserve"> scratch space for use when actively processing data. Local to RS04.</w:t>
-            </w:r>
-          </w:p>
-        </w:tc>
-        <w:tc>
-          <w:tcPr>
-            <w:tcW w:w="940" w:type="dxa"/>
-            <w:tcBorders>
-              <w:top w:val="single" w:sz="4" w:space="0" w:color="9BC2E6"/>
-              <w:left w:val="nil"/>
-              <w:bottom w:val="single" w:sz="4" w:space="0" w:color="9BC2E6"/>
-              <w:right w:val="nil"/>
-            </w:tcBorders>
-            <w:shd w:val="clear" w:color="000000" w:fill="A9D08E"/>
-            <w:vAlign w:val="center"/>
-            <w:hideMark/>
-          </w:tcPr>
-          <w:p>
-            <w:pPr>
-              <w:spacing w:after="0" w:line="240" w:lineRule="auto"/>
-              <w:rPr>
-                <w:rFonts w:ascii="Calibri" w:eastAsia="Times New Roman" w:hAnsi="Calibri" w:cs="Times New Roman"/>
-                <w:color w:val="000000"/>
-                <w:sz w:val="16"/>
-                <w:szCs w:val="16"/>
-              </w:rPr>
-            </w:pPr>
-            <w:r>
-              <w:rPr>
-                <w:rFonts w:ascii="Calibri" w:eastAsia="Times New Roman" w:hAnsi="Calibri" w:cs="Times New Roman"/>
-                <w:color w:val="000000"/>
-                <w:sz w:val="16"/>
-                <w:szCs w:val="16"/>
-              </w:rPr>
-              <w:t>Fastest</w:t>
-            </w:r>
-          </w:p>
-        </w:tc>
-        <w:tc>
-          <w:tcPr>
-            <w:tcW w:w="1320" w:type="dxa"/>
-            <w:tcBorders>
-              <w:top w:val="single" w:sz="4" w:space="0" w:color="9BC2E6"/>
-              <w:left w:val="nil"/>
-              <w:bottom w:val="single" w:sz="4" w:space="0" w:color="9BC2E6"/>
-              <w:right w:val="nil"/>
-            </w:tcBorders>
-            <w:shd w:val="clear" w:color="000000" w:fill="F8CBAD"/>
-            <w:vAlign w:val="center"/>
-            <w:hideMark/>
-          </w:tcPr>
-          <w:p>
-            <w:pPr>
-              <w:spacing w:after="0" w:line="240" w:lineRule="auto"/>
-              <w:rPr>
-                <w:rFonts w:ascii="Calibri" w:eastAsia="Times New Roman" w:hAnsi="Calibri" w:cs="Times New Roman"/>
-                <w:color w:val="000000"/>
-                <w:sz w:val="16"/>
-                <w:szCs w:val="16"/>
-              </w:rPr>
-            </w:pPr>
-            <w:r>
-              <w:rPr>
-                <w:rFonts w:ascii="Calibri" w:eastAsia="Times New Roman" w:hAnsi="Calibri" w:cs="Times New Roman"/>
-                <w:color w:val="000000"/>
-                <w:sz w:val="16"/>
-                <w:szCs w:val="16"/>
-              </w:rPr>
-              <w:t>Small</w:t>
-            </w:r>
-          </w:p>
-        </w:tc>
-        <w:tc>
-          <w:tcPr>
-            <w:tcW w:w="1400" w:type="dxa"/>
-            <w:tcBorders>
-              <w:top w:val="single" w:sz="4" w:space="0" w:color="9BC2E6"/>
-              <w:left w:val="nil"/>
-              <w:bottom w:val="single" w:sz="4" w:space="0" w:color="9BC2E6"/>
-              <w:right w:val="nil"/>
-            </w:tcBorders>
-            <w:shd w:val="clear" w:color="000000" w:fill="A9D08E"/>
-            <w:vAlign w:val="center"/>
-            <w:hideMark/>
-          </w:tcPr>
-          <w:p>
-            <w:pPr>
-              <w:spacing w:after="0" w:line="240" w:lineRule="auto"/>
-              <w:rPr>
-                <w:rFonts w:ascii="Calibri" w:eastAsia="Times New Roman" w:hAnsi="Calibri" w:cs="Times New Roman"/>
-                <w:color w:val="000000"/>
-                <w:sz w:val="16"/>
-                <w:szCs w:val="16"/>
-              </w:rPr>
-            </w:pPr>
-            <w:r>
-              <w:rPr>
-                <w:rFonts w:ascii="Calibri" w:eastAsia="Times New Roman" w:hAnsi="Calibri" w:cs="Times New Roman"/>
-                <w:color w:val="000000"/>
-                <w:sz w:val="16"/>
-                <w:szCs w:val="16"/>
-              </w:rPr>
-              <w:t>Yes</w:t>
-            </w:r>
-          </w:p>
-        </w:tc>
-        <w:tc>
-          <w:tcPr>
-            <w:tcW w:w="1645" w:type="dxa"/>
-            <w:tcBorders>
-              <w:top w:val="single" w:sz="4" w:space="0" w:color="9BC2E6"/>
-              <w:left w:val="nil"/>
-              <w:bottom w:val="single" w:sz="4" w:space="0" w:color="9BC2E6"/>
-              <w:right w:val="single" w:sz="4" w:space="0" w:color="9BC2E6"/>
-            </w:tcBorders>
-            <w:shd w:val="clear" w:color="000000" w:fill="A9D08E"/>
-            <w:vAlign w:val="center"/>
-            <w:hideMark/>
-          </w:tcPr>
-          <w:p>
-            <w:pPr>
-              <w:spacing w:after="0" w:line="240" w:lineRule="auto"/>
-              <w:rPr>
-                <w:rFonts w:ascii="Calibri" w:eastAsia="Times New Roman" w:hAnsi="Calibri" w:cs="Times New Roman"/>
-                <w:color w:val="000000"/>
-                <w:sz w:val="16"/>
-                <w:szCs w:val="16"/>
-              </w:rPr>
-            </w:pPr>
-            <w:r>
-              <w:rPr>
-                <w:rFonts w:ascii="Calibri" w:eastAsia="Times New Roman" w:hAnsi="Calibri" w:cs="Times New Roman"/>
-                <w:color w:val="000000"/>
-                <w:sz w:val="16"/>
-                <w:szCs w:val="16"/>
-              </w:rPr>
-              <w:t>No</w:t>
-            </w:r>
-          </w:p>
-        </w:tc>
-        <w:tc>
-          <w:tcPr>
-            <w:tcW w:w="1530" w:type="dxa"/>
-            <w:vMerge/>
-            <w:tcBorders>
-              <w:top w:val="nil"/>
-              <w:left w:val="nil"/>
-              <w:bottom w:val="nil"/>
-              <w:right w:val="nil"/>
-            </w:tcBorders>
-            <w:vAlign w:val="center"/>
-            <w:hideMark/>
-          </w:tcPr>
-          <w:p>
-            <w:pPr>
-              <w:spacing w:after="0" w:line="240" w:lineRule="auto"/>
-              <w:rPr>
-                <w:rFonts w:ascii="Calibri" w:eastAsia="Times New Roman" w:hAnsi="Calibri" w:cs="Times New Roman"/>
-                <w:b/>
-                <w:bCs/>
-                <w:color w:val="000000"/>
-                <w:sz w:val="16"/>
-                <w:szCs w:val="16"/>
-              </w:rPr>
-            </w:pPr>
-          </w:p>
-        </w:tc>
-      </w:tr>
-      <w:tr>
-        <w:trPr>
-          <w:trHeight w:val="480"/>
-        </w:trPr>
-        <w:tc>
-          <w:tcPr>
-            <w:tcW w:w="880" w:type="dxa"/>
-            <w:tcBorders>
-              <w:top w:val="single" w:sz="4" w:space="0" w:color="9BC2E6"/>
-              <w:left w:val="single" w:sz="4" w:space="0" w:color="9BC2E6"/>
-              <w:bottom w:val="single" w:sz="4" w:space="0" w:color="9BC2E6"/>
-              <w:right w:val="nil"/>
-            </w:tcBorders>
             <w:shd w:val="clear" w:color="auto" w:fill="auto"/>
             <w:vAlign w:val="center"/>
             <w:hideMark/>
@@ -3862,7 +3549,21 @@
         <w:rPr>
           <w:szCs w:val="24"/>
         </w:rPr>
-        <w:t xml:space="preserve"> The research servers are shared resources so their speed is directly related to the number of users utilizing them at a given time. If one server is behaving slowly, consider logging into one of the other servers, which may have fewer active users. </w:t>
+        <w:t xml:space="preserve"> The research servers are shared </w:t>
+      </w:r>
+      <w:proofErr w:type="gramStart"/>
+      <w:r>
+        <w:rPr>
+          <w:szCs w:val="24"/>
+        </w:rPr>
+        <w:t>resources</w:t>
+      </w:r>
+      <w:proofErr w:type="gramEnd"/>
+      <w:r>
+        <w:rPr>
+          <w:szCs w:val="24"/>
+        </w:rPr>
+        <w:t xml:space="preserve"> so their speed is directly related to the number of users utilizing them at a given time. If one server is behaving slowly, consider logging into one of the other servers, which may have fewer active users. </w:t>
       </w:r>
       <w:r>
         <w:rPr>
@@ -3913,7 +3614,6 @@
         <w:rPr>
           <w:szCs w:val="24"/>
         </w:rPr>
-        <w:lastRenderedPageBreak/>
         <w:t xml:space="preserve">Where you store your data </w:t>
       </w:r>
       <w:r>
@@ -3967,7 +3667,31 @@
         <w:rPr>
           <w:szCs w:val="24"/>
         </w:rPr>
-        <w:t xml:space="preserve">drives may be faster than the V: drive because they are local to the servers, meaning that your data doesn’t have to travel as far to get from the storage location to the processor. Note that the R: drive is meant for use with Research 03 and the S: drive for use with Research 04.  </w:t>
+        <w:t>drives may be faster than the V: drive because they are local to the servers, meaning that your data doesn’t have to travel as far to get from the storage location to the processor. Note that the R: drive is meant for use with Research 0</w:t>
+      </w:r>
+      <w:r>
+        <w:rPr>
+          <w:szCs w:val="24"/>
+        </w:rPr>
+        <w:t>5</w:t>
+      </w:r>
+      <w:r>
+        <w:rPr>
+          <w:szCs w:val="24"/>
+        </w:rPr>
+        <w:t xml:space="preserve"> and the S: drive for use with Research 0</w:t>
+      </w:r>
+      <w:r>
+        <w:rPr>
+          <w:szCs w:val="24"/>
+        </w:rPr>
+        <w:t>6</w:t>
+      </w:r>
+      <w:r>
+        <w:rPr>
+          <w:szCs w:val="24"/>
+        </w:rPr>
+        <w:t xml:space="preserve">.  </w:t>
       </w:r>
       <w:r>
         <w:rPr>
@@ -3997,7 +3721,7 @@
 </file>
 
 <file path=word/endnotes.xml><?xml version="1.0" encoding="utf-8"?>
-<w:endnotes xmlns:wpc="http://schemas.microsoft.com/office/word/2010/wordprocessingCanvas" xmlns:cx="http://schemas.microsoft.com/office/drawing/2014/chartex" xmlns:cx1="http://schemas.microsoft.com/office/drawing/2015/9/8/chartex" xmlns:mc="http://schemas.openxmlformats.org/markup-compatibility/2006" xmlns:o="urn:schemas-microsoft-com:office:office" xmlns:r="http://schemas.openxmlformats.org/officeDocument/2006/relationships" xmlns:m="http://schemas.openxmlformats.org/officeDocument/2006/math" xmlns:v="urn:schemas-microsoft-com:vml" xmlns:wp14="http://schemas.microsoft.com/office/word/2010/wordprocessingDrawing" xmlns:wp="http://schemas.openxmlformats.org/drawingml/2006/wordprocessingDrawing" xmlns:w10="urn:schemas-microsoft-com:office:word" xmlns:w="http://schemas.openxmlformats.org/wordprocessingml/2006/main" xmlns:w14="http://schemas.microsoft.com/office/word/2010/wordml" xmlns:w15="http://schemas.microsoft.com/office/word/2012/wordml" xmlns:w16se="http://schemas.microsoft.com/office/word/2015/wordml/symex" xmlns:wpg="http://schemas.microsoft.com/office/word/2010/wordprocessingGroup" xmlns:wpi="http://schemas.microsoft.com/office/word/2010/wordprocessingInk" xmlns:wne="http://schemas.microsoft.com/office/word/2006/wordml" xmlns:wps="http://schemas.microsoft.com/office/word/2010/wordprocessingShape" mc:Ignorable="w14 w15 w16se wp14">
+<w:endnotes xmlns:wpc="http://schemas.microsoft.com/office/word/2010/wordprocessingCanvas" xmlns:cx="http://schemas.microsoft.com/office/drawing/2014/chartex" xmlns:cx1="http://schemas.microsoft.com/office/drawing/2015/9/8/chartex" xmlns:cx2="http://schemas.microsoft.com/office/drawing/2015/10/21/chartex" xmlns:cx3="http://schemas.microsoft.com/office/drawing/2016/5/9/chartex" xmlns:cx4="http://schemas.microsoft.com/office/drawing/2016/5/10/chartex" xmlns:cx5="http://schemas.microsoft.com/office/drawing/2016/5/11/chartex" xmlns:cx6="http://schemas.microsoft.com/office/drawing/2016/5/12/chartex" xmlns:cx7="http://schemas.microsoft.com/office/drawing/2016/5/13/chartex" xmlns:cx8="http://schemas.microsoft.com/office/drawing/2016/5/14/chartex" xmlns:mc="http://schemas.openxmlformats.org/markup-compatibility/2006" xmlns:aink="http://schemas.microsoft.com/office/drawing/2016/ink" xmlns:am3d="http://schemas.microsoft.com/office/drawing/2017/model3d" xmlns:o="urn:schemas-microsoft-com:office:office" xmlns:r="http://schemas.openxmlformats.org/officeDocument/2006/relationships" xmlns:m="http://schemas.openxmlformats.org/officeDocument/2006/math" xmlns:v="urn:schemas-microsoft-com:vml" xmlns:wp14="http://schemas.microsoft.com/office/word/2010/wordprocessingDrawing" xmlns:wp="http://schemas.openxmlformats.org/drawingml/2006/wordprocessingDrawing" xmlns:w10="urn:schemas-microsoft-com:office:word" xmlns:w="http://schemas.openxmlformats.org/wordprocessingml/2006/main" xmlns:w14="http://schemas.microsoft.com/office/word/2010/wordml" xmlns:w15="http://schemas.microsoft.com/office/word/2012/wordml" xmlns:w16cid="http://schemas.microsoft.com/office/word/2016/wordml/cid" xmlns:w16se="http://schemas.microsoft.com/office/word/2015/wordml/symex" xmlns:wpg="http://schemas.microsoft.com/office/word/2010/wordprocessingGroup" xmlns:wpi="http://schemas.microsoft.com/office/word/2010/wordprocessingInk" xmlns:wne="http://schemas.microsoft.com/office/word/2006/wordml" xmlns:wps="http://schemas.microsoft.com/office/word/2010/wordprocessingShape" mc:Ignorable="w14 w15 w16se w16cid wp14">
   <w:endnote w:type="separator" w:id="-1">
     <w:p>
       <w:pPr>
@@ -4022,7 +3746,7 @@
 </file>
 
 <file path=word/footer1.xml><?xml version="1.0" encoding="utf-8"?>
-<w:ftr xmlns:wpc="http://schemas.microsoft.com/office/word/2010/wordprocessingCanvas" xmlns:cx="http://schemas.microsoft.com/office/drawing/2014/chartex" xmlns:cx1="http://schemas.microsoft.com/office/drawing/2015/9/8/chartex" xmlns:mc="http://schemas.openxmlformats.org/markup-compatibility/2006" xmlns:o="urn:schemas-microsoft-com:office:office" xmlns:r="http://schemas.openxmlformats.org/officeDocument/2006/relationships" xmlns:m="http://schemas.openxmlformats.org/officeDocument/2006/math" xmlns:v="urn:schemas-microsoft-com:vml" xmlns:wp14="http://schemas.microsoft.com/office/word/2010/wordprocessingDrawing" xmlns:wp="http://schemas.openxmlformats.org/drawingml/2006/wordprocessingDrawing" xmlns:w10="urn:schemas-microsoft-com:office:word" xmlns:w="http://schemas.openxmlformats.org/wordprocessingml/2006/main" xmlns:w14="http://schemas.microsoft.com/office/word/2010/wordml" xmlns:w15="http://schemas.microsoft.com/office/word/2012/wordml" xmlns:w16se="http://schemas.microsoft.com/office/word/2015/wordml/symex" xmlns:wpg="http://schemas.microsoft.com/office/word/2010/wordprocessingGroup" xmlns:wpi="http://schemas.microsoft.com/office/word/2010/wordprocessingInk" xmlns:wne="http://schemas.microsoft.com/office/word/2006/wordml" xmlns:wps="http://schemas.microsoft.com/office/word/2010/wordprocessingShape" mc:Ignorable="w14 w15 w16se wp14">
+<w:ftr xmlns:wpc="http://schemas.microsoft.com/office/word/2010/wordprocessingCanvas" xmlns:cx="http://schemas.microsoft.com/office/drawing/2014/chartex" xmlns:cx1="http://schemas.microsoft.com/office/drawing/2015/9/8/chartex" xmlns:cx2="http://schemas.microsoft.com/office/drawing/2015/10/21/chartex" xmlns:cx3="http://schemas.microsoft.com/office/drawing/2016/5/9/chartex" xmlns:cx4="http://schemas.microsoft.com/office/drawing/2016/5/10/chartex" xmlns:cx5="http://schemas.microsoft.com/office/drawing/2016/5/11/chartex" xmlns:cx6="http://schemas.microsoft.com/office/drawing/2016/5/12/chartex" xmlns:cx7="http://schemas.microsoft.com/office/drawing/2016/5/13/chartex" xmlns:cx8="http://schemas.microsoft.com/office/drawing/2016/5/14/chartex" xmlns:mc="http://schemas.openxmlformats.org/markup-compatibility/2006" xmlns:aink="http://schemas.microsoft.com/office/drawing/2016/ink" xmlns:am3d="http://schemas.microsoft.com/office/drawing/2017/model3d" xmlns:o="urn:schemas-microsoft-com:office:office" xmlns:r="http://schemas.openxmlformats.org/officeDocument/2006/relationships" xmlns:m="http://schemas.openxmlformats.org/officeDocument/2006/math" xmlns:v="urn:schemas-microsoft-com:vml" xmlns:wp14="http://schemas.microsoft.com/office/word/2010/wordprocessingDrawing" xmlns:wp="http://schemas.openxmlformats.org/drawingml/2006/wordprocessingDrawing" xmlns:w10="urn:schemas-microsoft-com:office:word" xmlns:w="http://schemas.openxmlformats.org/wordprocessingml/2006/main" xmlns:w14="http://schemas.microsoft.com/office/word/2010/wordml" xmlns:w15="http://schemas.microsoft.com/office/word/2012/wordml" xmlns:w16cid="http://schemas.microsoft.com/office/word/2016/wordml/cid" xmlns:w16se="http://schemas.microsoft.com/office/word/2015/wordml/symex" xmlns:wpg="http://schemas.microsoft.com/office/word/2010/wordprocessingGroup" xmlns:wpi="http://schemas.microsoft.com/office/word/2010/wordprocessingInk" xmlns:wne="http://schemas.microsoft.com/office/word/2006/wordml" xmlns:wps="http://schemas.microsoft.com/office/word/2010/wordprocessingShape" mc:Ignorable="w14 w15 w16se w16cid wp14">
   <w:sdt>
     <w:sdtPr>
       <w:id w:val="-2031481586"/>
@@ -4165,7 +3889,7 @@
                 <w:rPr>
                   <w:noProof/>
                 </w:rPr>
-                <w:t>1</w:t>
+                <w:t>2</w:t>
               </w:r>
               <w:r>
                 <w:rPr>
@@ -4194,7 +3918,7 @@
 </file>
 
 <file path=word/footnotes.xml><?xml version="1.0" encoding="utf-8"?>
-<w:footnotes xmlns:wpc="http://schemas.microsoft.com/office/word/2010/wordprocessingCanvas" xmlns:cx="http://schemas.microsoft.com/office/drawing/2014/chartex" xmlns:cx1="http://schemas.microsoft.com/office/drawing/2015/9/8/chartex" xmlns:mc="http://schemas.openxmlformats.org/markup-compatibility/2006" xmlns:o="urn:schemas-microsoft-com:office:office" xmlns:r="http://schemas.openxmlformats.org/officeDocument/2006/relationships" xmlns:m="http://schemas.openxmlformats.org/officeDocument/2006/math" xmlns:v="urn:schemas-microsoft-com:vml" xmlns:wp14="http://schemas.microsoft.com/office/word/2010/wordprocessingDrawing" xmlns:wp="http://schemas.openxmlformats.org/drawingml/2006/wordprocessingDrawing" xmlns:w10="urn:schemas-microsoft-com:office:word" xmlns:w="http://schemas.openxmlformats.org/wordprocessingml/2006/main" xmlns:w14="http://schemas.microsoft.com/office/word/2010/wordml" xmlns:w15="http://schemas.microsoft.com/office/word/2012/wordml" xmlns:w16se="http://schemas.microsoft.com/office/word/2015/wordml/symex" xmlns:wpg="http://schemas.microsoft.com/office/word/2010/wordprocessingGroup" xmlns:wpi="http://schemas.microsoft.com/office/word/2010/wordprocessingInk" xmlns:wne="http://schemas.microsoft.com/office/word/2006/wordml" xmlns:wps="http://schemas.microsoft.com/office/word/2010/wordprocessingShape" mc:Ignorable="w14 w15 w16se wp14">
+<w:footnotes xmlns:wpc="http://schemas.microsoft.com/office/word/2010/wordprocessingCanvas" xmlns:cx="http://schemas.microsoft.com/office/drawing/2014/chartex" xmlns:cx1="http://schemas.microsoft.com/office/drawing/2015/9/8/chartex" xmlns:cx2="http://schemas.microsoft.com/office/drawing/2015/10/21/chartex" xmlns:cx3="http://schemas.microsoft.com/office/drawing/2016/5/9/chartex" xmlns:cx4="http://schemas.microsoft.com/office/drawing/2016/5/10/chartex" xmlns:cx5="http://schemas.microsoft.com/office/drawing/2016/5/11/chartex" xmlns:cx6="http://schemas.microsoft.com/office/drawing/2016/5/12/chartex" xmlns:cx7="http://schemas.microsoft.com/office/drawing/2016/5/13/chartex" xmlns:cx8="http://schemas.microsoft.com/office/drawing/2016/5/14/chartex" xmlns:mc="http://schemas.openxmlformats.org/markup-compatibility/2006" xmlns:aink="http://schemas.microsoft.com/office/drawing/2016/ink" xmlns:am3d="http://schemas.microsoft.com/office/drawing/2017/model3d" xmlns:o="urn:schemas-microsoft-com:office:office" xmlns:r="http://schemas.openxmlformats.org/officeDocument/2006/relationships" xmlns:m="http://schemas.openxmlformats.org/officeDocument/2006/math" xmlns:v="urn:schemas-microsoft-com:vml" xmlns:wp14="http://schemas.microsoft.com/office/word/2010/wordprocessingDrawing" xmlns:wp="http://schemas.openxmlformats.org/drawingml/2006/wordprocessingDrawing" xmlns:w10="urn:schemas-microsoft-com:office:word" xmlns:w="http://schemas.openxmlformats.org/wordprocessingml/2006/main" xmlns:w14="http://schemas.microsoft.com/office/word/2010/wordml" xmlns:w15="http://schemas.microsoft.com/office/word/2012/wordml" xmlns:w16cid="http://schemas.microsoft.com/office/word/2016/wordml/cid" xmlns:w16se="http://schemas.microsoft.com/office/word/2015/wordml/symex" xmlns:wpg="http://schemas.microsoft.com/office/word/2010/wordprocessingGroup" xmlns:wpi="http://schemas.microsoft.com/office/word/2010/wordprocessingInk" xmlns:wne="http://schemas.microsoft.com/office/word/2006/wordml" xmlns:wps="http://schemas.microsoft.com/office/word/2010/wordprocessingShape" mc:Ignorable="w14 w15 w16se w16cid wp14">
   <w:footnote w:type="separator" w:id="-1">
     <w:p>
       <w:pPr>
@@ -4219,7 +3943,7 @@
 </file>
 
 <file path=word/header1.xml><?xml version="1.0" encoding="utf-8"?>
-<w:hdr xmlns:wpc="http://schemas.microsoft.com/office/word/2010/wordprocessingCanvas" xmlns:cx="http://schemas.microsoft.com/office/drawing/2014/chartex" xmlns:cx1="http://schemas.microsoft.com/office/drawing/2015/9/8/chartex" xmlns:mc="http://schemas.openxmlformats.org/markup-compatibility/2006" xmlns:o="urn:schemas-microsoft-com:office:office" xmlns:r="http://schemas.openxmlformats.org/officeDocument/2006/relationships" xmlns:m="http://schemas.openxmlformats.org/officeDocument/2006/math" xmlns:v="urn:schemas-microsoft-com:vml" xmlns:wp14="http://schemas.microsoft.com/office/word/2010/wordprocessingDrawing" xmlns:wp="http://schemas.openxmlformats.org/drawingml/2006/wordprocessingDrawing" xmlns:w10="urn:schemas-microsoft-com:office:word" xmlns:w="http://schemas.openxmlformats.org/wordprocessingml/2006/main" xmlns:w14="http://schemas.microsoft.com/office/word/2010/wordml" xmlns:w15="http://schemas.microsoft.com/office/word/2012/wordml" xmlns:w16se="http://schemas.microsoft.com/office/word/2015/wordml/symex" xmlns:wpg="http://schemas.microsoft.com/office/word/2010/wordprocessingGroup" xmlns:wpi="http://schemas.microsoft.com/office/word/2010/wordprocessingInk" xmlns:wne="http://schemas.microsoft.com/office/word/2006/wordml" xmlns:wps="http://schemas.microsoft.com/office/word/2010/wordprocessingShape" mc:Ignorable="w14 w15 w16se wp14">
+<w:hdr xmlns:wpc="http://schemas.microsoft.com/office/word/2010/wordprocessingCanvas" xmlns:cx="http://schemas.microsoft.com/office/drawing/2014/chartex" xmlns:cx1="http://schemas.microsoft.com/office/drawing/2015/9/8/chartex" xmlns:cx2="http://schemas.microsoft.com/office/drawing/2015/10/21/chartex" xmlns:cx3="http://schemas.microsoft.com/office/drawing/2016/5/9/chartex" xmlns:cx4="http://schemas.microsoft.com/office/drawing/2016/5/10/chartex" xmlns:cx5="http://schemas.microsoft.com/office/drawing/2016/5/11/chartex" xmlns:cx6="http://schemas.microsoft.com/office/drawing/2016/5/12/chartex" xmlns:cx7="http://schemas.microsoft.com/office/drawing/2016/5/13/chartex" xmlns:cx8="http://schemas.microsoft.com/office/drawing/2016/5/14/chartex" xmlns:mc="http://schemas.openxmlformats.org/markup-compatibility/2006" xmlns:aink="http://schemas.microsoft.com/office/drawing/2016/ink" xmlns:am3d="http://schemas.microsoft.com/office/drawing/2017/model3d" xmlns:o="urn:schemas-microsoft-com:office:office" xmlns:r="http://schemas.openxmlformats.org/officeDocument/2006/relationships" xmlns:m="http://schemas.openxmlformats.org/officeDocument/2006/math" xmlns:v="urn:schemas-microsoft-com:vml" xmlns:wp14="http://schemas.microsoft.com/office/word/2010/wordprocessingDrawing" xmlns:wp="http://schemas.openxmlformats.org/drawingml/2006/wordprocessingDrawing" xmlns:w10="urn:schemas-microsoft-com:office:word" xmlns:w="http://schemas.openxmlformats.org/wordprocessingml/2006/main" xmlns:w14="http://schemas.microsoft.com/office/word/2010/wordml" xmlns:w15="http://schemas.microsoft.com/office/word/2012/wordml" xmlns:w16cid="http://schemas.microsoft.com/office/word/2016/wordml/cid" xmlns:w16se="http://schemas.microsoft.com/office/word/2015/wordml/symex" xmlns:wpg="http://schemas.microsoft.com/office/word/2010/wordprocessingGroup" xmlns:wpi="http://schemas.microsoft.com/office/word/2010/wordprocessingInk" xmlns:wne="http://schemas.microsoft.com/office/word/2006/wordml" xmlns:wps="http://schemas.microsoft.com/office/word/2010/wordprocessingShape" mc:Ignorable="w14 w15 w16se w16cid wp14">
   <w:p>
     <w:pPr>
       <w:pStyle w:val="Header"/>
@@ -4247,14 +3971,14 @@
         <w:i/>
         <w:color w:val="808080" w:themeColor="background1" w:themeShade="80"/>
       </w:rPr>
-      <w:t>June 16, 2017</w:t>
+      <w:t>May 25, 2018</w:t>
     </w:r>
   </w:p>
 </w:hdr>
 </file>
 
 <file path=word/numbering.xml><?xml version="1.0" encoding="utf-8"?>
-<w:numbering xmlns:wpc="http://schemas.microsoft.com/office/word/2010/wordprocessingCanvas" xmlns:cx="http://schemas.microsoft.com/office/drawing/2014/chartex" xmlns:cx1="http://schemas.microsoft.com/office/drawing/2015/9/8/chartex" xmlns:mc="http://schemas.openxmlformats.org/markup-compatibility/2006" xmlns:o="urn:schemas-microsoft-com:office:office" xmlns:r="http://schemas.openxmlformats.org/officeDocument/2006/relationships" xmlns:m="http://schemas.openxmlformats.org/officeDocument/2006/math" xmlns:v="urn:schemas-microsoft-com:vml" xmlns:wp14="http://schemas.microsoft.com/office/word/2010/wordprocessingDrawing" xmlns:wp="http://schemas.openxmlformats.org/drawingml/2006/wordprocessingDrawing" xmlns:w10="urn:schemas-microsoft-com:office:word" xmlns:w="http://schemas.openxmlformats.org/wordprocessingml/2006/main" xmlns:w14="http://schemas.microsoft.com/office/word/2010/wordml" xmlns:w15="http://schemas.microsoft.com/office/word/2012/wordml" xmlns:w16se="http://schemas.microsoft.com/office/word/2015/wordml/symex" xmlns:wpg="http://schemas.microsoft.com/office/word/2010/wordprocessingGroup" xmlns:wpi="http://schemas.microsoft.com/office/word/2010/wordprocessingInk" xmlns:wne="http://schemas.microsoft.com/office/word/2006/wordml" xmlns:wps="http://schemas.microsoft.com/office/word/2010/wordprocessingShape" mc:Ignorable="w14 w15 w16se wp14">
+<w:numbering xmlns:wpc="http://schemas.microsoft.com/office/word/2010/wordprocessingCanvas" xmlns:cx="http://schemas.microsoft.com/office/drawing/2014/chartex" xmlns:cx1="http://schemas.microsoft.com/office/drawing/2015/9/8/chartex" xmlns:cx2="http://schemas.microsoft.com/office/drawing/2015/10/21/chartex" xmlns:cx3="http://schemas.microsoft.com/office/drawing/2016/5/9/chartex" xmlns:cx4="http://schemas.microsoft.com/office/drawing/2016/5/10/chartex" xmlns:cx5="http://schemas.microsoft.com/office/drawing/2016/5/11/chartex" xmlns:cx6="http://schemas.microsoft.com/office/drawing/2016/5/12/chartex" xmlns:cx7="http://schemas.microsoft.com/office/drawing/2016/5/13/chartex" xmlns:cx8="http://schemas.microsoft.com/office/drawing/2016/5/14/chartex" xmlns:mc="http://schemas.openxmlformats.org/markup-compatibility/2006" xmlns:aink="http://schemas.microsoft.com/office/drawing/2016/ink" xmlns:am3d="http://schemas.microsoft.com/office/drawing/2017/model3d" xmlns:o="urn:schemas-microsoft-com:office:office" xmlns:r="http://schemas.openxmlformats.org/officeDocument/2006/relationships" xmlns:m="http://schemas.openxmlformats.org/officeDocument/2006/math" xmlns:v="urn:schemas-microsoft-com:vml" xmlns:wp14="http://schemas.microsoft.com/office/word/2010/wordprocessingDrawing" xmlns:wp="http://schemas.openxmlformats.org/drawingml/2006/wordprocessingDrawing" xmlns:w10="urn:schemas-microsoft-com:office:word" xmlns:w="http://schemas.openxmlformats.org/wordprocessingml/2006/main" xmlns:w14="http://schemas.microsoft.com/office/word/2010/wordml" xmlns:w15="http://schemas.microsoft.com/office/word/2012/wordml" xmlns:w16cid="http://schemas.microsoft.com/office/word/2016/wordml/cid" xmlns:w16se="http://schemas.microsoft.com/office/word/2015/wordml/symex" xmlns:wpg="http://schemas.microsoft.com/office/word/2010/wordprocessingGroup" xmlns:wpi="http://schemas.microsoft.com/office/word/2010/wordprocessingInk" xmlns:wne="http://schemas.microsoft.com/office/word/2006/wordml" xmlns:wps="http://schemas.microsoft.com/office/word/2010/wordprocessingShape" mc:Ignorable="w14 w15 w16se w16cid wp14">
   <w:abstractNum w:abstractNumId="0" w15:restartNumberingAfterBreak="0">
     <w:nsid w:val="0C652717"/>
     <w:multiLevelType w:val="hybridMultilevel"/>
@@ -4763,7 +4487,7 @@
 </file>
 
 <file path=word/styles.xml><?xml version="1.0" encoding="utf-8"?>
-<w:styles xmlns:mc="http://schemas.openxmlformats.org/markup-compatibility/2006" xmlns:r="http://schemas.openxmlformats.org/officeDocument/2006/relationships" xmlns:w="http://schemas.openxmlformats.org/wordprocessingml/2006/main" xmlns:w14="http://schemas.microsoft.com/office/word/2010/wordml" xmlns:w15="http://schemas.microsoft.com/office/word/2012/wordml" xmlns:w16se="http://schemas.microsoft.com/office/word/2015/wordml/symex" mc:Ignorable="w14 w15 w16se">
+<w:styles xmlns:mc="http://schemas.openxmlformats.org/markup-compatibility/2006" xmlns:r="http://schemas.openxmlformats.org/officeDocument/2006/relationships" xmlns:w="http://schemas.openxmlformats.org/wordprocessingml/2006/main" xmlns:w14="http://schemas.microsoft.com/office/word/2010/wordml" xmlns:w15="http://schemas.microsoft.com/office/word/2012/wordml" xmlns:w16cid="http://schemas.microsoft.com/office/word/2016/wordml/cid" xmlns:w16se="http://schemas.microsoft.com/office/word/2015/wordml/symex" mc:Ignorable="w14 w15 w16se w16cid">
   <w:docDefaults>
     <w:rPrDefault>
       <w:rPr>
@@ -4779,7 +4503,7 @@
       </w:pPr>
     </w:pPrDefault>
   </w:docDefaults>
-  <w:latentStyles w:defLockedState="0" w:defUIPriority="99" w:defSemiHidden="0" w:defUnhideWhenUsed="0" w:defQFormat="0" w:count="371">
+  <w:latentStyles w:defLockedState="0" w:defUIPriority="99" w:defSemiHidden="0" w:defUnhideWhenUsed="0" w:defQFormat="0" w:count="375">
     <w:lsdException w:name="Normal" w:uiPriority="0" w:qFormat="1"/>
     <w:lsdException w:name="heading 1" w:uiPriority="9" w:qFormat="1"/>
     <w:lsdException w:name="heading 2" w:semiHidden="1" w:uiPriority="9" w:unhideWhenUsed="1" w:qFormat="1"/>
@@ -4885,7 +4609,6 @@
     <w:lsdException w:name="HTML Sample" w:semiHidden="1" w:unhideWhenUsed="1"/>
     <w:lsdException w:name="HTML Typewriter" w:semiHidden="1" w:unhideWhenUsed="1"/>
     <w:lsdException w:name="HTML Variable" w:semiHidden="1" w:unhideWhenUsed="1"/>
-    <w:lsdException w:name="Normal Table" w:semiHidden="1" w:unhideWhenUsed="1"/>
     <w:lsdException w:name="annotation subject" w:semiHidden="1" w:unhideWhenUsed="1"/>
     <w:lsdException w:name="No List" w:semiHidden="1" w:unhideWhenUsed="1"/>
     <w:lsdException w:name="Outline List 1" w:semiHidden="1" w:unhideWhenUsed="1"/>
@@ -4929,10 +4652,8 @@
     <w:lsdException w:name="Table Elegant" w:semiHidden="1" w:unhideWhenUsed="1"/>
     <w:lsdException w:name="Table Professional" w:semiHidden="1" w:unhideWhenUsed="1"/>
     <w:lsdException w:name="Table Subtle 1" w:semiHidden="1" w:unhideWhenUsed="1"/>
-    <w:lsdException w:name="Table Subtle 2" w:semiHidden="1" w:unhideWhenUsed="1"/>
     <w:lsdException w:name="Table Web 1" w:semiHidden="1" w:unhideWhenUsed="1"/>
     <w:lsdException w:name="Table Web 2" w:semiHidden="1" w:unhideWhenUsed="1"/>
-    <w:lsdException w:name="Table Web 3" w:semiHidden="1" w:unhideWhenUsed="1"/>
     <w:lsdException w:name="Balloon Text" w:semiHidden="1" w:unhideWhenUsed="1"/>
     <w:lsdException w:name="Table Grid" w:uiPriority="59"/>
     <w:lsdException w:name="Table Theme" w:semiHidden="1" w:unhideWhenUsed="1"/>
@@ -5151,6 +4872,10 @@
     <w:lsdException w:name="List Table 5 Dark Accent 6" w:uiPriority="50"/>
     <w:lsdException w:name="List Table 6 Colorful Accent 6" w:uiPriority="51"/>
     <w:lsdException w:name="List Table 7 Colorful Accent 6" w:uiPriority="52"/>
+    <w:lsdException w:name="Mention" w:semiHidden="1" w:unhideWhenUsed="1"/>
+    <w:lsdException w:name="Smart Hyperlink" w:semiHidden="1" w:unhideWhenUsed="1"/>
+    <w:lsdException w:name="Hashtag" w:semiHidden="1" w:unhideWhenUsed="1"/>
+    <w:lsdException w:name="Unresolved Mention" w:semiHidden="1" w:unhideWhenUsed="1"/>
   </w:latentStyles>
   <w:style w:type="paragraph" w:default="1" w:styleId="Normal">
     <w:name w:val="Normal"/>

</xml_diff>

<commit_message>
added drive mapping diagram
</commit_message>
<xml_diff>
--- a/Research Server User Guide.docx
+++ b/Research Server User Guide.docx
@@ -143,6 +143,24 @@
           <w:szCs w:val="24"/>
         </w:rPr>
         <w:t>any computations you perform are run on the research server, rather than being run locally on your machine.</w:t>
+      </w:r>
+      <w:r>
+        <w:rPr>
+          <w:szCs w:val="24"/>
+        </w:rPr>
+        <w:t xml:space="preserve"> </w:t>
+      </w:r>
+      <w:r>
+        <w:rPr>
+          <w:szCs w:val="24"/>
+        </w:rPr>
+        <w:t>ITS supports two dedicated research servers: Research05 &amp; Research06</w:t>
+      </w:r>
+      <w:r>
+        <w:rPr>
+          <w:szCs w:val="24"/>
+        </w:rPr>
+        <w:t xml:space="preserve">. </w:t>
       </w:r>
     </w:p>
     <w:p>
@@ -802,7 +820,7 @@
                 <w:sz w:val="16"/>
                 <w:szCs w:val="16"/>
               </w:rPr>
-              <w:t>Fast</w:t>
+              <w:t>Moderate</w:t>
             </w:r>
           </w:p>
         </w:tc>
@@ -906,7 +924,7 @@
                 <w:sz w:val="16"/>
                 <w:szCs w:val="16"/>
               </w:rPr>
-              <w:t>NOT Recommended</w:t>
+              <w:t>NO</w:t>
             </w:r>
           </w:p>
         </w:tc>
@@ -1012,7 +1030,7 @@
                 <w:sz w:val="16"/>
                 <w:szCs w:val="16"/>
               </w:rPr>
-              <w:t>Fast</w:t>
+              <w:t>Moderate</w:t>
             </w:r>
           </w:p>
         </w:tc>
@@ -1254,7 +1272,7 @@
                 <w:sz w:val="16"/>
                 <w:szCs w:val="16"/>
               </w:rPr>
-              <w:t>Fastest</w:t>
+              <w:t>Fast</w:t>
             </w:r>
           </w:p>
         </w:tc>
@@ -1288,7 +1306,7 @@
                 <w:sz w:val="16"/>
                 <w:szCs w:val="16"/>
               </w:rPr>
-              <w:t>Small</w:t>
+              <w:t>Medium</w:t>
             </w:r>
           </w:p>
         </w:tc>
@@ -1362,7 +1380,7 @@
                 <w:sz w:val="16"/>
                 <w:szCs w:val="16"/>
               </w:rPr>
-              <w:t>Yes</w:t>
+              <w:t>YES</w:t>
             </w:r>
           </w:p>
         </w:tc>
@@ -1493,7 +1511,7 @@
                 <w:sz w:val="16"/>
                 <w:szCs w:val="16"/>
               </w:rPr>
-              <w:t>Fastest</w:t>
+              <w:t>Fast</w:t>
             </w:r>
           </w:p>
         </w:tc>
@@ -1527,7 +1545,7 @@
                 <w:sz w:val="16"/>
                 <w:szCs w:val="16"/>
               </w:rPr>
-              <w:t>Small</w:t>
+              <w:t>Medium</w:t>
             </w:r>
           </w:p>
         </w:tc>
@@ -1700,7 +1718,7 @@
                 <w:sz w:val="16"/>
                 <w:szCs w:val="16"/>
               </w:rPr>
-              <w:t>Fast</w:t>
+              <w:t>Moderate</w:t>
             </w:r>
           </w:p>
         </w:tc>
@@ -1863,7 +1881,6 @@
           <w:sz w:val="28"/>
           <w:szCs w:val="28"/>
         </w:rPr>
-        <w:lastRenderedPageBreak/>
         <w:t>Drive Mapping</w:t>
       </w:r>
     </w:p>
@@ -1877,6 +1894,30 @@
           <w:szCs w:val="28"/>
         </w:rPr>
       </w:pPr>
+      <w:r>
+        <w:rPr>
+          <w:szCs w:val="24"/>
+        </w:rPr>
+        <w:t xml:space="preserve">The R: and S: drives </w:t>
+      </w:r>
+      <w:r>
+        <w:rPr>
+          <w:szCs w:val="24"/>
+        </w:rPr>
+        <w:t xml:space="preserve">are directly connected to the research servers via fast fiber optic connections and </w:t>
+      </w:r>
+      <w:r>
+        <w:rPr>
+          <w:szCs w:val="24"/>
+        </w:rPr>
+        <w:t>should be your primary</w:t>
+      </w:r>
+      <w:r>
+        <w:rPr>
+          <w:szCs w:val="24"/>
+        </w:rPr>
+        <w:t xml:space="preserve"> locations for storing and accessing data for your active projects. The V: drive is connected via a slower ethernet connection and should be used for long term storage. </w:t>
+      </w:r>
     </w:p>
     <w:p>
       <w:pPr>
@@ -1891,11 +1932,122 @@
       <w:r>
         <w:rPr>
           <w:rFonts w:ascii="Georgia" w:hAnsi="Georgia"/>
+          <w:noProof/>
           <w:color w:val="4F81BD" w:themeColor="accent1"/>
           <w:sz w:val="28"/>
           <w:szCs w:val="28"/>
         </w:rPr>
-        <w:t>[drive mapping diagram]</w:t>
+        <mc:AlternateContent>
+          <mc:Choice Requires="wps">
+            <w:drawing>
+              <wp:anchor distT="45720" distB="45720" distL="114300" distR="114300" simplePos="0" relativeHeight="251660288" behindDoc="0" locked="0" layoutInCell="1" allowOverlap="1" wp14:anchorId="4162B4D0" wp14:editId="76001449">
+                <wp:simplePos x="0" y="0"/>
+                <wp:positionH relativeFrom="column">
+                  <wp:posOffset>1373032</wp:posOffset>
+                </wp:positionH>
+                <wp:positionV relativeFrom="paragraph">
+                  <wp:posOffset>53340</wp:posOffset>
+                </wp:positionV>
+                <wp:extent cx="1062990" cy="329565"/>
+                <wp:effectExtent l="0" t="0" r="3810" b="0"/>
+                <wp:wrapSquare wrapText="bothSides"/>
+                <wp:docPr id="217" name="Text Box 2"/>
+                <wp:cNvGraphicFramePr>
+                  <a:graphicFrameLocks xmlns:a="http://schemas.openxmlformats.org/drawingml/2006/main"/>
+                </wp:cNvGraphicFramePr>
+                <a:graphic xmlns:a="http://schemas.openxmlformats.org/drawingml/2006/main">
+                  <a:graphicData uri="http://schemas.microsoft.com/office/word/2010/wordprocessingShape">
+                    <wps:wsp>
+                      <wps:cNvSpPr txBox="1">
+                        <a:spLocks noChangeArrowheads="1"/>
+                      </wps:cNvSpPr>
+                      <wps:spPr bwMode="auto">
+                        <a:xfrm>
+                          <a:off x="0" y="0"/>
+                          <a:ext cx="1062990" cy="329565"/>
+                        </a:xfrm>
+                        <a:prstGeom prst="rect">
+                          <a:avLst/>
+                        </a:prstGeom>
+                        <a:solidFill>
+                          <a:srgbClr val="FFFFFF"/>
+                        </a:solidFill>
+                        <a:ln w="9525">
+                          <a:noFill/>
+                          <a:miter lim="800000"/>
+                          <a:headEnd/>
+                          <a:tailEnd/>
+                        </a:ln>
+                      </wps:spPr>
+                      <wps:txbx>
+                        <w:txbxContent>
+                          <w:p>
+                            <w:pPr>
+                              <w:rPr>
+                                <w:rFonts w:cstheme="minorHAnsi"/>
+                                <w:b/>
+                                <w:sz w:val="28"/>
+                              </w:rPr>
+                            </w:pPr>
+                            <w:r>
+                              <w:rPr>
+                                <w:rFonts w:cstheme="minorHAnsi"/>
+                                <w:b/>
+                                <w:sz w:val="28"/>
+                              </w:rPr>
+                              <w:t>Research05</w:t>
+                            </w:r>
+                          </w:p>
+                        </w:txbxContent>
+                      </wps:txbx>
+                      <wps:bodyPr rot="0" vert="horz" wrap="square" lIns="91440" tIns="45720" rIns="91440" bIns="45720" anchor="t" anchorCtr="0">
+                        <a:noAutofit/>
+                      </wps:bodyPr>
+                    </wps:wsp>
+                  </a:graphicData>
+                </a:graphic>
+                <wp14:sizeRelH relativeFrom="margin">
+                  <wp14:pctWidth>0</wp14:pctWidth>
+                </wp14:sizeRelH>
+                <wp14:sizeRelV relativeFrom="margin">
+                  <wp14:pctHeight>0</wp14:pctHeight>
+                </wp14:sizeRelV>
+              </wp:anchor>
+            </w:drawing>
+          </mc:Choice>
+          <mc:Fallback>
+            <w:pict>
+              <v:shapetype w14:anchorId="4162B4D0" id="_x0000_t202" coordsize="21600,21600" o:spt="202" path="m,l,21600r21600,l21600,xe">
+                <v:stroke joinstyle="miter"/>
+                <v:path gradientshapeok="t" o:connecttype="rect"/>
+              </v:shapetype>
+              <v:shape id="Text Box 2" o:spid="_x0000_s1026" type="#_x0000_t202" style="position:absolute;margin-left:108.1pt;margin-top:4.2pt;width:83.7pt;height:25.95pt;z-index:251660288;visibility:visible;mso-wrap-style:square;mso-width-percent:0;mso-height-percent:0;mso-wrap-distance-left:9pt;mso-wrap-distance-top:3.6pt;mso-wrap-distance-right:9pt;mso-wrap-distance-bottom:3.6pt;mso-position-horizontal:absolute;mso-position-horizontal-relative:text;mso-position-vertical:absolute;mso-position-vertical-relative:text;mso-width-percent:0;mso-height-percent:0;mso-width-relative:margin;mso-height-relative:margin;v-text-anchor:top" o:gfxdata="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" stroked="f">
+                <v:textbox>
+                  <w:txbxContent>
+                    <w:p>
+                      <w:pPr>
+                        <w:rPr>
+                          <w:rFonts w:cstheme="minorHAnsi"/>
+                          <w:b/>
+                          <w:sz w:val="28"/>
+                        </w:rPr>
+                      </w:pPr>
+                      <w:r>
+                        <w:rPr>
+                          <w:rFonts w:cstheme="minorHAnsi"/>
+                          <w:b/>
+                          <w:sz w:val="28"/>
+                        </w:rPr>
+                        <w:t>Research05</w:t>
+                      </w:r>
+                    </w:p>
+                  </w:txbxContent>
+                </v:textbox>
+                <w10:wrap type="square"/>
+              </v:shape>
+            </w:pict>
+          </mc:Fallback>
+        </mc:AlternateContent>
       </w:r>
     </w:p>
     <w:p>
@@ -1908,6 +2060,2380 @@
           <w:szCs w:val="28"/>
         </w:rPr>
       </w:pPr>
+      <w:r>
+        <w:rPr>
+          <w:rFonts w:ascii="Georgia" w:hAnsi="Georgia"/>
+          <w:noProof/>
+          <w:color w:val="4F81BD" w:themeColor="accent1"/>
+          <w:sz w:val="28"/>
+          <w:szCs w:val="28"/>
+        </w:rPr>
+        <mc:AlternateContent>
+          <mc:Choice Requires="wps">
+            <w:drawing>
+              <wp:anchor distT="45720" distB="45720" distL="114300" distR="114300" simplePos="0" relativeHeight="251686911" behindDoc="0" locked="0" layoutInCell="1" allowOverlap="1" wp14:anchorId="7FA27879" wp14:editId="2259C57B">
+                <wp:simplePos x="0" y="0"/>
+                <wp:positionH relativeFrom="margin">
+                  <wp:posOffset>709485</wp:posOffset>
+                </wp:positionH>
+                <wp:positionV relativeFrom="paragraph">
+                  <wp:posOffset>56515</wp:posOffset>
+                </wp:positionV>
+                <wp:extent cx="775970" cy="329565"/>
+                <wp:effectExtent l="0" t="0" r="5080" b="0"/>
+                <wp:wrapSquare wrapText="bothSides"/>
+                <wp:docPr id="23" name="Text Box 2"/>
+                <wp:cNvGraphicFramePr>
+                  <a:graphicFrameLocks xmlns:a="http://schemas.openxmlformats.org/drawingml/2006/main"/>
+                </wp:cNvGraphicFramePr>
+                <a:graphic xmlns:a="http://schemas.openxmlformats.org/drawingml/2006/main">
+                  <a:graphicData uri="http://schemas.microsoft.com/office/word/2010/wordprocessingShape">
+                    <wps:wsp>
+                      <wps:cNvSpPr txBox="1">
+                        <a:spLocks noChangeArrowheads="1"/>
+                      </wps:cNvSpPr>
+                      <wps:spPr bwMode="auto">
+                        <a:xfrm>
+                          <a:off x="0" y="0"/>
+                          <a:ext cx="775970" cy="329565"/>
+                        </a:xfrm>
+                        <a:prstGeom prst="rect">
+                          <a:avLst/>
+                        </a:prstGeom>
+                        <a:solidFill>
+                          <a:srgbClr val="FFFFFF"/>
+                        </a:solidFill>
+                        <a:ln w="9525">
+                          <a:noFill/>
+                          <a:miter lim="800000"/>
+                          <a:headEnd/>
+                          <a:tailEnd/>
+                        </a:ln>
+                      </wps:spPr>
+                      <wps:txbx>
+                        <w:txbxContent>
+                          <w:p>
+                            <w:pPr>
+                              <w:rPr>
+                                <w:rFonts w:cstheme="minorHAnsi"/>
+                                <w:sz w:val="28"/>
+                              </w:rPr>
+                            </w:pPr>
+                            <w:r>
+                              <w:rPr>
+                                <w:rFonts w:cstheme="minorHAnsi"/>
+                                <w:sz w:val="28"/>
+                              </w:rPr>
+                              <w:t>R</w:t>
+                            </w:r>
+                            <w:r>
+                              <w:rPr>
+                                <w:rFonts w:cstheme="minorHAnsi"/>
+                                <w:sz w:val="28"/>
+                              </w:rPr>
+                              <w:t>: Drive</w:t>
+                            </w:r>
+                          </w:p>
+                        </w:txbxContent>
+                      </wps:txbx>
+                      <wps:bodyPr rot="0" vert="horz" wrap="square" lIns="91440" tIns="45720" rIns="91440" bIns="45720" anchor="t" anchorCtr="0">
+                        <a:noAutofit/>
+                      </wps:bodyPr>
+                    </wps:wsp>
+                  </a:graphicData>
+                </a:graphic>
+                <wp14:sizeRelH relativeFrom="margin">
+                  <wp14:pctWidth>0</wp14:pctWidth>
+                </wp14:sizeRelH>
+                <wp14:sizeRelV relativeFrom="margin">
+                  <wp14:pctHeight>0</wp14:pctHeight>
+                </wp14:sizeRelV>
+              </wp:anchor>
+            </w:drawing>
+          </mc:Choice>
+          <mc:Fallback>
+            <w:pict>
+              <v:shape w14:anchorId="7FA27879" id="_x0000_s1027" type="#_x0000_t202" style="position:absolute;margin-left:55.85pt;margin-top:4.45pt;width:61.1pt;height:25.95pt;z-index:251686911;visibility:visible;mso-wrap-style:square;mso-width-percent:0;mso-height-percent:0;mso-wrap-distance-left:9pt;mso-wrap-distance-top:3.6pt;mso-wrap-distance-right:9pt;mso-wrap-distance-bottom:3.6pt;mso-position-horizontal:absolute;mso-position-horizontal-relative:margin;mso-position-vertical:absolute;mso-position-vertical-relative:text;mso-width-percent:0;mso-height-percent:0;mso-width-relative:margin;mso-height-relative:margin;v-text-anchor:top" o:gfxdata="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" stroked="f">
+                <v:textbox>
+                  <w:txbxContent>
+                    <w:p>
+                      <w:pPr>
+                        <w:rPr>
+                          <w:rFonts w:cstheme="minorHAnsi"/>
+                          <w:sz w:val="28"/>
+                        </w:rPr>
+                      </w:pPr>
+                      <w:r>
+                        <w:rPr>
+                          <w:rFonts w:cstheme="minorHAnsi"/>
+                          <w:sz w:val="28"/>
+                        </w:rPr>
+                        <w:t>R</w:t>
+                      </w:r>
+                      <w:r>
+                        <w:rPr>
+                          <w:rFonts w:cstheme="minorHAnsi"/>
+                          <w:sz w:val="28"/>
+                        </w:rPr>
+                        <w:t>: Drive</w:t>
+                      </w:r>
+                    </w:p>
+                  </w:txbxContent>
+                </v:textbox>
+                <w10:wrap type="square" anchorx="margin"/>
+              </v:shape>
+            </w:pict>
+          </mc:Fallback>
+        </mc:AlternateContent>
+      </w:r>
+      <w:r>
+        <w:rPr>
+          <w:rFonts w:ascii="Georgia" w:hAnsi="Georgia"/>
+          <w:color w:val="4F81BD" w:themeColor="accent1"/>
+          <w:sz w:val="28"/>
+          <w:szCs w:val="28"/>
+        </w:rPr>
+        <w:drawing>
+          <wp:anchor distT="0" distB="0" distL="114300" distR="114300" simplePos="0" relativeHeight="251687936" behindDoc="0" locked="0" layoutInCell="1" allowOverlap="1" wp14:anchorId="5905D4D5" wp14:editId="58AB192C">
+            <wp:simplePos x="0" y="0"/>
+            <wp:positionH relativeFrom="margin">
+              <wp:posOffset>807720</wp:posOffset>
+            </wp:positionH>
+            <wp:positionV relativeFrom="paragraph">
+              <wp:posOffset>364490</wp:posOffset>
+            </wp:positionV>
+            <wp:extent cx="723265" cy="723265"/>
+            <wp:effectExtent l="0" t="0" r="635" b="635"/>
+            <wp:wrapNone/>
+            <wp:docPr id="21" name="Picture 21" descr="Image result for database icon"/>
+            <wp:cNvGraphicFramePr>
+              <a:graphicFrameLocks xmlns:a="http://schemas.openxmlformats.org/drawingml/2006/main" noChangeAspect="1"/>
+            </wp:cNvGraphicFramePr>
+            <a:graphic xmlns:a="http://schemas.openxmlformats.org/drawingml/2006/main">
+              <a:graphicData uri="http://schemas.openxmlformats.org/drawingml/2006/picture">
+                <pic:pic xmlns:pic="http://schemas.openxmlformats.org/drawingml/2006/picture">
+                  <pic:nvPicPr>
+                    <pic:cNvPr id="0" name="Picture 1" descr="Image result for database icon"/>
+                    <pic:cNvPicPr>
+                      <a:picLocks noChangeAspect="1" noChangeArrowheads="1"/>
+                    </pic:cNvPicPr>
+                  </pic:nvPicPr>
+                  <pic:blipFill>
+                    <a:blip r:embed="rId8" cstate="print">
+                      <a:extLst>
+                        <a:ext uri="{28A0092B-C50C-407E-A947-70E740481C1C}">
+                          <a14:useLocalDpi xmlns:a14="http://schemas.microsoft.com/office/drawing/2010/main" val="0"/>
+                        </a:ext>
+                      </a:extLst>
+                    </a:blip>
+                    <a:srcRect/>
+                    <a:stretch>
+                      <a:fillRect/>
+                    </a:stretch>
+                  </pic:blipFill>
+                  <pic:spPr bwMode="auto">
+                    <a:xfrm>
+                      <a:off x="0" y="0"/>
+                      <a:ext cx="723265" cy="723265"/>
+                    </a:xfrm>
+                    <a:prstGeom prst="rect">
+                      <a:avLst/>
+                    </a:prstGeom>
+                    <a:noFill/>
+                    <a:ln>
+                      <a:noFill/>
+                    </a:ln>
+                  </pic:spPr>
+                </pic:pic>
+              </a:graphicData>
+            </a:graphic>
+            <wp14:sizeRelH relativeFrom="page">
+              <wp14:pctWidth>0</wp14:pctWidth>
+            </wp14:sizeRelH>
+            <wp14:sizeRelV relativeFrom="page">
+              <wp14:pctHeight>0</wp14:pctHeight>
+            </wp14:sizeRelV>
+          </wp:anchor>
+        </w:drawing>
+      </w:r>
+      <w:r>
+        <w:rPr>
+          <w:rFonts w:ascii="Georgia" w:hAnsi="Georgia"/>
+          <w:color w:val="4F81BD" w:themeColor="accent1"/>
+          <w:sz w:val="28"/>
+          <w:szCs w:val="28"/>
+        </w:rPr>
+        <w:drawing>
+          <wp:anchor distT="0" distB="0" distL="114300" distR="114300" simplePos="0" relativeHeight="251688447" behindDoc="0" locked="0" layoutInCell="1" allowOverlap="1" wp14:anchorId="54860636" wp14:editId="34FD1735">
+            <wp:simplePos x="0" y="0"/>
+            <wp:positionH relativeFrom="column">
+              <wp:posOffset>1218285</wp:posOffset>
+            </wp:positionH>
+            <wp:positionV relativeFrom="paragraph">
+              <wp:posOffset>19936</wp:posOffset>
+            </wp:positionV>
+            <wp:extent cx="1296035" cy="1296035"/>
+            <wp:effectExtent l="0" t="0" r="0" b="0"/>
+            <wp:wrapNone/>
+            <wp:docPr id="22" name="Picture 22" descr="Research 05 Icon"/>
+            <wp:cNvGraphicFramePr>
+              <a:graphicFrameLocks xmlns:a="http://schemas.openxmlformats.org/drawingml/2006/main" noChangeAspect="1"/>
+            </wp:cNvGraphicFramePr>
+            <a:graphic xmlns:a="http://schemas.openxmlformats.org/drawingml/2006/main">
+              <a:graphicData uri="http://schemas.openxmlformats.org/drawingml/2006/picture">
+                <pic:pic xmlns:pic="http://schemas.openxmlformats.org/drawingml/2006/picture">
+                  <pic:nvPicPr>
+                    <pic:cNvPr id="2" name="download.png"/>
+                    <pic:cNvPicPr/>
+                  </pic:nvPicPr>
+                  <pic:blipFill>
+                    <a:blip r:embed="rId9">
+                      <a:extLst>
+                        <a:ext uri="{BEBA8EAE-BF5A-486C-A8C5-ECC9F3942E4B}">
+                          <a14:imgProps xmlns:a14="http://schemas.microsoft.com/office/drawing/2010/main">
+                            <a14:imgLayer r:embed="rId10">
+                              <a14:imgEffect>
+                                <a14:backgroundRemoval t="10000" b="90000" l="10000" r="90000">
+                                  <a14:foregroundMark x1="11556" y1="33778" x2="11556" y2="33778"/>
+                                  <a14:foregroundMark x1="12444" y1="60889" x2="12444" y2="60889"/>
+                                  <a14:foregroundMark x1="22222" y1="84444" x2="22222" y2="84444"/>
+                                  <a14:foregroundMark x1="18667" y1="87111" x2="58222" y2="75111"/>
+                                  <a14:foregroundMark x1="58222" y1="75111" x2="75556" y2="77333"/>
+                                  <a14:foregroundMark x1="77778" y1="75556" x2="53333" y2="87111"/>
+                                  <a14:foregroundMark x1="82222" y1="74667" x2="82667" y2="80444"/>
+                                  <a14:foregroundMark x1="76444" y1="82222" x2="76444" y2="82222"/>
+                                  <a14:foregroundMark x1="83556" y1="63111" x2="44444" y2="57778"/>
+                                  <a14:foregroundMark x1="44444" y1="57778" x2="31556" y2="21778"/>
+                                  <a14:foregroundMark x1="31556" y1="21778" x2="71556" y2="18222"/>
+                                  <a14:foregroundMark x1="71556" y1="18222" x2="48444" y2="48444"/>
+                                  <a14:foregroundMark x1="48444" y1="48444" x2="83556" y2="61333"/>
+                                  <a14:foregroundMark x1="83556" y1="61333" x2="50667" y2="41333"/>
+                                  <a14:foregroundMark x1="50667" y1="41333" x2="45778" y2="26222"/>
+                                  <a14:foregroundMark x1="80444" y1="43556" x2="78667" y2="32889"/>
+                                  <a14:foregroundMark x1="75556" y1="45333" x2="75556" y2="45333"/>
+                                  <a14:foregroundMark x1="77333" y1="43556" x2="77778" y2="36000"/>
+                                  <a14:foregroundMark x1="63111" y1="16444" x2="50222" y2="13778"/>
+                                  <a14:foregroundMark x1="29333" y1="13778" x2="27111" y2="19556"/>
+                                  <a14:foregroundMark x1="24444" y1="36889" x2="29333" y2="46667"/>
+                                  <a14:foregroundMark x1="29333" y1="53333" x2="29333" y2="62222"/>
+                                  <a14:foregroundMark x1="36889" y1="56000" x2="36000" y2="64889"/>
+                                  <a14:foregroundMark x1="19556" y1="62222" x2="19556" y2="62222"/>
+                                  <a14:foregroundMark x1="25333" y1="64000" x2="18667" y2="66667"/>
+                                </a14:backgroundRemoval>
+                              </a14:imgEffect>
+                            </a14:imgLayer>
+                          </a14:imgProps>
+                        </a:ext>
+                        <a:ext uri="{28A0092B-C50C-407E-A947-70E740481C1C}">
+                          <a14:useLocalDpi xmlns:a14="http://schemas.microsoft.com/office/drawing/2010/main" val="0"/>
+                        </a:ext>
+                      </a:extLst>
+                    </a:blip>
+                    <a:stretch>
+                      <a:fillRect/>
+                    </a:stretch>
+                  </pic:blipFill>
+                  <pic:spPr>
+                    <a:xfrm>
+                      <a:off x="0" y="0"/>
+                      <a:ext cx="1296035" cy="1296035"/>
+                    </a:xfrm>
+                    <a:prstGeom prst="rect">
+                      <a:avLst/>
+                    </a:prstGeom>
+                  </pic:spPr>
+                </pic:pic>
+              </a:graphicData>
+            </a:graphic>
+            <wp14:sizeRelH relativeFrom="page">
+              <wp14:pctWidth>0</wp14:pctWidth>
+            </wp14:sizeRelH>
+            <wp14:sizeRelV relativeFrom="page">
+              <wp14:pctHeight>0</wp14:pctHeight>
+            </wp14:sizeRelV>
+          </wp:anchor>
+        </w:drawing>
+      </w:r>
+    </w:p>
+    <w:p>
+      <w:pPr>
+        <w:spacing w:after="0"/>
+        <w:rPr>
+          <w:rFonts w:ascii="Georgia" w:hAnsi="Georgia"/>
+          <w:color w:val="4F81BD" w:themeColor="accent1"/>
+          <w:sz w:val="28"/>
+          <w:szCs w:val="28"/>
+        </w:rPr>
+      </w:pPr>
+    </w:p>
+    <w:p>
+      <w:pPr>
+        <w:spacing w:after="0"/>
+        <w:rPr>
+          <w:rFonts w:ascii="Georgia" w:hAnsi="Georgia"/>
+          <w:color w:val="4F81BD" w:themeColor="accent1"/>
+          <w:sz w:val="28"/>
+          <w:szCs w:val="28"/>
+        </w:rPr>
+      </w:pPr>
+      <w:r>
+        <w:rPr>
+          <w:rFonts w:ascii="Georgia" w:hAnsi="Georgia"/>
+          <w:noProof/>
+          <w:color w:val="4F81BD" w:themeColor="accent1"/>
+          <w:sz w:val="28"/>
+          <w:szCs w:val="28"/>
+        </w:rPr>
+        <mc:AlternateContent>
+          <mc:Choice Requires="wps">
+            <w:drawing>
+              <wp:anchor distT="45720" distB="45720" distL="114300" distR="114300" simplePos="0" relativeHeight="251676672" behindDoc="0" locked="0" layoutInCell="1" allowOverlap="1" wp14:anchorId="6E7F214A" wp14:editId="103D5F30">
+                <wp:simplePos x="0" y="0"/>
+                <wp:positionH relativeFrom="margin">
+                  <wp:posOffset>4790126</wp:posOffset>
+                </wp:positionH>
+                <wp:positionV relativeFrom="paragraph">
+                  <wp:posOffset>225515</wp:posOffset>
+                </wp:positionV>
+                <wp:extent cx="775970" cy="329565"/>
+                <wp:effectExtent l="0" t="0" r="5080" b="0"/>
+                <wp:wrapSquare wrapText="bothSides"/>
+                <wp:docPr id="12" name="Text Box 2"/>
+                <wp:cNvGraphicFramePr>
+                  <a:graphicFrameLocks xmlns:a="http://schemas.openxmlformats.org/drawingml/2006/main"/>
+                </wp:cNvGraphicFramePr>
+                <a:graphic xmlns:a="http://schemas.openxmlformats.org/drawingml/2006/main">
+                  <a:graphicData uri="http://schemas.microsoft.com/office/word/2010/wordprocessingShape">
+                    <wps:wsp>
+                      <wps:cNvSpPr txBox="1">
+                        <a:spLocks noChangeArrowheads="1"/>
+                      </wps:cNvSpPr>
+                      <wps:spPr bwMode="auto">
+                        <a:xfrm>
+                          <a:off x="0" y="0"/>
+                          <a:ext cx="775970" cy="329565"/>
+                        </a:xfrm>
+                        <a:prstGeom prst="rect">
+                          <a:avLst/>
+                        </a:prstGeom>
+                        <a:solidFill>
+                          <a:srgbClr val="FFFFFF"/>
+                        </a:solidFill>
+                        <a:ln w="9525">
+                          <a:noFill/>
+                          <a:miter lim="800000"/>
+                          <a:headEnd/>
+                          <a:tailEnd/>
+                        </a:ln>
+                      </wps:spPr>
+                      <wps:txbx>
+                        <w:txbxContent>
+                          <w:p>
+                            <w:pPr>
+                              <w:rPr>
+                                <w:rFonts w:cstheme="minorHAnsi"/>
+                                <w:sz w:val="28"/>
+                              </w:rPr>
+                            </w:pPr>
+                            <w:r>
+                              <w:rPr>
+                                <w:rFonts w:cstheme="minorHAnsi"/>
+                                <w:sz w:val="28"/>
+                              </w:rPr>
+                              <w:t>V</w:t>
+                            </w:r>
+                            <w:r>
+                              <w:rPr>
+                                <w:rFonts w:cstheme="minorHAnsi"/>
+                                <w:sz w:val="28"/>
+                              </w:rPr>
+                              <w:t>: Drive</w:t>
+                            </w:r>
+                          </w:p>
+                        </w:txbxContent>
+                      </wps:txbx>
+                      <wps:bodyPr rot="0" vert="horz" wrap="square" lIns="91440" tIns="45720" rIns="91440" bIns="45720" anchor="t" anchorCtr="0">
+                        <a:noAutofit/>
+                      </wps:bodyPr>
+                    </wps:wsp>
+                  </a:graphicData>
+                </a:graphic>
+                <wp14:sizeRelH relativeFrom="margin">
+                  <wp14:pctWidth>0</wp14:pctWidth>
+                </wp14:sizeRelH>
+                <wp14:sizeRelV relativeFrom="margin">
+                  <wp14:pctHeight>0</wp14:pctHeight>
+                </wp14:sizeRelV>
+              </wp:anchor>
+            </w:drawing>
+          </mc:Choice>
+          <mc:Fallback>
+            <w:pict>
+              <v:shape w14:anchorId="6E7F214A" id="_x0000_s1028" type="#_x0000_t202" style="position:absolute;margin-left:377.2pt;margin-top:17.75pt;width:61.1pt;height:25.95pt;z-index:251676672;visibility:visible;mso-wrap-style:square;mso-width-percent:0;mso-height-percent:0;mso-wrap-distance-left:9pt;mso-wrap-distance-top:3.6pt;mso-wrap-distance-right:9pt;mso-wrap-distance-bottom:3.6pt;mso-position-horizontal:absolute;mso-position-horizontal-relative:margin;mso-position-vertical:absolute;mso-position-vertical-relative:text;mso-width-percent:0;mso-height-percent:0;mso-width-relative:margin;mso-height-relative:margin;v-text-anchor:top" o:gfxdata="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" stroked="f">
+                <v:textbox>
+                  <w:txbxContent>
+                    <w:p>
+                      <w:pPr>
+                        <w:rPr>
+                          <w:rFonts w:cstheme="minorHAnsi"/>
+                          <w:sz w:val="28"/>
+                        </w:rPr>
+                      </w:pPr>
+                      <w:r>
+                        <w:rPr>
+                          <w:rFonts w:cstheme="minorHAnsi"/>
+                          <w:sz w:val="28"/>
+                        </w:rPr>
+                        <w:t>V</w:t>
+                      </w:r>
+                      <w:r>
+                        <w:rPr>
+                          <w:rFonts w:cstheme="minorHAnsi"/>
+                          <w:sz w:val="28"/>
+                        </w:rPr>
+                        <w:t>: Drive</w:t>
+                      </w:r>
+                    </w:p>
+                  </w:txbxContent>
+                </v:textbox>
+                <w10:wrap type="square" anchorx="margin"/>
+              </v:shape>
+            </w:pict>
+          </mc:Fallback>
+        </mc:AlternateContent>
+      </w:r>
+      <w:r>
+        <w:rPr>
+          <w:rFonts w:ascii="Georgia" w:hAnsi="Georgia"/>
+          <w:noProof/>
+          <w:color w:val="4F81BD" w:themeColor="accent1"/>
+          <w:sz w:val="28"/>
+          <w:szCs w:val="28"/>
+        </w:rPr>
+        <mc:AlternateContent>
+          <mc:Choice Requires="wps">
+            <w:drawing>
+              <wp:anchor distT="0" distB="0" distL="114300" distR="114300" simplePos="0" relativeHeight="251677696" behindDoc="0" locked="0" layoutInCell="1" allowOverlap="1" wp14:anchorId="04CD3AD4" wp14:editId="26E7AAB8">
+                <wp:simplePos x="0" y="0"/>
+                <wp:positionH relativeFrom="column">
+                  <wp:posOffset>2405615</wp:posOffset>
+                </wp:positionH>
+                <wp:positionV relativeFrom="paragraph">
+                  <wp:posOffset>199154</wp:posOffset>
+                </wp:positionV>
+                <wp:extent cx="2105247" cy="988828"/>
+                <wp:effectExtent l="0" t="0" r="28575" b="20955"/>
+                <wp:wrapNone/>
+                <wp:docPr id="15" name="Freeform: Shape 15"/>
+                <wp:cNvGraphicFramePr/>
+                <a:graphic xmlns:a="http://schemas.openxmlformats.org/drawingml/2006/main">
+                  <a:graphicData uri="http://schemas.microsoft.com/office/word/2010/wordprocessingShape">
+                    <wps:wsp>
+                      <wps:cNvSpPr/>
+                      <wps:spPr>
+                        <a:xfrm>
+                          <a:off x="0" y="0"/>
+                          <a:ext cx="2105247" cy="988828"/>
+                        </a:xfrm>
+                        <a:custGeom>
+                          <a:avLst/>
+                          <a:gdLst>
+                            <a:gd name="connsiteX0" fmla="*/ 0 w 1977656"/>
+                            <a:gd name="connsiteY0" fmla="*/ 126610 h 917106"/>
+                            <a:gd name="connsiteX1" fmla="*/ 446568 w 1977656"/>
+                            <a:gd name="connsiteY1" fmla="*/ 9652 h 917106"/>
+                            <a:gd name="connsiteX2" fmla="*/ 606056 w 1977656"/>
+                            <a:gd name="connsiteY2" fmla="*/ 349894 h 917106"/>
+                            <a:gd name="connsiteX3" fmla="*/ 935665 w 1977656"/>
+                            <a:gd name="connsiteY3" fmla="*/ 211671 h 917106"/>
+                            <a:gd name="connsiteX4" fmla="*/ 1052624 w 1977656"/>
+                            <a:gd name="connsiteY4" fmla="*/ 605076 h 917106"/>
+                            <a:gd name="connsiteX5" fmla="*/ 1424763 w 1977656"/>
+                            <a:gd name="connsiteY5" fmla="*/ 477485 h 917106"/>
+                            <a:gd name="connsiteX6" fmla="*/ 1605517 w 1977656"/>
+                            <a:gd name="connsiteY6" fmla="*/ 902787 h 917106"/>
+                            <a:gd name="connsiteX7" fmla="*/ 1977656 w 1977656"/>
+                            <a:gd name="connsiteY7" fmla="*/ 828359 h 917106"/>
+                          </a:gdLst>
+                          <a:ahLst/>
+                          <a:cxnLst>
+                            <a:cxn ang="0">
+                              <a:pos x="connsiteX0" y="connsiteY0"/>
+                            </a:cxn>
+                            <a:cxn ang="0">
+                              <a:pos x="connsiteX1" y="connsiteY1"/>
+                            </a:cxn>
+                            <a:cxn ang="0">
+                              <a:pos x="connsiteX2" y="connsiteY2"/>
+                            </a:cxn>
+                            <a:cxn ang="0">
+                              <a:pos x="connsiteX3" y="connsiteY3"/>
+                            </a:cxn>
+                            <a:cxn ang="0">
+                              <a:pos x="connsiteX4" y="connsiteY4"/>
+                            </a:cxn>
+                            <a:cxn ang="0">
+                              <a:pos x="connsiteX5" y="connsiteY5"/>
+                            </a:cxn>
+                            <a:cxn ang="0">
+                              <a:pos x="connsiteX6" y="connsiteY6"/>
+                            </a:cxn>
+                            <a:cxn ang="0">
+                              <a:pos x="connsiteX7" y="connsiteY7"/>
+                            </a:cxn>
+                          </a:cxnLst>
+                          <a:rect l="l" t="t" r="r" b="b"/>
+                          <a:pathLst>
+                            <a:path w="1977656" h="917106">
+                              <a:moveTo>
+                                <a:pt x="0" y="126610"/>
+                              </a:moveTo>
+                              <a:cubicBezTo>
+                                <a:pt x="172779" y="49524"/>
+                                <a:pt x="345559" y="-27562"/>
+                                <a:pt x="446568" y="9652"/>
+                              </a:cubicBezTo>
+                              <a:cubicBezTo>
+                                <a:pt x="547577" y="46866"/>
+                                <a:pt x="524540" y="316224"/>
+                                <a:pt x="606056" y="349894"/>
+                              </a:cubicBezTo>
+                              <a:cubicBezTo>
+                                <a:pt x="687572" y="383564"/>
+                                <a:pt x="861237" y="169141"/>
+                                <a:pt x="935665" y="211671"/>
+                              </a:cubicBezTo>
+                              <a:cubicBezTo>
+                                <a:pt x="1010093" y="254201"/>
+                                <a:pt x="971108" y="560774"/>
+                                <a:pt x="1052624" y="605076"/>
+                              </a:cubicBezTo>
+                              <a:cubicBezTo>
+                                <a:pt x="1134140" y="649378"/>
+                                <a:pt x="1332614" y="427867"/>
+                                <a:pt x="1424763" y="477485"/>
+                              </a:cubicBezTo>
+                              <a:cubicBezTo>
+                                <a:pt x="1516912" y="527103"/>
+                                <a:pt x="1513368" y="844308"/>
+                                <a:pt x="1605517" y="902787"/>
+                              </a:cubicBezTo>
+                              <a:cubicBezTo>
+                                <a:pt x="1697666" y="961266"/>
+                                <a:pt x="1894368" y="821271"/>
+                                <a:pt x="1977656" y="828359"/>
+                              </a:cubicBezTo>
+                            </a:path>
+                          </a:pathLst>
+                        </a:custGeom>
+                        <a:ln w="22225">
+                          <a:solidFill>
+                            <a:schemeClr val="bg1">
+                              <a:lumMod val="50000"/>
+                            </a:schemeClr>
+                          </a:solidFill>
+                          <a:prstDash val="solid"/>
+                        </a:ln>
+                      </wps:spPr>
+                      <wps:style>
+                        <a:lnRef idx="1">
+                          <a:schemeClr val="dk1"/>
+                        </a:lnRef>
+                        <a:fillRef idx="0">
+                          <a:schemeClr val="dk1"/>
+                        </a:fillRef>
+                        <a:effectRef idx="0">
+                          <a:schemeClr val="dk1"/>
+                        </a:effectRef>
+                        <a:fontRef idx="minor">
+                          <a:schemeClr val="tx1"/>
+                        </a:fontRef>
+                      </wps:style>
+                      <wps:bodyPr rot="0" spcFirstLastPara="0" vertOverflow="overflow" horzOverflow="overflow" vert="horz" wrap="square" lIns="91440" tIns="45720" rIns="91440" bIns="45720" numCol="1" spcCol="0" rtlCol="0" fromWordArt="0" anchor="ctr" anchorCtr="0" forceAA="0" compatLnSpc="1">
+                        <a:prstTxWarp prst="textNoShape">
+                          <a:avLst/>
+                        </a:prstTxWarp>
+                        <a:noAutofit/>
+                      </wps:bodyPr>
+                    </wps:wsp>
+                  </a:graphicData>
+                </a:graphic>
+                <wp14:sizeRelH relativeFrom="margin">
+                  <wp14:pctWidth>0</wp14:pctWidth>
+                </wp14:sizeRelH>
+                <wp14:sizeRelV relativeFrom="margin">
+                  <wp14:pctHeight>0</wp14:pctHeight>
+                </wp14:sizeRelV>
+              </wp:anchor>
+            </w:drawing>
+          </mc:Choice>
+          <mc:Fallback>
+            <w:pict>
+              <v:shape w14:anchorId="1037AF54" id="Freeform: Shape 15" o:spid="_x0000_s1026" style="position:absolute;margin-left:189.4pt;margin-top:15.7pt;width:165.75pt;height:77.85pt;z-index:251677696;visibility:visible;mso-wrap-style:square;mso-width-percent:0;mso-height-percent:0;mso-wrap-distance-left:9pt;mso-wrap-distance-top:0;mso-wrap-distance-right:9pt;mso-wrap-distance-bottom:0;mso-position-horizontal:absolute;mso-position-horizontal-relative:text;mso-position-vertical:absolute;mso-position-vertical-relative:text;mso-width-percent:0;mso-height-percent:0;mso-width-relative:margin;mso-height-relative:margin;v-text-anchor:middle" coordsize="1977656,917106" o:gfxdata="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" path="m,126610c172779,49524,345559,-27562,446568,9652v101009,37214,77972,306572,159488,340242c687572,383564,861237,169141,935665,211671v74428,42530,35443,349103,116959,393405c1134140,649378,1332614,427867,1424763,477485v92149,49618,88605,366823,180754,425302c1697666,961266,1894368,821271,1977656,828359e" filled="f" strokecolor="#7f7f7f [1612]" strokeweight="1.75pt">
+                <v:path arrowok="t" o:connecttype="custom" o:connectlocs="0,136511;475379,10407;645156,377257;996031,228225;1120535,652396;1516683,514827;1709099,973389;2105247,893141" o:connectangles="0,0,0,0,0,0,0,0"/>
+              </v:shape>
+            </w:pict>
+          </mc:Fallback>
+        </mc:AlternateContent>
+      </w:r>
+    </w:p>
+    <w:p>
+      <w:pPr>
+        <w:spacing w:after="0"/>
+        <w:rPr>
+          <w:rFonts w:ascii="Georgia" w:hAnsi="Georgia"/>
+          <w:color w:val="4F81BD" w:themeColor="accent1"/>
+          <w:sz w:val="28"/>
+          <w:szCs w:val="28"/>
+        </w:rPr>
+      </w:pPr>
+      <w:r>
+        <w:rPr>
+          <w:rFonts w:ascii="Georgia" w:hAnsi="Georgia"/>
+          <w:noProof/>
+          <w:color w:val="4F81BD" w:themeColor="accent1"/>
+          <w:sz w:val="28"/>
+          <w:szCs w:val="28"/>
+        </w:rPr>
+        <mc:AlternateContent>
+          <mc:Choice Requires="wps">
+            <w:drawing>
+              <wp:anchor distT="45720" distB="45720" distL="114300" distR="114300" simplePos="0" relativeHeight="251681792" behindDoc="0" locked="0" layoutInCell="1" allowOverlap="1" wp14:anchorId="1F20BDF8" wp14:editId="208D0A0C">
+                <wp:simplePos x="0" y="0"/>
+                <wp:positionH relativeFrom="page">
+                  <wp:posOffset>3474720</wp:posOffset>
+                </wp:positionH>
+                <wp:positionV relativeFrom="paragraph">
+                  <wp:posOffset>103032</wp:posOffset>
+                </wp:positionV>
+                <wp:extent cx="798830" cy="414655"/>
+                <wp:effectExtent l="0" t="0" r="1270" b="4445"/>
+                <wp:wrapSquare wrapText="bothSides"/>
+                <wp:docPr id="17" name="Text Box 2"/>
+                <wp:cNvGraphicFramePr>
+                  <a:graphicFrameLocks xmlns:a="http://schemas.openxmlformats.org/drawingml/2006/main"/>
+                </wp:cNvGraphicFramePr>
+                <a:graphic xmlns:a="http://schemas.openxmlformats.org/drawingml/2006/main">
+                  <a:graphicData uri="http://schemas.microsoft.com/office/word/2010/wordprocessingShape">
+                    <wps:wsp>
+                      <wps:cNvSpPr txBox="1">
+                        <a:spLocks noChangeArrowheads="1"/>
+                      </wps:cNvSpPr>
+                      <wps:spPr bwMode="auto">
+                        <a:xfrm>
+                          <a:off x="0" y="0"/>
+                          <a:ext cx="798830" cy="414655"/>
+                        </a:xfrm>
+                        <a:prstGeom prst="rect">
+                          <a:avLst/>
+                        </a:prstGeom>
+                        <a:solidFill>
+                          <a:srgbClr val="FFFFFF"/>
+                        </a:solidFill>
+                        <a:ln w="9525">
+                          <a:noFill/>
+                          <a:miter lim="800000"/>
+                          <a:headEnd/>
+                          <a:tailEnd/>
+                        </a:ln>
+                      </wps:spPr>
+                      <wps:txbx>
+                        <w:txbxContent>
+                          <w:p>
+                            <w:pPr>
+                              <w:spacing w:after="0" w:line="240" w:lineRule="auto"/>
+                              <w:jc w:val="center"/>
+                            </w:pPr>
+                            <w:r>
+                              <w:t>Ethernet</w:t>
+                            </w:r>
+                          </w:p>
+                          <w:p>
+                            <w:pPr>
+                              <w:jc w:val="center"/>
+                            </w:pPr>
+                            <w:r>
+                              <w:t>Cable</w:t>
+                            </w:r>
+                          </w:p>
+                        </w:txbxContent>
+                      </wps:txbx>
+                      <wps:bodyPr rot="0" vert="horz" wrap="square" lIns="91440" tIns="45720" rIns="91440" bIns="45720" anchor="t" anchorCtr="0">
+                        <a:noAutofit/>
+                      </wps:bodyPr>
+                    </wps:wsp>
+                  </a:graphicData>
+                </a:graphic>
+                <wp14:sizeRelH relativeFrom="margin">
+                  <wp14:pctWidth>0</wp14:pctWidth>
+                </wp14:sizeRelH>
+                <wp14:sizeRelV relativeFrom="margin">
+                  <wp14:pctHeight>0</wp14:pctHeight>
+                </wp14:sizeRelV>
+              </wp:anchor>
+            </w:drawing>
+          </mc:Choice>
+          <mc:Fallback>
+            <w:pict>
+              <v:shape w14:anchorId="1F20BDF8" id="_x0000_s1029" type="#_x0000_t202" style="position:absolute;margin-left:273.6pt;margin-top:8.1pt;width:62.9pt;height:32.65pt;z-index:251681792;visibility:visible;mso-wrap-style:square;mso-width-percent:0;mso-height-percent:0;mso-wrap-distance-left:9pt;mso-wrap-distance-top:3.6pt;mso-wrap-distance-right:9pt;mso-wrap-distance-bottom:3.6pt;mso-position-horizontal:absolute;mso-position-horizontal-relative:page;mso-position-vertical:absolute;mso-position-vertical-relative:text;mso-width-percent:0;mso-height-percent:0;mso-width-relative:margin;mso-height-relative:margin;v-text-anchor:top" o:gfxdata="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" stroked="f">
+                <v:textbox>
+                  <w:txbxContent>
+                    <w:p>
+                      <w:pPr>
+                        <w:spacing w:after="0" w:line="240" w:lineRule="auto"/>
+                        <w:jc w:val="center"/>
+                      </w:pPr>
+                      <w:r>
+                        <w:t>Ethernet</w:t>
+                      </w:r>
+                    </w:p>
+                    <w:p>
+                      <w:pPr>
+                        <w:jc w:val="center"/>
+                      </w:pPr>
+                      <w:r>
+                        <w:t>Cable</w:t>
+                      </w:r>
+                    </w:p>
+                  </w:txbxContent>
+                </v:textbox>
+                <w10:wrap type="square" anchorx="page"/>
+              </v:shape>
+            </w:pict>
+          </mc:Fallback>
+        </mc:AlternateContent>
+      </w:r>
+    </w:p>
+    <w:p>
+      <w:pPr>
+        <w:spacing w:after="0"/>
+        <w:rPr>
+          <w:rFonts w:ascii="Georgia" w:hAnsi="Georgia"/>
+          <w:color w:val="4F81BD" w:themeColor="accent1"/>
+          <w:sz w:val="28"/>
+          <w:szCs w:val="28"/>
+        </w:rPr>
+      </w:pPr>
+      <w:r>
+        <w:rPr>
+          <w:rFonts w:ascii="Georgia" w:hAnsi="Georgia"/>
+          <w:color w:val="4F81BD" w:themeColor="accent1"/>
+          <w:sz w:val="28"/>
+          <w:szCs w:val="28"/>
+        </w:rPr>
+        <w:drawing>
+          <wp:anchor distT="0" distB="0" distL="114300" distR="114300" simplePos="0" relativeHeight="251691519" behindDoc="0" locked="0" layoutInCell="1" allowOverlap="1" wp14:anchorId="2BE0A2DB" wp14:editId="5DC7207C">
+            <wp:simplePos x="0" y="0"/>
+            <wp:positionH relativeFrom="margin">
+              <wp:posOffset>1118206</wp:posOffset>
+            </wp:positionH>
+            <wp:positionV relativeFrom="paragraph">
+              <wp:posOffset>94955</wp:posOffset>
+            </wp:positionV>
+            <wp:extent cx="319228" cy="319228"/>
+            <wp:effectExtent l="0" t="0" r="0" b="0"/>
+            <wp:wrapNone/>
+            <wp:docPr id="25" name="Picture 25" descr="Image result for database icon"/>
+            <wp:cNvGraphicFramePr>
+              <a:graphicFrameLocks xmlns:a="http://schemas.openxmlformats.org/drawingml/2006/main" noChangeAspect="1"/>
+            </wp:cNvGraphicFramePr>
+            <a:graphic xmlns:a="http://schemas.openxmlformats.org/drawingml/2006/main">
+              <a:graphicData uri="http://schemas.openxmlformats.org/drawingml/2006/picture">
+                <pic:pic xmlns:pic="http://schemas.openxmlformats.org/drawingml/2006/picture">
+                  <pic:nvPicPr>
+                    <pic:cNvPr id="0" name="Picture 1" descr="Image result for database icon"/>
+                    <pic:cNvPicPr>
+                      <a:picLocks noChangeAspect="1" noChangeArrowheads="1"/>
+                    </pic:cNvPicPr>
+                  </pic:nvPicPr>
+                  <pic:blipFill>
+                    <a:blip r:embed="rId11" cstate="print">
+                      <a:extLst>
+                        <a:ext uri="{28A0092B-C50C-407E-A947-70E740481C1C}">
+                          <a14:useLocalDpi xmlns:a14="http://schemas.microsoft.com/office/drawing/2010/main" val="0"/>
+                        </a:ext>
+                      </a:extLst>
+                    </a:blip>
+                    <a:srcRect/>
+                    <a:stretch>
+                      <a:fillRect/>
+                    </a:stretch>
+                  </pic:blipFill>
+                  <pic:spPr bwMode="auto">
+                    <a:xfrm>
+                      <a:off x="0" y="0"/>
+                      <a:ext cx="319228" cy="319228"/>
+                    </a:xfrm>
+                    <a:prstGeom prst="rect">
+                      <a:avLst/>
+                    </a:prstGeom>
+                    <a:solidFill>
+                      <a:schemeClr val="bg1"/>
+                    </a:solidFill>
+                    <a:ln>
+                      <a:noFill/>
+                    </a:ln>
+                  </pic:spPr>
+                </pic:pic>
+              </a:graphicData>
+            </a:graphic>
+            <wp14:sizeRelH relativeFrom="page">
+              <wp14:pctWidth>0</wp14:pctWidth>
+            </wp14:sizeRelH>
+            <wp14:sizeRelV relativeFrom="page">
+              <wp14:pctHeight>0</wp14:pctHeight>
+            </wp14:sizeRelV>
+          </wp:anchor>
+        </w:drawing>
+      </w:r>
+      <w:r>
+        <w:rPr>
+          <w:noProof/>
+        </w:rPr>
+        <w:drawing>
+          <wp:anchor distT="0" distB="0" distL="114300" distR="114300" simplePos="0" relativeHeight="251674624" behindDoc="0" locked="0" layoutInCell="1" allowOverlap="1" wp14:anchorId="040A4F1A" wp14:editId="3B3622BE">
+            <wp:simplePos x="0" y="0"/>
+            <wp:positionH relativeFrom="margin">
+              <wp:posOffset>4563568</wp:posOffset>
+            </wp:positionH>
+            <wp:positionV relativeFrom="paragraph">
+              <wp:posOffset>159016</wp:posOffset>
+            </wp:positionV>
+            <wp:extent cx="1286790" cy="1286790"/>
+            <wp:effectExtent l="0" t="0" r="8890" b="8890"/>
+            <wp:wrapNone/>
+            <wp:docPr id="11" name="Picture 11" descr="Image result for database icon"/>
+            <wp:cNvGraphicFramePr>
+              <a:graphicFrameLocks xmlns:a="http://schemas.openxmlformats.org/drawingml/2006/main" noChangeAspect="1"/>
+            </wp:cNvGraphicFramePr>
+            <a:graphic xmlns:a="http://schemas.openxmlformats.org/drawingml/2006/main">
+              <a:graphicData uri="http://schemas.openxmlformats.org/drawingml/2006/picture">
+                <pic:pic xmlns:pic="http://schemas.openxmlformats.org/drawingml/2006/picture">
+                  <pic:nvPicPr>
+                    <pic:cNvPr id="0" name="Picture 1" descr="Image result for database icon"/>
+                    <pic:cNvPicPr>
+                      <a:picLocks noChangeAspect="1" noChangeArrowheads="1"/>
+                    </pic:cNvPicPr>
+                  </pic:nvPicPr>
+                  <pic:blipFill>
+                    <a:blip r:embed="rId12" cstate="print">
+                      <a:extLst>
+                        <a:ext uri="{28A0092B-C50C-407E-A947-70E740481C1C}">
+                          <a14:useLocalDpi xmlns:a14="http://schemas.microsoft.com/office/drawing/2010/main" val="0"/>
+                        </a:ext>
+                      </a:extLst>
+                    </a:blip>
+                    <a:srcRect/>
+                    <a:stretch>
+                      <a:fillRect/>
+                    </a:stretch>
+                  </pic:blipFill>
+                  <pic:spPr bwMode="auto">
+                    <a:xfrm>
+                      <a:off x="0" y="0"/>
+                      <a:ext cx="1286790" cy="1286790"/>
+                    </a:xfrm>
+                    <a:prstGeom prst="rect">
+                      <a:avLst/>
+                    </a:prstGeom>
+                    <a:noFill/>
+                    <a:ln>
+                      <a:noFill/>
+                    </a:ln>
+                  </pic:spPr>
+                </pic:pic>
+              </a:graphicData>
+            </a:graphic>
+            <wp14:sizeRelH relativeFrom="page">
+              <wp14:pctWidth>0</wp14:pctWidth>
+            </wp14:sizeRelH>
+            <wp14:sizeRelV relativeFrom="page">
+              <wp14:pctHeight>0</wp14:pctHeight>
+            </wp14:sizeRelV>
+          </wp:anchor>
+        </w:drawing>
+      </w:r>
+    </w:p>
+    <w:p>
+      <w:pPr>
+        <w:spacing w:after="0"/>
+        <w:rPr>
+          <w:rFonts w:ascii="Georgia" w:hAnsi="Georgia"/>
+          <w:color w:val="4F81BD" w:themeColor="accent1"/>
+          <w:sz w:val="28"/>
+          <w:szCs w:val="28"/>
+        </w:rPr>
+      </w:pPr>
+      <w:r>
+        <w:rPr>
+          <w:rFonts w:ascii="Georgia" w:hAnsi="Georgia"/>
+          <w:color w:val="4F81BD" w:themeColor="accent1"/>
+          <w:sz w:val="28"/>
+          <w:szCs w:val="28"/>
+        </w:rPr>
+        <mc:AlternateContent>
+          <mc:Choice Requires="wps">
+            <w:drawing>
+              <wp:anchor distT="45720" distB="45720" distL="114300" distR="114300" simplePos="0" relativeHeight="251690495" behindDoc="0" locked="0" layoutInCell="1" allowOverlap="1" wp14:anchorId="2EF2942B" wp14:editId="26DFA9DE">
+                <wp:simplePos x="0" y="0"/>
+                <wp:positionH relativeFrom="margin">
+                  <wp:posOffset>843307</wp:posOffset>
+                </wp:positionH>
+                <wp:positionV relativeFrom="paragraph">
+                  <wp:posOffset>111788</wp:posOffset>
+                </wp:positionV>
+                <wp:extent cx="818515" cy="397510"/>
+                <wp:effectExtent l="0" t="0" r="635" b="2540"/>
+                <wp:wrapSquare wrapText="bothSides"/>
+                <wp:docPr id="24" name="Text Box 2"/>
+                <wp:cNvGraphicFramePr>
+                  <a:graphicFrameLocks xmlns:a="http://schemas.openxmlformats.org/drawingml/2006/main"/>
+                </wp:cNvGraphicFramePr>
+                <a:graphic xmlns:a="http://schemas.openxmlformats.org/drawingml/2006/main">
+                  <a:graphicData uri="http://schemas.microsoft.com/office/word/2010/wordprocessingShape">
+                    <wps:wsp>
+                      <wps:cNvSpPr txBox="1">
+                        <a:spLocks noChangeArrowheads="1"/>
+                      </wps:cNvSpPr>
+                      <wps:spPr bwMode="auto">
+                        <a:xfrm>
+                          <a:off x="0" y="0"/>
+                          <a:ext cx="818515" cy="397510"/>
+                        </a:xfrm>
+                        <a:prstGeom prst="rect">
+                          <a:avLst/>
+                        </a:prstGeom>
+                        <a:solidFill>
+                          <a:srgbClr val="FFFFFF"/>
+                        </a:solidFill>
+                        <a:ln w="9525">
+                          <a:noFill/>
+                          <a:miter lim="800000"/>
+                          <a:headEnd/>
+                          <a:tailEnd/>
+                        </a:ln>
+                      </wps:spPr>
+                      <wps:txbx>
+                        <w:txbxContent>
+                          <w:p>
+                            <w:pPr>
+                              <w:spacing w:after="0" w:line="240" w:lineRule="auto"/>
+                              <w:jc w:val="center"/>
+                              <w:rPr>
+                                <w:rFonts w:cstheme="minorHAnsi"/>
+                                <w:sz w:val="18"/>
+                              </w:rPr>
+                            </w:pPr>
+                            <w:r>
+                              <w:rPr>
+                                <w:rFonts w:cstheme="minorHAnsi"/>
+                                <w:sz w:val="18"/>
+                              </w:rPr>
+                              <w:t>C</w:t>
+                            </w:r>
+                            <w:r>
+                              <w:rPr>
+                                <w:rFonts w:cstheme="minorHAnsi"/>
+                                <w:sz w:val="18"/>
+                              </w:rPr>
+                              <w:t>: Drive</w:t>
+                            </w:r>
+                            <w:r>
+                              <w:rPr>
+                                <w:rFonts w:cstheme="minorHAnsi"/>
+                                <w:sz w:val="18"/>
+                              </w:rPr>
+                              <w:t xml:space="preserve"> (Research05)</w:t>
+                            </w:r>
+                          </w:p>
+                        </w:txbxContent>
+                      </wps:txbx>
+                      <wps:bodyPr rot="0" vert="horz" wrap="square" lIns="91440" tIns="45720" rIns="91440" bIns="45720" anchor="t" anchorCtr="0">
+                        <a:noAutofit/>
+                      </wps:bodyPr>
+                    </wps:wsp>
+                  </a:graphicData>
+                </a:graphic>
+                <wp14:sizeRelH relativeFrom="margin">
+                  <wp14:pctWidth>0</wp14:pctWidth>
+                </wp14:sizeRelH>
+                <wp14:sizeRelV relativeFrom="margin">
+                  <wp14:pctHeight>0</wp14:pctHeight>
+                </wp14:sizeRelV>
+              </wp:anchor>
+            </w:drawing>
+          </mc:Choice>
+          <mc:Fallback>
+            <w:pict>
+              <v:shape w14:anchorId="2EF2942B" id="_x0000_s1030" type="#_x0000_t202" style="position:absolute;margin-left:66.4pt;margin-top:8.8pt;width:64.45pt;height:31.3pt;z-index:251690495;visibility:visible;mso-wrap-style:square;mso-width-percent:0;mso-height-percent:0;mso-wrap-distance-left:9pt;mso-wrap-distance-top:3.6pt;mso-wrap-distance-right:9pt;mso-wrap-distance-bottom:3.6pt;mso-position-horizontal:absolute;mso-position-horizontal-relative:margin;mso-position-vertical:absolute;mso-position-vertical-relative:text;mso-width-percent:0;mso-height-percent:0;mso-width-relative:margin;mso-height-relative:margin;v-text-anchor:top" o:gfxdata="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" stroked="f">
+                <v:textbox>
+                  <w:txbxContent>
+                    <w:p>
+                      <w:pPr>
+                        <w:spacing w:after="0" w:line="240" w:lineRule="auto"/>
+                        <w:jc w:val="center"/>
+                        <w:rPr>
+                          <w:rFonts w:cstheme="minorHAnsi"/>
+                          <w:sz w:val="18"/>
+                        </w:rPr>
+                      </w:pPr>
+                      <w:r>
+                        <w:rPr>
+                          <w:rFonts w:cstheme="minorHAnsi"/>
+                          <w:sz w:val="18"/>
+                        </w:rPr>
+                        <w:t>C</w:t>
+                      </w:r>
+                      <w:r>
+                        <w:rPr>
+                          <w:rFonts w:cstheme="minorHAnsi"/>
+                          <w:sz w:val="18"/>
+                        </w:rPr>
+                        <w:t>: Drive</w:t>
+                      </w:r>
+                      <w:r>
+                        <w:rPr>
+                          <w:rFonts w:cstheme="minorHAnsi"/>
+                          <w:sz w:val="18"/>
+                        </w:rPr>
+                        <w:t xml:space="preserve"> (Research05)</w:t>
+                      </w:r>
+                    </w:p>
+                  </w:txbxContent>
+                </v:textbox>
+                <w10:wrap type="square" anchorx="margin"/>
+              </v:shape>
+            </w:pict>
+          </mc:Fallback>
+        </mc:AlternateContent>
+      </w:r>
+    </w:p>
+    <w:p>
+      <w:pPr>
+        <w:spacing w:after="0"/>
+        <w:rPr>
+          <w:rFonts w:ascii="Georgia" w:hAnsi="Georgia"/>
+          <w:color w:val="4F81BD" w:themeColor="accent1"/>
+          <w:sz w:val="28"/>
+          <w:szCs w:val="28"/>
+        </w:rPr>
+      </w:pPr>
+    </w:p>
+    <w:p>
+      <w:pPr>
+        <w:spacing w:after="0"/>
+        <w:rPr>
+          <w:rFonts w:ascii="Georgia" w:hAnsi="Georgia"/>
+          <w:color w:val="4F81BD" w:themeColor="accent1"/>
+          <w:sz w:val="28"/>
+          <w:szCs w:val="28"/>
+        </w:rPr>
+      </w:pPr>
+      <w:r>
+        <w:rPr>
+          <w:rFonts w:ascii="Georgia" w:hAnsi="Georgia"/>
+          <w:noProof/>
+          <w:color w:val="4F81BD" w:themeColor="accent1"/>
+          <w:sz w:val="28"/>
+          <w:szCs w:val="28"/>
+        </w:rPr>
+        <mc:AlternateContent>
+          <mc:Choice Requires="wps">
+            <w:drawing>
+              <wp:anchor distT="45720" distB="45720" distL="114300" distR="114300" simplePos="0" relativeHeight="251672576" behindDoc="0" locked="0" layoutInCell="1" allowOverlap="1" wp14:anchorId="3C835E30" wp14:editId="6D847121">
+                <wp:simplePos x="0" y="0"/>
+                <wp:positionH relativeFrom="column">
+                  <wp:posOffset>1348578</wp:posOffset>
+                </wp:positionH>
+                <wp:positionV relativeFrom="paragraph">
+                  <wp:posOffset>91440</wp:posOffset>
+                </wp:positionV>
+                <wp:extent cx="1062990" cy="329565"/>
+                <wp:effectExtent l="0" t="0" r="3810" b="0"/>
+                <wp:wrapSquare wrapText="bothSides"/>
+                <wp:docPr id="9" name="Text Box 2"/>
+                <wp:cNvGraphicFramePr>
+                  <a:graphicFrameLocks xmlns:a="http://schemas.openxmlformats.org/drawingml/2006/main"/>
+                </wp:cNvGraphicFramePr>
+                <a:graphic xmlns:a="http://schemas.openxmlformats.org/drawingml/2006/main">
+                  <a:graphicData uri="http://schemas.microsoft.com/office/word/2010/wordprocessingShape">
+                    <wps:wsp>
+                      <wps:cNvSpPr txBox="1">
+                        <a:spLocks noChangeArrowheads="1"/>
+                      </wps:cNvSpPr>
+                      <wps:spPr bwMode="auto">
+                        <a:xfrm>
+                          <a:off x="0" y="0"/>
+                          <a:ext cx="1062990" cy="329565"/>
+                        </a:xfrm>
+                        <a:prstGeom prst="rect">
+                          <a:avLst/>
+                        </a:prstGeom>
+                        <a:solidFill>
+                          <a:srgbClr val="FFFFFF"/>
+                        </a:solidFill>
+                        <a:ln w="9525">
+                          <a:noFill/>
+                          <a:miter lim="800000"/>
+                          <a:headEnd/>
+                          <a:tailEnd/>
+                        </a:ln>
+                      </wps:spPr>
+                      <wps:txbx>
+                        <w:txbxContent>
+                          <w:p>
+                            <w:pPr>
+                              <w:rPr>
+                                <w:rFonts w:cstheme="minorHAnsi"/>
+                                <w:b/>
+                                <w:sz w:val="28"/>
+                              </w:rPr>
+                            </w:pPr>
+                            <w:r>
+                              <w:rPr>
+                                <w:rFonts w:cstheme="minorHAnsi"/>
+                                <w:b/>
+                                <w:sz w:val="28"/>
+                              </w:rPr>
+                              <w:t>Research0</w:t>
+                            </w:r>
+                            <w:r>
+                              <w:rPr>
+                                <w:rFonts w:cstheme="minorHAnsi"/>
+                                <w:b/>
+                                <w:sz w:val="28"/>
+                              </w:rPr>
+                              <w:t>6</w:t>
+                            </w:r>
+                          </w:p>
+                        </w:txbxContent>
+                      </wps:txbx>
+                      <wps:bodyPr rot="0" vert="horz" wrap="square" lIns="91440" tIns="45720" rIns="91440" bIns="45720" anchor="t" anchorCtr="0">
+                        <a:noAutofit/>
+                      </wps:bodyPr>
+                    </wps:wsp>
+                  </a:graphicData>
+                </a:graphic>
+                <wp14:sizeRelH relativeFrom="margin">
+                  <wp14:pctWidth>0</wp14:pctWidth>
+                </wp14:sizeRelH>
+                <wp14:sizeRelV relativeFrom="margin">
+                  <wp14:pctHeight>0</wp14:pctHeight>
+                </wp14:sizeRelV>
+              </wp:anchor>
+            </w:drawing>
+          </mc:Choice>
+          <mc:Fallback>
+            <w:pict>
+              <v:shape w14:anchorId="3C835E30" id="_x0000_s1031" type="#_x0000_t202" style="position:absolute;margin-left:106.2pt;margin-top:7.2pt;width:83.7pt;height:25.95pt;z-index:251672576;visibility:visible;mso-wrap-style:square;mso-width-percent:0;mso-height-percent:0;mso-wrap-distance-left:9pt;mso-wrap-distance-top:3.6pt;mso-wrap-distance-right:9pt;mso-wrap-distance-bottom:3.6pt;mso-position-horizontal:absolute;mso-position-horizontal-relative:text;mso-position-vertical:absolute;mso-position-vertical-relative:text;mso-width-percent:0;mso-height-percent:0;mso-width-relative:margin;mso-height-relative:margin;v-text-anchor:top" o:gfxdata="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" stroked="f">
+                <v:textbox>
+                  <w:txbxContent>
+                    <w:p>
+                      <w:pPr>
+                        <w:rPr>
+                          <w:rFonts w:cstheme="minorHAnsi"/>
+                          <w:b/>
+                          <w:sz w:val="28"/>
+                        </w:rPr>
+                      </w:pPr>
+                      <w:r>
+                        <w:rPr>
+                          <w:rFonts w:cstheme="minorHAnsi"/>
+                          <w:b/>
+                          <w:sz w:val="28"/>
+                        </w:rPr>
+                        <w:t>Research0</w:t>
+                      </w:r>
+                      <w:r>
+                        <w:rPr>
+                          <w:rFonts w:cstheme="minorHAnsi"/>
+                          <w:b/>
+                          <w:sz w:val="28"/>
+                        </w:rPr>
+                        <w:t>6</w:t>
+                      </w:r>
+                    </w:p>
+                  </w:txbxContent>
+                </v:textbox>
+                <w10:wrap type="square"/>
+              </v:shape>
+            </w:pict>
+          </mc:Fallback>
+        </mc:AlternateContent>
+      </w:r>
+    </w:p>
+    <w:p>
+      <w:pPr>
+        <w:spacing w:after="0"/>
+        <w:rPr>
+          <w:rFonts w:ascii="Georgia" w:hAnsi="Georgia"/>
+          <w:color w:val="4F81BD" w:themeColor="accent1"/>
+          <w:sz w:val="28"/>
+          <w:szCs w:val="28"/>
+        </w:rPr>
+      </w:pPr>
+      <w:r>
+        <w:rPr>
+          <w:rFonts w:ascii="Georgia" w:hAnsi="Georgia"/>
+          <w:noProof/>
+          <w:color w:val="4F81BD" w:themeColor="accent1"/>
+          <w:sz w:val="28"/>
+          <w:szCs w:val="28"/>
+        </w:rPr>
+        <mc:AlternateContent>
+          <mc:Choice Requires="wps">
+            <w:drawing>
+              <wp:anchor distT="45720" distB="45720" distL="114300" distR="114300" simplePos="0" relativeHeight="251662335" behindDoc="0" locked="0" layoutInCell="1" allowOverlap="1" wp14:anchorId="3DD83D60" wp14:editId="701CAF03">
+                <wp:simplePos x="0" y="0"/>
+                <wp:positionH relativeFrom="margin">
+                  <wp:posOffset>708660</wp:posOffset>
+                </wp:positionH>
+                <wp:positionV relativeFrom="paragraph">
+                  <wp:posOffset>116395</wp:posOffset>
+                </wp:positionV>
+                <wp:extent cx="775970" cy="329565"/>
+                <wp:effectExtent l="0" t="0" r="5080" b="0"/>
+                <wp:wrapSquare wrapText="bothSides"/>
+                <wp:docPr id="8" name="Text Box 2"/>
+                <wp:cNvGraphicFramePr>
+                  <a:graphicFrameLocks xmlns:a="http://schemas.openxmlformats.org/drawingml/2006/main"/>
+                </wp:cNvGraphicFramePr>
+                <a:graphic xmlns:a="http://schemas.openxmlformats.org/drawingml/2006/main">
+                  <a:graphicData uri="http://schemas.microsoft.com/office/word/2010/wordprocessingShape">
+                    <wps:wsp>
+                      <wps:cNvSpPr txBox="1">
+                        <a:spLocks noChangeArrowheads="1"/>
+                      </wps:cNvSpPr>
+                      <wps:spPr bwMode="auto">
+                        <a:xfrm>
+                          <a:off x="0" y="0"/>
+                          <a:ext cx="775970" cy="329565"/>
+                        </a:xfrm>
+                        <a:prstGeom prst="rect">
+                          <a:avLst/>
+                        </a:prstGeom>
+                        <a:solidFill>
+                          <a:srgbClr val="FFFFFF"/>
+                        </a:solidFill>
+                        <a:ln w="9525">
+                          <a:noFill/>
+                          <a:miter lim="800000"/>
+                          <a:headEnd/>
+                          <a:tailEnd/>
+                        </a:ln>
+                      </wps:spPr>
+                      <wps:txbx>
+                        <w:txbxContent>
+                          <w:p>
+                            <w:pPr>
+                              <w:rPr>
+                                <w:rFonts w:cstheme="minorHAnsi"/>
+                                <w:sz w:val="28"/>
+                              </w:rPr>
+                            </w:pPr>
+                            <w:r>
+                              <w:rPr>
+                                <w:rFonts w:cstheme="minorHAnsi"/>
+                                <w:sz w:val="28"/>
+                              </w:rPr>
+                              <w:t>S</w:t>
+                            </w:r>
+                            <w:r>
+                              <w:rPr>
+                                <w:rFonts w:cstheme="minorHAnsi"/>
+                                <w:sz w:val="28"/>
+                              </w:rPr>
+                              <w:t>: Drive</w:t>
+                            </w:r>
+                          </w:p>
+                        </w:txbxContent>
+                      </wps:txbx>
+                      <wps:bodyPr rot="0" vert="horz" wrap="square" lIns="91440" tIns="45720" rIns="91440" bIns="45720" anchor="t" anchorCtr="0">
+                        <a:noAutofit/>
+                      </wps:bodyPr>
+                    </wps:wsp>
+                  </a:graphicData>
+                </a:graphic>
+                <wp14:sizeRelH relativeFrom="margin">
+                  <wp14:pctWidth>0</wp14:pctWidth>
+                </wp14:sizeRelH>
+                <wp14:sizeRelV relativeFrom="margin">
+                  <wp14:pctHeight>0</wp14:pctHeight>
+                </wp14:sizeRelV>
+              </wp:anchor>
+            </w:drawing>
+          </mc:Choice>
+          <mc:Fallback>
+            <w:pict>
+              <v:shape w14:anchorId="3DD83D60" id="_x0000_s1032" type="#_x0000_t202" style="position:absolute;margin-left:55.8pt;margin-top:9.15pt;width:61.1pt;height:25.95pt;z-index:251662335;visibility:visible;mso-wrap-style:square;mso-width-percent:0;mso-height-percent:0;mso-wrap-distance-left:9pt;mso-wrap-distance-top:3.6pt;mso-wrap-distance-right:9pt;mso-wrap-distance-bottom:3.6pt;mso-position-horizontal:absolute;mso-position-horizontal-relative:margin;mso-position-vertical:absolute;mso-position-vertical-relative:text;mso-width-percent:0;mso-height-percent:0;mso-width-relative:margin;mso-height-relative:margin;v-text-anchor:top" o:gfxdata="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" stroked="f">
+                <v:textbox>
+                  <w:txbxContent>
+                    <w:p>
+                      <w:pPr>
+                        <w:rPr>
+                          <w:rFonts w:cstheme="minorHAnsi"/>
+                          <w:sz w:val="28"/>
+                        </w:rPr>
+                      </w:pPr>
+                      <w:r>
+                        <w:rPr>
+                          <w:rFonts w:cstheme="minorHAnsi"/>
+                          <w:sz w:val="28"/>
+                        </w:rPr>
+                        <w:t>S</w:t>
+                      </w:r>
+                      <w:r>
+                        <w:rPr>
+                          <w:rFonts w:cstheme="minorHAnsi"/>
+                          <w:sz w:val="28"/>
+                        </w:rPr>
+                        <w:t>: Drive</w:t>
+                      </w:r>
+                    </w:p>
+                  </w:txbxContent>
+                </v:textbox>
+                <w10:wrap type="square" anchorx="margin"/>
+              </v:shape>
+            </w:pict>
+          </mc:Fallback>
+        </mc:AlternateContent>
+      </w:r>
+      <w:r>
+        <w:rPr>
+          <w:rFonts w:ascii="Georgia" w:hAnsi="Georgia"/>
+          <w:noProof/>
+          <w:color w:val="4F81BD" w:themeColor="accent1"/>
+          <w:sz w:val="28"/>
+          <w:szCs w:val="28"/>
+        </w:rPr>
+        <w:drawing>
+          <wp:anchor distT="0" distB="0" distL="114300" distR="114300" simplePos="0" relativeHeight="251685888" behindDoc="0" locked="0" layoutInCell="1" allowOverlap="1" wp14:anchorId="396123C6" wp14:editId="29D2BBE2">
+            <wp:simplePos x="0" y="0"/>
+            <wp:positionH relativeFrom="column">
+              <wp:posOffset>1212112</wp:posOffset>
+            </wp:positionH>
+            <wp:positionV relativeFrom="paragraph">
+              <wp:posOffset>63795</wp:posOffset>
+            </wp:positionV>
+            <wp:extent cx="1296035" cy="1296035"/>
+            <wp:effectExtent l="0" t="0" r="0" b="0"/>
+            <wp:wrapNone/>
+            <wp:docPr id="19" name="Picture 19" descr="Research 05 Icon"/>
+            <wp:cNvGraphicFramePr>
+              <a:graphicFrameLocks xmlns:a="http://schemas.openxmlformats.org/drawingml/2006/main" noChangeAspect="1"/>
+            </wp:cNvGraphicFramePr>
+            <a:graphic xmlns:a="http://schemas.openxmlformats.org/drawingml/2006/main">
+              <a:graphicData uri="http://schemas.openxmlformats.org/drawingml/2006/picture">
+                <pic:pic xmlns:pic="http://schemas.openxmlformats.org/drawingml/2006/picture">
+                  <pic:nvPicPr>
+                    <pic:cNvPr id="2" name="download.png"/>
+                    <pic:cNvPicPr/>
+                  </pic:nvPicPr>
+                  <pic:blipFill>
+                    <a:blip r:embed="rId9">
+                      <a:extLst>
+                        <a:ext uri="{BEBA8EAE-BF5A-486C-A8C5-ECC9F3942E4B}">
+                          <a14:imgProps xmlns:a14="http://schemas.microsoft.com/office/drawing/2010/main">
+                            <a14:imgLayer r:embed="rId10">
+                              <a14:imgEffect>
+                                <a14:backgroundRemoval t="10000" b="90000" l="10000" r="90000">
+                                  <a14:foregroundMark x1="11556" y1="33778" x2="11556" y2="33778"/>
+                                  <a14:foregroundMark x1="12444" y1="60889" x2="12444" y2="60889"/>
+                                  <a14:foregroundMark x1="22222" y1="84444" x2="22222" y2="84444"/>
+                                  <a14:foregroundMark x1="18667" y1="87111" x2="58222" y2="75111"/>
+                                  <a14:foregroundMark x1="58222" y1="75111" x2="75556" y2="77333"/>
+                                  <a14:foregroundMark x1="77778" y1="75556" x2="53333" y2="87111"/>
+                                  <a14:foregroundMark x1="82222" y1="74667" x2="82667" y2="80444"/>
+                                  <a14:foregroundMark x1="76444" y1="82222" x2="76444" y2="82222"/>
+                                  <a14:foregroundMark x1="83556" y1="63111" x2="44444" y2="57778"/>
+                                  <a14:foregroundMark x1="44444" y1="57778" x2="31556" y2="21778"/>
+                                  <a14:foregroundMark x1="31556" y1="21778" x2="71556" y2="18222"/>
+                                  <a14:foregroundMark x1="71556" y1="18222" x2="48444" y2="48444"/>
+                                  <a14:foregroundMark x1="48444" y1="48444" x2="83556" y2="61333"/>
+                                  <a14:foregroundMark x1="83556" y1="61333" x2="50667" y2="41333"/>
+                                  <a14:foregroundMark x1="50667" y1="41333" x2="45778" y2="26222"/>
+                                  <a14:foregroundMark x1="80444" y1="43556" x2="78667" y2="32889"/>
+                                  <a14:foregroundMark x1="75556" y1="45333" x2="75556" y2="45333"/>
+                                  <a14:foregroundMark x1="77333" y1="43556" x2="77778" y2="36000"/>
+                                  <a14:foregroundMark x1="63111" y1="16444" x2="50222" y2="13778"/>
+                                  <a14:foregroundMark x1="29333" y1="13778" x2="27111" y2="19556"/>
+                                  <a14:foregroundMark x1="24444" y1="36889" x2="29333" y2="46667"/>
+                                  <a14:foregroundMark x1="29333" y1="53333" x2="29333" y2="62222"/>
+                                  <a14:foregroundMark x1="36889" y1="56000" x2="36000" y2="64889"/>
+                                  <a14:foregroundMark x1="19556" y1="62222" x2="19556" y2="62222"/>
+                                  <a14:foregroundMark x1="25333" y1="64000" x2="18667" y2="66667"/>
+                                </a14:backgroundRemoval>
+                              </a14:imgEffect>
+                            </a14:imgLayer>
+                          </a14:imgProps>
+                        </a:ext>
+                        <a:ext uri="{28A0092B-C50C-407E-A947-70E740481C1C}">
+                          <a14:useLocalDpi xmlns:a14="http://schemas.microsoft.com/office/drawing/2010/main" val="0"/>
+                        </a:ext>
+                      </a:extLst>
+                    </a:blip>
+                    <a:stretch>
+                      <a:fillRect/>
+                    </a:stretch>
+                  </pic:blipFill>
+                  <pic:spPr>
+                    <a:xfrm>
+                      <a:off x="0" y="0"/>
+                      <a:ext cx="1296035" cy="1296035"/>
+                    </a:xfrm>
+                    <a:prstGeom prst="rect">
+                      <a:avLst/>
+                    </a:prstGeom>
+                  </pic:spPr>
+                </pic:pic>
+              </a:graphicData>
+            </a:graphic>
+            <wp14:sizeRelH relativeFrom="page">
+              <wp14:pctWidth>0</wp14:pctWidth>
+            </wp14:sizeRelH>
+            <wp14:sizeRelV relativeFrom="page">
+              <wp14:pctHeight>0</wp14:pctHeight>
+            </wp14:sizeRelV>
+          </wp:anchor>
+        </w:drawing>
+      </w:r>
+      <w:r>
+        <w:rPr>
+          <w:rFonts w:ascii="Georgia" w:hAnsi="Georgia"/>
+          <w:noProof/>
+          <w:color w:val="4F81BD" w:themeColor="accent1"/>
+          <w:sz w:val="28"/>
+          <w:szCs w:val="28"/>
+        </w:rPr>
+        <mc:AlternateContent>
+          <mc:Choice Requires="wps">
+            <w:drawing>
+              <wp:anchor distT="0" distB="0" distL="114300" distR="114300" simplePos="0" relativeHeight="251679744" behindDoc="0" locked="0" layoutInCell="1" allowOverlap="1" wp14:anchorId="1790BC53" wp14:editId="147E933D">
+                <wp:simplePos x="0" y="0"/>
+                <wp:positionH relativeFrom="margin">
+                  <wp:posOffset>2432242</wp:posOffset>
+                </wp:positionH>
+                <wp:positionV relativeFrom="paragraph">
+                  <wp:posOffset>71445</wp:posOffset>
+                </wp:positionV>
+                <wp:extent cx="2105247" cy="988828"/>
+                <wp:effectExtent l="0" t="0" r="28575" b="20955"/>
+                <wp:wrapNone/>
+                <wp:docPr id="16" name="Freeform: Shape 16"/>
+                <wp:cNvGraphicFramePr/>
+                <a:graphic xmlns:a="http://schemas.openxmlformats.org/drawingml/2006/main">
+                  <a:graphicData uri="http://schemas.microsoft.com/office/word/2010/wordprocessingShape">
+                    <wps:wsp>
+                      <wps:cNvSpPr/>
+                      <wps:spPr>
+                        <a:xfrm flipH="1">
+                          <a:off x="0" y="0"/>
+                          <a:ext cx="2105247" cy="988828"/>
+                        </a:xfrm>
+                        <a:custGeom>
+                          <a:avLst/>
+                          <a:gdLst>
+                            <a:gd name="connsiteX0" fmla="*/ 0 w 1977656"/>
+                            <a:gd name="connsiteY0" fmla="*/ 126610 h 917106"/>
+                            <a:gd name="connsiteX1" fmla="*/ 446568 w 1977656"/>
+                            <a:gd name="connsiteY1" fmla="*/ 9652 h 917106"/>
+                            <a:gd name="connsiteX2" fmla="*/ 606056 w 1977656"/>
+                            <a:gd name="connsiteY2" fmla="*/ 349894 h 917106"/>
+                            <a:gd name="connsiteX3" fmla="*/ 935665 w 1977656"/>
+                            <a:gd name="connsiteY3" fmla="*/ 211671 h 917106"/>
+                            <a:gd name="connsiteX4" fmla="*/ 1052624 w 1977656"/>
+                            <a:gd name="connsiteY4" fmla="*/ 605076 h 917106"/>
+                            <a:gd name="connsiteX5" fmla="*/ 1424763 w 1977656"/>
+                            <a:gd name="connsiteY5" fmla="*/ 477485 h 917106"/>
+                            <a:gd name="connsiteX6" fmla="*/ 1605517 w 1977656"/>
+                            <a:gd name="connsiteY6" fmla="*/ 902787 h 917106"/>
+                            <a:gd name="connsiteX7" fmla="*/ 1977656 w 1977656"/>
+                            <a:gd name="connsiteY7" fmla="*/ 828359 h 917106"/>
+                          </a:gdLst>
+                          <a:ahLst/>
+                          <a:cxnLst>
+                            <a:cxn ang="0">
+                              <a:pos x="connsiteX0" y="connsiteY0"/>
+                            </a:cxn>
+                            <a:cxn ang="0">
+                              <a:pos x="connsiteX1" y="connsiteY1"/>
+                            </a:cxn>
+                            <a:cxn ang="0">
+                              <a:pos x="connsiteX2" y="connsiteY2"/>
+                            </a:cxn>
+                            <a:cxn ang="0">
+                              <a:pos x="connsiteX3" y="connsiteY3"/>
+                            </a:cxn>
+                            <a:cxn ang="0">
+                              <a:pos x="connsiteX4" y="connsiteY4"/>
+                            </a:cxn>
+                            <a:cxn ang="0">
+                              <a:pos x="connsiteX5" y="connsiteY5"/>
+                            </a:cxn>
+                            <a:cxn ang="0">
+                              <a:pos x="connsiteX6" y="connsiteY6"/>
+                            </a:cxn>
+                            <a:cxn ang="0">
+                              <a:pos x="connsiteX7" y="connsiteY7"/>
+                            </a:cxn>
+                          </a:cxnLst>
+                          <a:rect l="l" t="t" r="r" b="b"/>
+                          <a:pathLst>
+                            <a:path w="1977656" h="917106">
+                              <a:moveTo>
+                                <a:pt x="0" y="126610"/>
+                              </a:moveTo>
+                              <a:cubicBezTo>
+                                <a:pt x="172779" y="49524"/>
+                                <a:pt x="345559" y="-27562"/>
+                                <a:pt x="446568" y="9652"/>
+                              </a:cubicBezTo>
+                              <a:cubicBezTo>
+                                <a:pt x="547577" y="46866"/>
+                                <a:pt x="524540" y="316224"/>
+                                <a:pt x="606056" y="349894"/>
+                              </a:cubicBezTo>
+                              <a:cubicBezTo>
+                                <a:pt x="687572" y="383564"/>
+                                <a:pt x="861237" y="169141"/>
+                                <a:pt x="935665" y="211671"/>
+                              </a:cubicBezTo>
+                              <a:cubicBezTo>
+                                <a:pt x="1010093" y="254201"/>
+                                <a:pt x="971108" y="560774"/>
+                                <a:pt x="1052624" y="605076"/>
+                              </a:cubicBezTo>
+                              <a:cubicBezTo>
+                                <a:pt x="1134140" y="649378"/>
+                                <a:pt x="1332614" y="427867"/>
+                                <a:pt x="1424763" y="477485"/>
+                              </a:cubicBezTo>
+                              <a:cubicBezTo>
+                                <a:pt x="1516912" y="527103"/>
+                                <a:pt x="1513368" y="844308"/>
+                                <a:pt x="1605517" y="902787"/>
+                              </a:cubicBezTo>
+                              <a:cubicBezTo>
+                                <a:pt x="1697666" y="961266"/>
+                                <a:pt x="1894368" y="821271"/>
+                                <a:pt x="1977656" y="828359"/>
+                              </a:cubicBezTo>
+                            </a:path>
+                          </a:pathLst>
+                        </a:custGeom>
+                        <a:ln w="22225">
+                          <a:solidFill>
+                            <a:schemeClr val="bg1">
+                              <a:lumMod val="50000"/>
+                            </a:schemeClr>
+                          </a:solidFill>
+                          <a:prstDash val="solid"/>
+                        </a:ln>
+                      </wps:spPr>
+                      <wps:style>
+                        <a:lnRef idx="1">
+                          <a:schemeClr val="dk1"/>
+                        </a:lnRef>
+                        <a:fillRef idx="0">
+                          <a:schemeClr val="dk1"/>
+                        </a:fillRef>
+                        <a:effectRef idx="0">
+                          <a:schemeClr val="dk1"/>
+                        </a:effectRef>
+                        <a:fontRef idx="minor">
+                          <a:schemeClr val="tx1"/>
+                        </a:fontRef>
+                      </wps:style>
+                      <wps:bodyPr rot="0" spcFirstLastPara="0" vertOverflow="overflow" horzOverflow="overflow" vert="horz" wrap="square" lIns="91440" tIns="45720" rIns="91440" bIns="45720" numCol="1" spcCol="0" rtlCol="0" fromWordArt="0" anchor="ctr" anchorCtr="0" forceAA="0" compatLnSpc="1">
+                        <a:prstTxWarp prst="textNoShape">
+                          <a:avLst/>
+                        </a:prstTxWarp>
+                        <a:noAutofit/>
+                      </wps:bodyPr>
+                    </wps:wsp>
+                  </a:graphicData>
+                </a:graphic>
+                <wp14:sizeRelH relativeFrom="margin">
+                  <wp14:pctWidth>0</wp14:pctWidth>
+                </wp14:sizeRelH>
+                <wp14:sizeRelV relativeFrom="margin">
+                  <wp14:pctHeight>0</wp14:pctHeight>
+                </wp14:sizeRelV>
+              </wp:anchor>
+            </w:drawing>
+          </mc:Choice>
+          <mc:Fallback>
+            <w:pict>
+              <v:shape w14:anchorId="58866083" id="Freeform: Shape 16" o:spid="_x0000_s1026" style="position:absolute;margin-left:191.5pt;margin-top:5.65pt;width:165.75pt;height:77.85pt;flip:x;z-index:251679744;visibility:visible;mso-wrap-style:square;mso-width-percent:0;mso-height-percent:0;mso-wrap-distance-left:9pt;mso-wrap-distance-top:0;mso-wrap-distance-right:9pt;mso-wrap-distance-bottom:0;mso-position-horizontal:absolute;mso-position-horizontal-relative:margin;mso-position-vertical:absolute;mso-position-vertical-relative:text;mso-width-percent:0;mso-height-percent:0;mso-width-relative:margin;mso-height-relative:margin;v-text-anchor:middle" coordsize="1977656,917106" o:gfxdata="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" path="m,126610c172779,49524,345559,-27562,446568,9652v101009,37214,77972,306572,159488,340242c687572,383564,861237,169141,935665,211671v74428,42530,35443,349103,116959,393405c1134140,649378,1332614,427867,1424763,477485v92149,49618,88605,366823,180754,425302c1697666,961266,1894368,821271,1977656,828359e" filled="f" strokecolor="#7f7f7f [1612]" strokeweight="1.75pt">
+                <v:path arrowok="t" o:connecttype="custom" o:connectlocs="0,136511;475379,10407;645156,377257;996031,228225;1120535,652396;1516683,514827;1709099,973389;2105247,893141" o:connectangles="0,0,0,0,0,0,0,0"/>
+                <w10:wrap anchorx="margin"/>
+              </v:shape>
+            </w:pict>
+          </mc:Fallback>
+        </mc:AlternateContent>
+      </w:r>
+    </w:p>
+    <w:p>
+      <w:pPr>
+        <w:spacing w:after="0"/>
+        <w:rPr>
+          <w:rFonts w:ascii="Georgia" w:hAnsi="Georgia"/>
+          <w:color w:val="4F81BD" w:themeColor="accent1"/>
+          <w:sz w:val="28"/>
+          <w:szCs w:val="28"/>
+        </w:rPr>
+      </w:pPr>
+      <w:r>
+        <w:rPr>
+          <w:noProof/>
+        </w:rPr>
+        <w:drawing>
+          <wp:anchor distT="0" distB="0" distL="114300" distR="114300" simplePos="0" relativeHeight="251664384" behindDoc="0" locked="0" layoutInCell="1" allowOverlap="1" wp14:anchorId="5029B660" wp14:editId="1FA14C7D">
+            <wp:simplePos x="0" y="0"/>
+            <wp:positionH relativeFrom="margin">
+              <wp:posOffset>801385</wp:posOffset>
+            </wp:positionH>
+            <wp:positionV relativeFrom="paragraph">
+              <wp:posOffset>176234</wp:posOffset>
+            </wp:positionV>
+            <wp:extent cx="723331" cy="723331"/>
+            <wp:effectExtent l="0" t="0" r="635" b="635"/>
+            <wp:wrapNone/>
+            <wp:docPr id="5" name="Picture 5" descr="Image result for database icon"/>
+            <wp:cNvGraphicFramePr>
+              <a:graphicFrameLocks xmlns:a="http://schemas.openxmlformats.org/drawingml/2006/main" noChangeAspect="1"/>
+            </wp:cNvGraphicFramePr>
+            <a:graphic xmlns:a="http://schemas.openxmlformats.org/drawingml/2006/main">
+              <a:graphicData uri="http://schemas.openxmlformats.org/drawingml/2006/picture">
+                <pic:pic xmlns:pic="http://schemas.openxmlformats.org/drawingml/2006/picture">
+                  <pic:nvPicPr>
+                    <pic:cNvPr id="0" name="Picture 1" descr="Image result for database icon"/>
+                    <pic:cNvPicPr>
+                      <a:picLocks noChangeAspect="1" noChangeArrowheads="1"/>
+                    </pic:cNvPicPr>
+                  </pic:nvPicPr>
+                  <pic:blipFill>
+                    <a:blip r:embed="rId8" cstate="print">
+                      <a:extLst>
+                        <a:ext uri="{28A0092B-C50C-407E-A947-70E740481C1C}">
+                          <a14:useLocalDpi xmlns:a14="http://schemas.microsoft.com/office/drawing/2010/main" val="0"/>
+                        </a:ext>
+                      </a:extLst>
+                    </a:blip>
+                    <a:srcRect/>
+                    <a:stretch>
+                      <a:fillRect/>
+                    </a:stretch>
+                  </pic:blipFill>
+                  <pic:spPr bwMode="auto">
+                    <a:xfrm>
+                      <a:off x="0" y="0"/>
+                      <a:ext cx="723331" cy="723331"/>
+                    </a:xfrm>
+                    <a:prstGeom prst="rect">
+                      <a:avLst/>
+                    </a:prstGeom>
+                    <a:noFill/>
+                    <a:ln>
+                      <a:noFill/>
+                    </a:ln>
+                  </pic:spPr>
+                </pic:pic>
+              </a:graphicData>
+            </a:graphic>
+            <wp14:sizeRelH relativeFrom="page">
+              <wp14:pctWidth>0</wp14:pctWidth>
+            </wp14:sizeRelH>
+            <wp14:sizeRelV relativeFrom="page">
+              <wp14:pctHeight>0</wp14:pctHeight>
+            </wp14:sizeRelV>
+          </wp:anchor>
+        </w:drawing>
+      </w:r>
+      <w:r>
+        <w:rPr>
+          <w:rFonts w:ascii="Georgia" w:hAnsi="Georgia"/>
+          <w:noProof/>
+          <w:color w:val="4F81BD" w:themeColor="accent1"/>
+          <w:sz w:val="28"/>
+          <w:szCs w:val="28"/>
+        </w:rPr>
+        <mc:AlternateContent>
+          <mc:Choice Requires="wps">
+            <w:drawing>
+              <wp:anchor distT="45720" distB="45720" distL="114300" distR="114300" simplePos="0" relativeHeight="251683840" behindDoc="0" locked="0" layoutInCell="1" allowOverlap="1" wp14:anchorId="76058CF0" wp14:editId="4ADFD66F">
+                <wp:simplePos x="0" y="0"/>
+                <wp:positionH relativeFrom="page">
+                  <wp:posOffset>3888858</wp:posOffset>
+                </wp:positionH>
+                <wp:positionV relativeFrom="paragraph">
+                  <wp:posOffset>8433</wp:posOffset>
+                </wp:positionV>
+                <wp:extent cx="798830" cy="414655"/>
+                <wp:effectExtent l="0" t="0" r="1270" b="4445"/>
+                <wp:wrapSquare wrapText="bothSides"/>
+                <wp:docPr id="18" name="Text Box 2"/>
+                <wp:cNvGraphicFramePr>
+                  <a:graphicFrameLocks xmlns:a="http://schemas.openxmlformats.org/drawingml/2006/main"/>
+                </wp:cNvGraphicFramePr>
+                <a:graphic xmlns:a="http://schemas.openxmlformats.org/drawingml/2006/main">
+                  <a:graphicData uri="http://schemas.microsoft.com/office/word/2010/wordprocessingShape">
+                    <wps:wsp>
+                      <wps:cNvSpPr txBox="1">
+                        <a:spLocks noChangeArrowheads="1"/>
+                      </wps:cNvSpPr>
+                      <wps:spPr bwMode="auto">
+                        <a:xfrm>
+                          <a:off x="0" y="0"/>
+                          <a:ext cx="798830" cy="414655"/>
+                        </a:xfrm>
+                        <a:prstGeom prst="rect">
+                          <a:avLst/>
+                        </a:prstGeom>
+                        <a:solidFill>
+                          <a:srgbClr val="FFFFFF"/>
+                        </a:solidFill>
+                        <a:ln w="9525">
+                          <a:noFill/>
+                          <a:miter lim="800000"/>
+                          <a:headEnd/>
+                          <a:tailEnd/>
+                        </a:ln>
+                      </wps:spPr>
+                      <wps:txbx>
+                        <w:txbxContent>
+                          <w:p>
+                            <w:pPr>
+                              <w:spacing w:after="0" w:line="240" w:lineRule="auto"/>
+                              <w:jc w:val="center"/>
+                            </w:pPr>
+                            <w:r>
+                              <w:t>Ethernet</w:t>
+                            </w:r>
+                          </w:p>
+                          <w:p>
+                            <w:pPr>
+                              <w:jc w:val="center"/>
+                            </w:pPr>
+                            <w:r>
+                              <w:t>Cable</w:t>
+                            </w:r>
+                          </w:p>
+                        </w:txbxContent>
+                      </wps:txbx>
+                      <wps:bodyPr rot="0" vert="horz" wrap="square" lIns="91440" tIns="45720" rIns="91440" bIns="45720" anchor="t" anchorCtr="0">
+                        <a:noAutofit/>
+                      </wps:bodyPr>
+                    </wps:wsp>
+                  </a:graphicData>
+                </a:graphic>
+                <wp14:sizeRelH relativeFrom="margin">
+                  <wp14:pctWidth>0</wp14:pctWidth>
+                </wp14:sizeRelH>
+                <wp14:sizeRelV relativeFrom="margin">
+                  <wp14:pctHeight>0</wp14:pctHeight>
+                </wp14:sizeRelV>
+              </wp:anchor>
+            </w:drawing>
+          </mc:Choice>
+          <mc:Fallback>
+            <w:pict>
+              <v:shape w14:anchorId="76058CF0" id="_x0000_s1033" type="#_x0000_t202" style="position:absolute;margin-left:306.2pt;margin-top:.65pt;width:62.9pt;height:32.65pt;z-index:251683840;visibility:visible;mso-wrap-style:square;mso-width-percent:0;mso-height-percent:0;mso-wrap-distance-left:9pt;mso-wrap-distance-top:3.6pt;mso-wrap-distance-right:9pt;mso-wrap-distance-bottom:3.6pt;mso-position-horizontal:absolute;mso-position-horizontal-relative:page;mso-position-vertical:absolute;mso-position-vertical-relative:text;mso-width-percent:0;mso-height-percent:0;mso-width-relative:margin;mso-height-relative:margin;v-text-anchor:top" o:gfxdata="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" stroked="f">
+                <v:textbox>
+                  <w:txbxContent>
+                    <w:p>
+                      <w:pPr>
+                        <w:spacing w:after="0" w:line="240" w:lineRule="auto"/>
+                        <w:jc w:val="center"/>
+                      </w:pPr>
+                      <w:r>
+                        <w:t>Ethernet</w:t>
+                      </w:r>
+                    </w:p>
+                    <w:p>
+                      <w:pPr>
+                        <w:jc w:val="center"/>
+                      </w:pPr>
+                      <w:r>
+                        <w:t>Cable</w:t>
+                      </w:r>
+                    </w:p>
+                  </w:txbxContent>
+                </v:textbox>
+                <w10:wrap type="square" anchorx="page"/>
+              </v:shape>
+            </w:pict>
+          </mc:Fallback>
+        </mc:AlternateContent>
+      </w:r>
+    </w:p>
+    <w:p>
+      <w:pPr>
+        <w:spacing w:after="0"/>
+        <w:rPr>
+          <w:rFonts w:ascii="Georgia" w:hAnsi="Georgia"/>
+          <w:color w:val="4F81BD" w:themeColor="accent1"/>
+          <w:sz w:val="28"/>
+          <w:szCs w:val="28"/>
+        </w:rPr>
+      </w:pPr>
+    </w:p>
+    <w:p>
+      <w:pPr>
+        <w:spacing w:after="0"/>
+        <w:rPr>
+          <w:rFonts w:ascii="Georgia" w:hAnsi="Georgia"/>
+          <w:color w:val="4F81BD" w:themeColor="accent1"/>
+          <w:sz w:val="28"/>
+          <w:szCs w:val="28"/>
+        </w:rPr>
+      </w:pPr>
+    </w:p>
+    <w:p>
+      <w:pPr>
+        <w:spacing w:after="0"/>
+        <w:rPr>
+          <w:rFonts w:ascii="Georgia" w:hAnsi="Georgia"/>
+          <w:color w:val="4F81BD" w:themeColor="accent1"/>
+          <w:sz w:val="28"/>
+          <w:szCs w:val="28"/>
+        </w:rPr>
+      </w:pPr>
+      <w:r>
+        <w:rPr>
+          <w:rFonts w:ascii="Georgia" w:hAnsi="Georgia"/>
+          <w:color w:val="4F81BD" w:themeColor="accent1"/>
+          <w:sz w:val="28"/>
+          <w:szCs w:val="28"/>
+        </w:rPr>
+        <w:drawing>
+          <wp:anchor distT="0" distB="0" distL="114300" distR="114300" simplePos="0" relativeHeight="251694591" behindDoc="0" locked="0" layoutInCell="1" allowOverlap="1" wp14:anchorId="3138650B" wp14:editId="3052820B">
+            <wp:simplePos x="0" y="0"/>
+            <wp:positionH relativeFrom="margin">
+              <wp:posOffset>1129030</wp:posOffset>
+            </wp:positionH>
+            <wp:positionV relativeFrom="paragraph">
+              <wp:posOffset>103315</wp:posOffset>
+            </wp:positionV>
+            <wp:extent cx="318770" cy="318770"/>
+            <wp:effectExtent l="0" t="0" r="5080" b="5080"/>
+            <wp:wrapNone/>
+            <wp:docPr id="28" name="Picture 28" descr="Image result for database icon"/>
+            <wp:cNvGraphicFramePr>
+              <a:graphicFrameLocks xmlns:a="http://schemas.openxmlformats.org/drawingml/2006/main" noChangeAspect="1"/>
+            </wp:cNvGraphicFramePr>
+            <a:graphic xmlns:a="http://schemas.openxmlformats.org/drawingml/2006/main">
+              <a:graphicData uri="http://schemas.openxmlformats.org/drawingml/2006/picture">
+                <pic:pic xmlns:pic="http://schemas.openxmlformats.org/drawingml/2006/picture">
+                  <pic:nvPicPr>
+                    <pic:cNvPr id="0" name="Picture 1" descr="Image result for database icon"/>
+                    <pic:cNvPicPr>
+                      <a:picLocks noChangeAspect="1" noChangeArrowheads="1"/>
+                    </pic:cNvPicPr>
+                  </pic:nvPicPr>
+                  <pic:blipFill>
+                    <a:blip r:embed="rId11" cstate="print">
+                      <a:extLst>
+                        <a:ext uri="{28A0092B-C50C-407E-A947-70E740481C1C}">
+                          <a14:useLocalDpi xmlns:a14="http://schemas.microsoft.com/office/drawing/2010/main" val="0"/>
+                        </a:ext>
+                      </a:extLst>
+                    </a:blip>
+                    <a:srcRect/>
+                    <a:stretch>
+                      <a:fillRect/>
+                    </a:stretch>
+                  </pic:blipFill>
+                  <pic:spPr bwMode="auto">
+                    <a:xfrm>
+                      <a:off x="0" y="0"/>
+                      <a:ext cx="318770" cy="318770"/>
+                    </a:xfrm>
+                    <a:prstGeom prst="rect">
+                      <a:avLst/>
+                    </a:prstGeom>
+                    <a:solidFill>
+                      <a:schemeClr val="bg1"/>
+                    </a:solidFill>
+                    <a:ln>
+                      <a:noFill/>
+                    </a:ln>
+                  </pic:spPr>
+                </pic:pic>
+              </a:graphicData>
+            </a:graphic>
+            <wp14:sizeRelH relativeFrom="page">
+              <wp14:pctWidth>0</wp14:pctWidth>
+            </wp14:sizeRelH>
+            <wp14:sizeRelV relativeFrom="page">
+              <wp14:pctHeight>0</wp14:pctHeight>
+            </wp14:sizeRelV>
+          </wp:anchor>
+        </w:drawing>
+      </w:r>
+    </w:p>
+    <w:p>
+      <w:pPr>
+        <w:spacing w:after="0"/>
+        <w:rPr>
+          <w:rFonts w:ascii="Georgia" w:hAnsi="Georgia"/>
+          <w:color w:val="4F81BD" w:themeColor="accent1"/>
+          <w:sz w:val="28"/>
+          <w:szCs w:val="28"/>
+        </w:rPr>
+      </w:pPr>
+      <w:r>
+        <w:rPr>
+          <w:rFonts w:ascii="Georgia" w:hAnsi="Georgia"/>
+          <w:color w:val="4F81BD" w:themeColor="accent1"/>
+          <w:sz w:val="28"/>
+          <w:szCs w:val="28"/>
+        </w:rPr>
+        <mc:AlternateContent>
+          <mc:Choice Requires="wps">
+            <w:drawing>
+              <wp:anchor distT="45720" distB="45720" distL="114300" distR="114300" simplePos="0" relativeHeight="251693567" behindDoc="0" locked="0" layoutInCell="1" allowOverlap="1" wp14:anchorId="06C87843" wp14:editId="7D733E94">
+                <wp:simplePos x="0" y="0"/>
+                <wp:positionH relativeFrom="margin">
+                  <wp:posOffset>866330</wp:posOffset>
+                </wp:positionH>
+                <wp:positionV relativeFrom="paragraph">
+                  <wp:posOffset>149481</wp:posOffset>
+                </wp:positionV>
+                <wp:extent cx="818515" cy="397510"/>
+                <wp:effectExtent l="0" t="0" r="635" b="2540"/>
+                <wp:wrapSquare wrapText="bothSides"/>
+                <wp:docPr id="27" name="Text Box 2"/>
+                <wp:cNvGraphicFramePr>
+                  <a:graphicFrameLocks xmlns:a="http://schemas.openxmlformats.org/drawingml/2006/main"/>
+                </wp:cNvGraphicFramePr>
+                <a:graphic xmlns:a="http://schemas.openxmlformats.org/drawingml/2006/main">
+                  <a:graphicData uri="http://schemas.microsoft.com/office/word/2010/wordprocessingShape">
+                    <wps:wsp>
+                      <wps:cNvSpPr txBox="1">
+                        <a:spLocks noChangeArrowheads="1"/>
+                      </wps:cNvSpPr>
+                      <wps:spPr bwMode="auto">
+                        <a:xfrm>
+                          <a:off x="0" y="0"/>
+                          <a:ext cx="818515" cy="397510"/>
+                        </a:xfrm>
+                        <a:prstGeom prst="rect">
+                          <a:avLst/>
+                        </a:prstGeom>
+                        <a:solidFill>
+                          <a:srgbClr val="FFFFFF"/>
+                        </a:solidFill>
+                        <a:ln w="9525">
+                          <a:noFill/>
+                          <a:miter lim="800000"/>
+                          <a:headEnd/>
+                          <a:tailEnd/>
+                        </a:ln>
+                      </wps:spPr>
+                      <wps:txbx>
+                        <w:txbxContent>
+                          <w:p>
+                            <w:pPr>
+                              <w:spacing w:after="0" w:line="240" w:lineRule="auto"/>
+                              <w:jc w:val="center"/>
+                              <w:rPr>
+                                <w:rFonts w:cstheme="minorHAnsi"/>
+                                <w:sz w:val="18"/>
+                              </w:rPr>
+                            </w:pPr>
+                            <w:r>
+                              <w:rPr>
+                                <w:rFonts w:cstheme="minorHAnsi"/>
+                                <w:sz w:val="18"/>
+                              </w:rPr>
+                              <w:t>C: Drive (Research0</w:t>
+                            </w:r>
+                            <w:r>
+                              <w:rPr>
+                                <w:rFonts w:cstheme="minorHAnsi"/>
+                                <w:sz w:val="18"/>
+                              </w:rPr>
+                              <w:t>6</w:t>
+                            </w:r>
+                            <w:r>
+                              <w:rPr>
+                                <w:rFonts w:cstheme="minorHAnsi"/>
+                                <w:sz w:val="18"/>
+                              </w:rPr>
+                              <w:t>)</w:t>
+                            </w:r>
+                          </w:p>
+                        </w:txbxContent>
+                      </wps:txbx>
+                      <wps:bodyPr rot="0" vert="horz" wrap="square" lIns="91440" tIns="45720" rIns="91440" bIns="45720" anchor="t" anchorCtr="0">
+                        <a:noAutofit/>
+                      </wps:bodyPr>
+                    </wps:wsp>
+                  </a:graphicData>
+                </a:graphic>
+                <wp14:sizeRelH relativeFrom="margin">
+                  <wp14:pctWidth>0</wp14:pctWidth>
+                </wp14:sizeRelH>
+                <wp14:sizeRelV relativeFrom="margin">
+                  <wp14:pctHeight>0</wp14:pctHeight>
+                </wp14:sizeRelV>
+              </wp:anchor>
+            </w:drawing>
+          </mc:Choice>
+          <mc:Fallback>
+            <w:pict>
+              <v:shape w14:anchorId="06C87843" id="_x0000_s1034" type="#_x0000_t202" style="position:absolute;margin-left:68.2pt;margin-top:11.75pt;width:64.45pt;height:31.3pt;z-index:251693567;visibility:visible;mso-wrap-style:square;mso-width-percent:0;mso-height-percent:0;mso-wrap-distance-left:9pt;mso-wrap-distance-top:3.6pt;mso-wrap-distance-right:9pt;mso-wrap-distance-bottom:3.6pt;mso-position-horizontal:absolute;mso-position-horizontal-relative:margin;mso-position-vertical:absolute;mso-position-vertical-relative:text;mso-width-percent:0;mso-height-percent:0;mso-width-relative:margin;mso-height-relative:margin;v-text-anchor:top" o:gfxdata="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" stroked="f">
+                <v:textbox>
+                  <w:txbxContent>
+                    <w:p>
+                      <w:pPr>
+                        <w:spacing w:after="0" w:line="240" w:lineRule="auto"/>
+                        <w:jc w:val="center"/>
+                        <w:rPr>
+                          <w:rFonts w:cstheme="minorHAnsi"/>
+                          <w:sz w:val="18"/>
+                        </w:rPr>
+                      </w:pPr>
+                      <w:r>
+                        <w:rPr>
+                          <w:rFonts w:cstheme="minorHAnsi"/>
+                          <w:sz w:val="18"/>
+                        </w:rPr>
+                        <w:t>C: Drive (Research0</w:t>
+                      </w:r>
+                      <w:r>
+                        <w:rPr>
+                          <w:rFonts w:cstheme="minorHAnsi"/>
+                          <w:sz w:val="18"/>
+                        </w:rPr>
+                        <w:t>6</w:t>
+                      </w:r>
+                      <w:r>
+                        <w:rPr>
+                          <w:rFonts w:cstheme="minorHAnsi"/>
+                          <w:sz w:val="18"/>
+                        </w:rPr>
+                        <w:t>)</w:t>
+                      </w:r>
+                    </w:p>
+                  </w:txbxContent>
+                </v:textbox>
+                <w10:wrap type="square" anchorx="margin"/>
+              </v:shape>
+            </w:pict>
+          </mc:Fallback>
+        </mc:AlternateContent>
+      </w:r>
+    </w:p>
+    <w:p>
+      <w:pPr>
+        <w:spacing w:after="0"/>
+        <w:rPr>
+          <w:rFonts w:ascii="Georgia" w:hAnsi="Georgia"/>
+          <w:color w:val="4F81BD" w:themeColor="accent1"/>
+          <w:sz w:val="28"/>
+          <w:szCs w:val="28"/>
+        </w:rPr>
+      </w:pPr>
+    </w:p>
+    <w:p>
+      <w:pPr>
+        <w:spacing w:after="0"/>
+        <w:rPr>
+          <w:rFonts w:ascii="Georgia" w:hAnsi="Georgia"/>
+          <w:color w:val="4F81BD" w:themeColor="accent1"/>
+          <w:sz w:val="28"/>
+          <w:szCs w:val="28"/>
+        </w:rPr>
+      </w:pPr>
+    </w:p>
+    <w:p>
+      <w:pPr>
+        <w:spacing w:after="0"/>
+        <w:rPr>
+          <w:rFonts w:ascii="Georgia" w:hAnsi="Georgia"/>
+          <w:color w:val="4F81BD" w:themeColor="accent1"/>
+          <w:sz w:val="28"/>
+          <w:szCs w:val="28"/>
+        </w:rPr>
+      </w:pPr>
+      <w:r>
+        <w:rPr>
+          <w:rFonts w:ascii="Georgia" w:hAnsi="Georgia"/>
+          <w:color w:val="4F81BD" w:themeColor="accent1"/>
+          <w:sz w:val="28"/>
+          <w:szCs w:val="28"/>
+        </w:rPr>
+        <w:t xml:space="preserve">Maximizing Performance </w:t>
+      </w:r>
+    </w:p>
+    <w:p>
+      <w:pPr>
+        <w:spacing w:after="0"/>
+        <w:rPr>
+          <w:szCs w:val="24"/>
+        </w:rPr>
+      </w:pPr>
+      <w:r>
+        <w:rPr>
+          <w:b/>
+          <w:szCs w:val="24"/>
+        </w:rPr>
+        <w:t>Shared Resources:</w:t>
+      </w:r>
+      <w:r>
+        <w:rPr>
+          <w:szCs w:val="24"/>
+        </w:rPr>
+        <w:t xml:space="preserve"> The research servers are shared </w:t>
+      </w:r>
+      <w:proofErr w:type="gramStart"/>
+      <w:r>
+        <w:rPr>
+          <w:szCs w:val="24"/>
+        </w:rPr>
+        <w:t>resources</w:t>
+      </w:r>
+      <w:proofErr w:type="gramEnd"/>
+      <w:r>
+        <w:rPr>
+          <w:szCs w:val="24"/>
+        </w:rPr>
+        <w:t xml:space="preserve"> so their speed is directly related to the number of users utilizing them at a given time. If one server is behaving slowly, consider logging into one of the other servers, which may have fewer active users. </w:t>
+      </w:r>
+      <w:r>
+        <w:rPr>
+          <w:szCs w:val="24"/>
+        </w:rPr>
+        <w:t xml:space="preserve">Please be respectful of these shared resources and be sure to clear any temp files and close open sessions of programs when you are done with them. </w:t>
+      </w:r>
+    </w:p>
+    <w:p>
+      <w:pPr>
+        <w:spacing w:after="0"/>
+        <w:rPr>
+          <w:szCs w:val="24"/>
+        </w:rPr>
+      </w:pPr>
+    </w:p>
+    <w:p>
+      <w:pPr>
+        <w:spacing w:after="0"/>
+        <w:rPr>
+          <w:b/>
+          <w:szCs w:val="24"/>
+        </w:rPr>
+      </w:pPr>
+      <w:r>
+        <w:rPr>
+          <w:b/>
+          <w:szCs w:val="24"/>
+        </w:rPr>
+        <w:t>Data Location:</w:t>
+      </w:r>
+      <w:r>
+        <w:rPr>
+          <w:b/>
+          <w:szCs w:val="24"/>
+        </w:rPr>
+        <w:t xml:space="preserve"> </w:t>
+      </w:r>
+    </w:p>
+    <w:p>
+      <w:pPr>
+        <w:spacing w:after="0"/>
+        <w:rPr>
+          <w:szCs w:val="24"/>
+        </w:rPr>
+      </w:pPr>
+      <w:r>
+        <w:rPr>
+          <w:szCs w:val="24"/>
+        </w:rPr>
+        <w:t xml:space="preserve">Where you store your data </w:t>
+      </w:r>
+      <w:r>
+        <w:rPr>
+          <w:szCs w:val="24"/>
+        </w:rPr>
+        <w:t>affects how quickly your code will run</w:t>
+      </w:r>
+      <w:r>
+        <w:rPr>
+          <w:szCs w:val="24"/>
+        </w:rPr>
+        <w:t>. We recommend that folks utilize the V: drive for long-term data storage, but for fastest performance, you should mov</w:t>
+      </w:r>
+      <w:r>
+        <w:rPr>
+          <w:szCs w:val="24"/>
+        </w:rPr>
+        <w:t>e</w:t>
+      </w:r>
+      <w:r>
+        <w:rPr>
+          <w:szCs w:val="24"/>
+        </w:rPr>
+        <w:t xml:space="preserve"> your data to the R: </w:t>
+      </w:r>
+      <w:r>
+        <w:rPr>
+          <w:szCs w:val="24"/>
+        </w:rPr>
+        <w:t>drive on RS05 and the</w:t>
+      </w:r>
+      <w:r>
+        <w:rPr>
+          <w:szCs w:val="24"/>
+        </w:rPr>
+        <w:t xml:space="preserve"> S: drive </w:t>
+      </w:r>
+      <w:r>
+        <w:rPr>
+          <w:szCs w:val="24"/>
+        </w:rPr>
+        <w:t xml:space="preserve">or RS06 </w:t>
+      </w:r>
+      <w:r>
+        <w:rPr>
+          <w:szCs w:val="24"/>
+        </w:rPr>
+        <w:t xml:space="preserve">while you are </w:t>
+      </w:r>
+      <w:r>
+        <w:rPr>
+          <w:szCs w:val="24"/>
+        </w:rPr>
+        <w:t xml:space="preserve">actively working on your project.  </w:t>
+      </w:r>
+      <w:r>
+        <w:rPr>
+          <w:szCs w:val="24"/>
+        </w:rPr>
+        <w:t>Just make sure you move it back after you are finished as space is limited</w:t>
+      </w:r>
+      <w:r>
+        <w:rPr>
+          <w:szCs w:val="24"/>
+        </w:rPr>
+        <w:t xml:space="preserve">. </w:t>
+      </w:r>
+    </w:p>
+    <w:p>
+      <w:pPr>
+        <w:spacing w:after="0"/>
+        <w:rPr>
+          <w:szCs w:val="24"/>
+        </w:rPr>
+      </w:pPr>
+    </w:p>
+    <w:p>
+      <w:pPr>
+        <w:spacing w:after="0"/>
+        <w:rPr>
+          <w:b/>
+          <w:szCs w:val="24"/>
+        </w:rPr>
+      </w:pPr>
+      <w:r>
+        <w:rPr>
+          <w:szCs w:val="24"/>
+        </w:rPr>
+        <w:t xml:space="preserve">The R: and S: </w:t>
+      </w:r>
+      <w:r>
+        <w:rPr>
+          <w:szCs w:val="24"/>
+        </w:rPr>
+        <w:t xml:space="preserve">drives </w:t>
+      </w:r>
+      <w:r>
+        <w:rPr>
+          <w:szCs w:val="24"/>
+        </w:rPr>
+        <w:t>are</w:t>
+      </w:r>
+      <w:r>
+        <w:rPr>
+          <w:szCs w:val="24"/>
+        </w:rPr>
+        <w:t xml:space="preserve"> </w:t>
+      </w:r>
+      <w:r>
+        <w:rPr>
+          <w:szCs w:val="24"/>
+        </w:rPr>
+        <w:t>much</w:t>
+      </w:r>
+      <w:r>
+        <w:rPr>
+          <w:szCs w:val="24"/>
+        </w:rPr>
+        <w:t xml:space="preserve"> faster than the V: drive because they are local to the servers, meaning that your data doesn’t have to travel as far to get from the storage location to the processor. Note that the R: drive is meant for use with Research 0</w:t>
+      </w:r>
+      <w:r>
+        <w:rPr>
+          <w:szCs w:val="24"/>
+        </w:rPr>
+        <w:t>5</w:t>
+      </w:r>
+      <w:r>
+        <w:rPr>
+          <w:szCs w:val="24"/>
+        </w:rPr>
+        <w:t xml:space="preserve"> and the S: drive for use with Research 0</w:t>
+      </w:r>
+      <w:r>
+        <w:rPr>
+          <w:szCs w:val="24"/>
+        </w:rPr>
+        <w:t>6</w:t>
+      </w:r>
+      <w:r>
+        <w:rPr>
+          <w:szCs w:val="24"/>
+        </w:rPr>
+        <w:t xml:space="preserve">.  </w:t>
+      </w:r>
+      <w:r>
+        <w:rPr>
+          <w:szCs w:val="24"/>
+        </w:rPr>
+        <w:t xml:space="preserve">Make sure you use the appropriate drive for storage to achieve the best performance. </w:t>
+      </w:r>
+    </w:p>
+    <w:p>
+      <w:pPr>
+        <w:pStyle w:val="ListParagraph"/>
+        <w:spacing w:after="0" w:line="240" w:lineRule="auto"/>
+        <w:ind w:left="0"/>
+        <w:contextualSpacing w:val="0"/>
+      </w:pPr>
+    </w:p>
+    <w:p>
+      <w:pPr>
+        <w:pStyle w:val="ListParagraph"/>
+        <w:spacing w:after="0" w:line="240" w:lineRule="auto"/>
+        <w:ind w:left="0"/>
+        <w:contextualSpacing w:val="0"/>
+      </w:pPr>
+    </w:p>
+    <w:p>
+      <w:pPr>
+        <w:pStyle w:val="ListParagraph"/>
+        <w:spacing w:after="0" w:line="240" w:lineRule="auto"/>
+        <w:ind w:left="0"/>
+        <w:contextualSpacing w:val="0"/>
+      </w:pPr>
+    </w:p>
+    <w:p>
+      <w:pPr>
+        <w:pStyle w:val="ListParagraph"/>
+        <w:spacing w:after="0" w:line="240" w:lineRule="auto"/>
+        <w:ind w:left="0"/>
+        <w:contextualSpacing w:val="0"/>
+      </w:pPr>
       <w:bookmarkStart w:id="0" w:name="_GoBack"/>
       <w:bookmarkEnd w:id="0"/>
     </w:p>
@@ -1928,269 +4454,7 @@
           <w:sz w:val="28"/>
           <w:szCs w:val="28"/>
         </w:rPr>
-        <w:t xml:space="preserve">Maximizing Performance </w:t>
-      </w:r>
-    </w:p>
-    <w:p>
-      <w:pPr>
-        <w:spacing w:after="0"/>
-        <w:rPr>
-          <w:szCs w:val="24"/>
-        </w:rPr>
-      </w:pPr>
-      <w:r>
-        <w:rPr>
-          <w:b/>
-          <w:szCs w:val="24"/>
-        </w:rPr>
-        <w:t>Shared Resources:</w:t>
-      </w:r>
-      <w:r>
-        <w:rPr>
-          <w:szCs w:val="24"/>
-        </w:rPr>
-        <w:t xml:space="preserve"> The research servers are shared </w:t>
-      </w:r>
-      <w:proofErr w:type="gramStart"/>
-      <w:r>
-        <w:rPr>
-          <w:szCs w:val="24"/>
-        </w:rPr>
-        <w:t>resources</w:t>
-      </w:r>
-      <w:proofErr w:type="gramEnd"/>
-      <w:r>
-        <w:rPr>
-          <w:szCs w:val="24"/>
-        </w:rPr>
-        <w:t xml:space="preserve"> so their speed is directly related to the number of users utilizing them at a given time. If one server is behaving slowly, consider logging into one of the other servers, which may have fewer active users. </w:t>
-      </w:r>
-      <w:r>
-        <w:rPr>
-          <w:szCs w:val="24"/>
-        </w:rPr>
-        <w:t xml:space="preserve">Please be respectful of these shared resources and be sure to clear any temp files and close open sessions of programs when you are done with them. </w:t>
-      </w:r>
-    </w:p>
-    <w:p>
-      <w:pPr>
-        <w:spacing w:after="0"/>
-        <w:rPr>
-          <w:szCs w:val="24"/>
-        </w:rPr>
-      </w:pPr>
-    </w:p>
-    <w:p>
-      <w:pPr>
-        <w:spacing w:after="0"/>
-        <w:rPr>
-          <w:b/>
-          <w:szCs w:val="24"/>
-        </w:rPr>
-      </w:pPr>
-      <w:r>
-        <w:rPr>
-          <w:b/>
-          <w:szCs w:val="24"/>
-        </w:rPr>
-        <w:t>Data Location:</w:t>
-      </w:r>
-      <w:r>
-        <w:rPr>
-          <w:b/>
-          <w:szCs w:val="24"/>
-        </w:rPr>
-        <w:t xml:space="preserve"> </w:t>
-      </w:r>
-    </w:p>
-    <w:p>
-      <w:pPr>
-        <w:spacing w:after="0"/>
-        <w:rPr>
-          <w:szCs w:val="24"/>
-        </w:rPr>
-      </w:pPr>
-      <w:r>
-        <w:rPr>
-          <w:szCs w:val="24"/>
-        </w:rPr>
-        <w:t xml:space="preserve">Where you store your data </w:t>
-      </w:r>
-      <w:r>
-        <w:rPr>
-          <w:szCs w:val="24"/>
-        </w:rPr>
-        <w:t>affects how quickly your code will run</w:t>
-      </w:r>
-      <w:r>
-        <w:rPr>
-          <w:szCs w:val="24"/>
-        </w:rPr>
-        <w:t>. We recommend that folks utilize the V: drive for long-term data storage, but for fastest performance, you should mov</w:t>
-      </w:r>
-      <w:r>
-        <w:rPr>
-          <w:szCs w:val="24"/>
-        </w:rPr>
-        <w:t>e</w:t>
-      </w:r>
-      <w:r>
-        <w:rPr>
-          <w:szCs w:val="24"/>
-        </w:rPr>
-        <w:t xml:space="preserve"> your data to the R: </w:t>
-      </w:r>
-      <w:r>
-        <w:rPr>
-          <w:szCs w:val="24"/>
-        </w:rPr>
-        <w:t>drive on RS05 and the</w:t>
-      </w:r>
-      <w:r>
-        <w:rPr>
-          <w:szCs w:val="24"/>
-        </w:rPr>
-        <w:t xml:space="preserve"> S: drive </w:t>
-      </w:r>
-      <w:r>
-        <w:rPr>
-          <w:szCs w:val="24"/>
-        </w:rPr>
-        <w:t xml:space="preserve">or RS06 </w:t>
-      </w:r>
-      <w:r>
-        <w:rPr>
-          <w:szCs w:val="24"/>
-        </w:rPr>
-        <w:t xml:space="preserve">while you are </w:t>
-      </w:r>
-      <w:r>
-        <w:rPr>
-          <w:szCs w:val="24"/>
-        </w:rPr>
-        <w:t xml:space="preserve">actively working on your project.  </w:t>
-      </w:r>
-      <w:r>
-        <w:rPr>
-          <w:szCs w:val="24"/>
-        </w:rPr>
-        <w:t>Just make sure you move it back after you are finished as space is limited</w:t>
-      </w:r>
-      <w:r>
-        <w:rPr>
-          <w:szCs w:val="24"/>
-        </w:rPr>
-        <w:t xml:space="preserve">. </w:t>
-      </w:r>
-    </w:p>
-    <w:p>
-      <w:pPr>
-        <w:spacing w:after="0"/>
-        <w:rPr>
-          <w:szCs w:val="24"/>
-        </w:rPr>
-      </w:pPr>
-    </w:p>
-    <w:p>
-      <w:pPr>
-        <w:spacing w:after="0"/>
-        <w:rPr>
-          <w:b/>
-          <w:szCs w:val="24"/>
-        </w:rPr>
-      </w:pPr>
-      <w:r>
-        <w:rPr>
-          <w:szCs w:val="24"/>
-        </w:rPr>
-        <w:t xml:space="preserve">The R: and S: </w:t>
-      </w:r>
-      <w:r>
-        <w:rPr>
-          <w:szCs w:val="24"/>
-        </w:rPr>
-        <w:t xml:space="preserve">drives </w:t>
-      </w:r>
-      <w:r>
-        <w:rPr>
-          <w:szCs w:val="24"/>
-        </w:rPr>
-        <w:t>are</w:t>
-      </w:r>
-      <w:r>
-        <w:rPr>
-          <w:szCs w:val="24"/>
-        </w:rPr>
-        <w:t xml:space="preserve"> </w:t>
-      </w:r>
-      <w:r>
-        <w:rPr>
-          <w:szCs w:val="24"/>
-        </w:rPr>
-        <w:t>much</w:t>
-      </w:r>
-      <w:r>
-        <w:rPr>
-          <w:szCs w:val="24"/>
-        </w:rPr>
-        <w:t xml:space="preserve"> faster than the V: drive because they are local to the servers, meaning that your data doesn’t have to travel as far to get from the storage location to the processor. Note that the R: drive is meant for use with Research 0</w:t>
-      </w:r>
-      <w:r>
-        <w:rPr>
-          <w:szCs w:val="24"/>
-        </w:rPr>
-        <w:t>5</w:t>
-      </w:r>
-      <w:r>
-        <w:rPr>
-          <w:szCs w:val="24"/>
-        </w:rPr>
-        <w:t xml:space="preserve"> and the S: drive for use with Research 0</w:t>
-      </w:r>
-      <w:r>
-        <w:rPr>
-          <w:szCs w:val="24"/>
-        </w:rPr>
-        <w:t>6</w:t>
-      </w:r>
-      <w:r>
-        <w:rPr>
-          <w:szCs w:val="24"/>
-        </w:rPr>
-        <w:t xml:space="preserve">.  </w:t>
-      </w:r>
-      <w:r>
-        <w:rPr>
-          <w:szCs w:val="24"/>
-        </w:rPr>
-        <w:t xml:space="preserve">Make sure you use the appropriate drive for storage to achieve the best performance. </w:t>
-      </w:r>
-    </w:p>
-    <w:p>
-      <w:pPr>
-        <w:pStyle w:val="ListParagraph"/>
-        <w:spacing w:after="0" w:line="240" w:lineRule="auto"/>
-        <w:ind w:left="0"/>
-        <w:contextualSpacing w:val="0"/>
-      </w:pPr>
-    </w:p>
-    <w:p>
-      <w:pPr>
-        <w:spacing w:after="0"/>
-        <w:rPr>
-          <w:rFonts w:ascii="Georgia" w:hAnsi="Georgia"/>
-          <w:color w:val="4F81BD" w:themeColor="accent1"/>
-          <w:sz w:val="28"/>
-          <w:szCs w:val="28"/>
-        </w:rPr>
-      </w:pPr>
-      <w:r>
-        <w:rPr>
-          <w:rFonts w:ascii="Georgia" w:hAnsi="Georgia"/>
-          <w:color w:val="4F81BD" w:themeColor="accent1"/>
-          <w:sz w:val="28"/>
-          <w:szCs w:val="28"/>
-        </w:rPr>
+        <w:lastRenderedPageBreak/>
         <w:t>Hardware</w:t>
       </w:r>
     </w:p>
@@ -3555,8 +5819,8 @@
       </w:pPr>
     </w:p>
     <w:sectPr>
-      <w:headerReference w:type="default" r:id="rId8"/>
-      <w:footerReference w:type="default" r:id="rId9"/>
+      <w:headerReference w:type="default" r:id="rId13"/>
+      <w:footerReference w:type="default" r:id="rId14"/>
       <w:pgSz w:w="12240" w:h="15840"/>
       <w:pgMar w:top="540" w:right="720" w:bottom="810" w:left="900" w:header="540" w:footer="0" w:gutter="0"/>
       <w:cols w:space="720"/>

</xml_diff>

<commit_message>
updating date updated field
</commit_message>
<xml_diff>
--- a/Research Server User Guide.docx
+++ b/Research Server User Guide.docx
@@ -148,19 +148,7 @@
         <w:rPr>
           <w:szCs w:val="24"/>
         </w:rPr>
-        <w:t xml:space="preserve"> </w:t>
-      </w:r>
-      <w:r>
-        <w:rPr>
-          <w:szCs w:val="24"/>
-        </w:rPr>
-        <w:t>ITS supports two dedicated research servers: Research05 &amp; Research06</w:t>
-      </w:r>
-      <w:r>
-        <w:rPr>
-          <w:szCs w:val="24"/>
-        </w:rPr>
-        <w:t xml:space="preserve">. </w:t>
+        <w:t xml:space="preserve"> ITS supports two dedicated research servers: Research05 &amp; Research06. </w:t>
       </w:r>
     </w:p>
     <w:p>
@@ -2124,14 +2112,7 @@
                                 <w:rFonts w:cstheme="minorHAnsi"/>
                                 <w:sz w:val="28"/>
                               </w:rPr>
-                              <w:t>R</w:t>
-                            </w:r>
-                            <w:r>
-                              <w:rPr>
-                                <w:rFonts w:cstheme="minorHAnsi"/>
-                                <w:sz w:val="28"/>
-                              </w:rPr>
-                              <w:t>: Drive</w:t>
+                              <w:t>R: Drive</w:t>
                             </w:r>
                           </w:p>
                         </w:txbxContent>
@@ -2153,7 +2134,7 @@
           </mc:Choice>
           <mc:Fallback>
             <w:pict>
-              <v:shape w14:anchorId="7FA27879" id="_x0000_s1027" type="#_x0000_t202" style="position:absolute;margin-left:55.85pt;margin-top:4.45pt;width:61.1pt;height:25.95pt;z-index:251686911;visibility:visible;mso-wrap-style:square;mso-width-percent:0;mso-height-percent:0;mso-wrap-distance-left:9pt;mso-wrap-distance-top:3.6pt;mso-wrap-distance-right:9pt;mso-wrap-distance-bottom:3.6pt;mso-position-horizontal:absolute;mso-position-horizontal-relative:margin;mso-position-vertical:absolute;mso-position-vertical-relative:text;mso-width-percent:0;mso-height-percent:0;mso-width-relative:margin;mso-height-relative:margin;v-text-anchor:top" o:gfxdata="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" stroked="f">
+              <v:shape w14:anchorId="7FA27879" id="_x0000_s1027" type="#_x0000_t202" style="position:absolute;margin-left:55.85pt;margin-top:4.45pt;width:61.1pt;height:25.95pt;z-index:251686911;visibility:visible;mso-wrap-style:square;mso-width-percent:0;mso-height-percent:0;mso-wrap-distance-left:9pt;mso-wrap-distance-top:3.6pt;mso-wrap-distance-right:9pt;mso-wrap-distance-bottom:3.6pt;mso-position-horizontal:absolute;mso-position-horizontal-relative:margin;mso-position-vertical:absolute;mso-position-vertical-relative:text;mso-width-percent:0;mso-height-percent:0;mso-width-relative:margin;mso-height-relative:margin;v-text-anchor:top" o:gfxdata="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" stroked="f">
                 <v:textbox>
                   <w:txbxContent>
                     <w:p>
@@ -2189,6 +2170,7 @@
       <w:r>
         <w:rPr>
           <w:rFonts w:ascii="Georgia" w:hAnsi="Georgia"/>
+          <w:noProof/>
           <w:color w:val="4F81BD" w:themeColor="accent1"/>
           <w:sz w:val="28"/>
           <w:szCs w:val="28"/>
@@ -2259,6 +2241,7 @@
       <w:r>
         <w:rPr>
           <w:rFonts w:ascii="Georgia" w:hAnsi="Georgia"/>
+          <w:noProof/>
           <w:color w:val="4F81BD" w:themeColor="accent1"/>
           <w:sz w:val="28"/>
           <w:szCs w:val="28"/>
@@ -2387,133 +2370,7 @@
         <mc:AlternateContent>
           <mc:Choice Requires="wps">
             <w:drawing>
-              <wp:anchor distT="45720" distB="45720" distL="114300" distR="114300" simplePos="0" relativeHeight="251676672" behindDoc="0" locked="0" layoutInCell="1" allowOverlap="1" wp14:anchorId="6E7F214A" wp14:editId="103D5F30">
-                <wp:simplePos x="0" y="0"/>
-                <wp:positionH relativeFrom="margin">
-                  <wp:posOffset>4790126</wp:posOffset>
-                </wp:positionH>
-                <wp:positionV relativeFrom="paragraph">
-                  <wp:posOffset>225515</wp:posOffset>
-                </wp:positionV>
-                <wp:extent cx="775970" cy="329565"/>
-                <wp:effectExtent l="0" t="0" r="5080" b="0"/>
-                <wp:wrapSquare wrapText="bothSides"/>
-                <wp:docPr id="12" name="Text Box 2"/>
-                <wp:cNvGraphicFramePr>
-                  <a:graphicFrameLocks xmlns:a="http://schemas.openxmlformats.org/drawingml/2006/main"/>
-                </wp:cNvGraphicFramePr>
-                <a:graphic xmlns:a="http://schemas.openxmlformats.org/drawingml/2006/main">
-                  <a:graphicData uri="http://schemas.microsoft.com/office/word/2010/wordprocessingShape">
-                    <wps:wsp>
-                      <wps:cNvSpPr txBox="1">
-                        <a:spLocks noChangeArrowheads="1"/>
-                      </wps:cNvSpPr>
-                      <wps:spPr bwMode="auto">
-                        <a:xfrm>
-                          <a:off x="0" y="0"/>
-                          <a:ext cx="775970" cy="329565"/>
-                        </a:xfrm>
-                        <a:prstGeom prst="rect">
-                          <a:avLst/>
-                        </a:prstGeom>
-                        <a:solidFill>
-                          <a:srgbClr val="FFFFFF"/>
-                        </a:solidFill>
-                        <a:ln w="9525">
-                          <a:noFill/>
-                          <a:miter lim="800000"/>
-                          <a:headEnd/>
-                          <a:tailEnd/>
-                        </a:ln>
-                      </wps:spPr>
-                      <wps:txbx>
-                        <w:txbxContent>
-                          <w:p>
-                            <w:pPr>
-                              <w:rPr>
-                                <w:rFonts w:cstheme="minorHAnsi"/>
-                                <w:sz w:val="28"/>
-                              </w:rPr>
-                            </w:pPr>
-                            <w:r>
-                              <w:rPr>
-                                <w:rFonts w:cstheme="minorHAnsi"/>
-                                <w:sz w:val="28"/>
-                              </w:rPr>
-                              <w:t>V</w:t>
-                            </w:r>
-                            <w:r>
-                              <w:rPr>
-                                <w:rFonts w:cstheme="minorHAnsi"/>
-                                <w:sz w:val="28"/>
-                              </w:rPr>
-                              <w:t>: Drive</w:t>
-                            </w:r>
-                          </w:p>
-                        </w:txbxContent>
-                      </wps:txbx>
-                      <wps:bodyPr rot="0" vert="horz" wrap="square" lIns="91440" tIns="45720" rIns="91440" bIns="45720" anchor="t" anchorCtr="0">
-                        <a:noAutofit/>
-                      </wps:bodyPr>
-                    </wps:wsp>
-                  </a:graphicData>
-                </a:graphic>
-                <wp14:sizeRelH relativeFrom="margin">
-                  <wp14:pctWidth>0</wp14:pctWidth>
-                </wp14:sizeRelH>
-                <wp14:sizeRelV relativeFrom="margin">
-                  <wp14:pctHeight>0</wp14:pctHeight>
-                </wp14:sizeRelV>
-              </wp:anchor>
-            </w:drawing>
-          </mc:Choice>
-          <mc:Fallback>
-            <w:pict>
-              <v:shape w14:anchorId="6E7F214A" id="_x0000_s1028" type="#_x0000_t202" style="position:absolute;margin-left:377.2pt;margin-top:17.75pt;width:61.1pt;height:25.95pt;z-index:251676672;visibility:visible;mso-wrap-style:square;mso-width-percent:0;mso-height-percent:0;mso-wrap-distance-left:9pt;mso-wrap-distance-top:3.6pt;mso-wrap-distance-right:9pt;mso-wrap-distance-bottom:3.6pt;mso-position-horizontal:absolute;mso-position-horizontal-relative:margin;mso-position-vertical:absolute;mso-position-vertical-relative:text;mso-width-percent:0;mso-height-percent:0;mso-width-relative:margin;mso-height-relative:margin;v-text-anchor:top" o:gfxdata="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" stroked="f">
-                <v:textbox>
-                  <w:txbxContent>
-                    <w:p>
-                      <w:pPr>
-                        <w:rPr>
-                          <w:rFonts w:cstheme="minorHAnsi"/>
-                          <w:sz w:val="28"/>
-                        </w:rPr>
-                      </w:pPr>
-                      <w:r>
-                        <w:rPr>
-                          <w:rFonts w:cstheme="minorHAnsi"/>
-                          <w:sz w:val="28"/>
-                        </w:rPr>
-                        <w:t>V</w:t>
-                      </w:r>
-                      <w:r>
-                        <w:rPr>
-                          <w:rFonts w:cstheme="minorHAnsi"/>
-                          <w:sz w:val="28"/>
-                        </w:rPr>
-                        <w:t>: Drive</w:t>
-                      </w:r>
-                    </w:p>
-                  </w:txbxContent>
-                </v:textbox>
-                <w10:wrap type="square" anchorx="margin"/>
-              </v:shape>
-            </w:pict>
-          </mc:Fallback>
-        </mc:AlternateContent>
-      </w:r>
-      <w:r>
-        <w:rPr>
-          <w:rFonts w:ascii="Georgia" w:hAnsi="Georgia"/>
-          <w:noProof/>
-          <w:color w:val="4F81BD" w:themeColor="accent1"/>
-          <w:sz w:val="28"/>
-          <w:szCs w:val="28"/>
-        </w:rPr>
-        <mc:AlternateContent>
-          <mc:Choice Requires="wps">
-            <w:drawing>
-              <wp:anchor distT="0" distB="0" distL="114300" distR="114300" simplePos="0" relativeHeight="251677696" behindDoc="0" locked="0" layoutInCell="1" allowOverlap="1" wp14:anchorId="04CD3AD4" wp14:editId="26E7AAB8">
+              <wp:anchor distT="0" distB="0" distL="114300" distR="114300" simplePos="0" relativeHeight="251677696" behindDoc="0" locked="0" layoutInCell="1" allowOverlap="1" wp14:anchorId="04CD3AD4" wp14:editId="225E407D">
                 <wp:simplePos x="0" y="0"/>
                 <wp:positionH relativeFrom="column">
                   <wp:posOffset>2405615</wp:posOffset>
@@ -2669,7 +2526,7 @@
           </mc:Choice>
           <mc:Fallback>
             <w:pict>
-              <v:shape w14:anchorId="1037AF54" id="Freeform: Shape 15" o:spid="_x0000_s1026" style="position:absolute;margin-left:189.4pt;margin-top:15.7pt;width:165.75pt;height:77.85pt;z-index:251677696;visibility:visible;mso-wrap-style:square;mso-width-percent:0;mso-height-percent:0;mso-wrap-distance-left:9pt;mso-wrap-distance-top:0;mso-wrap-distance-right:9pt;mso-wrap-distance-bottom:0;mso-position-horizontal:absolute;mso-position-horizontal-relative:text;mso-position-vertical:absolute;mso-position-vertical-relative:text;mso-width-percent:0;mso-height-percent:0;mso-width-relative:margin;mso-height-relative:margin;v-text-anchor:middle" coordsize="1977656,917106" o:gfxdata="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" path="m,126610c172779,49524,345559,-27562,446568,9652v101009,37214,77972,306572,159488,340242c687572,383564,861237,169141,935665,211671v74428,42530,35443,349103,116959,393405c1134140,649378,1332614,427867,1424763,477485v92149,49618,88605,366823,180754,425302c1697666,961266,1894368,821271,1977656,828359e" filled="f" strokecolor="#7f7f7f [1612]" strokeweight="1.75pt">
+              <v:shape w14:anchorId="08F0339D" id="Freeform: Shape 15" o:spid="_x0000_s1026" style="position:absolute;margin-left:189.4pt;margin-top:15.7pt;width:165.75pt;height:77.85pt;z-index:251677696;visibility:visible;mso-wrap-style:square;mso-width-percent:0;mso-height-percent:0;mso-wrap-distance-left:9pt;mso-wrap-distance-top:0;mso-wrap-distance-right:9pt;mso-wrap-distance-bottom:0;mso-position-horizontal:absolute;mso-position-horizontal-relative:text;mso-position-vertical:absolute;mso-position-vertical-relative:text;mso-width-percent:0;mso-height-percent:0;mso-width-relative:margin;mso-height-relative:margin;v-text-anchor:middle" coordsize="1977656,917106" o:gfxdata="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" path="m,126610c172779,49524,345559,-27562,446568,9652v101009,37214,77972,306572,159488,340242c687572,383564,861237,169141,935665,211671v74428,42530,35443,349103,116959,393405c1134140,649378,1332614,427867,1424763,477485v92149,49618,88605,366823,180754,425302c1697666,961266,1894368,821271,1977656,828359e" filled="f" strokecolor="#7f7f7f [1612]" strokeweight="1.75pt">
                 <v:path arrowok="t" o:connecttype="custom" o:connectlocs="0,136511;475379,10407;645156,377257;996031,228225;1120535,652396;1516683,514827;1709099,973389;2105247,893141" o:connectangles="0,0,0,0,0,0,0,0"/>
               </v:shape>
             </w:pict>
@@ -2698,7 +2555,123 @@
         <mc:AlternateContent>
           <mc:Choice Requires="wps">
             <w:drawing>
-              <wp:anchor distT="45720" distB="45720" distL="114300" distR="114300" simplePos="0" relativeHeight="251681792" behindDoc="0" locked="0" layoutInCell="1" allowOverlap="1" wp14:anchorId="1F20BDF8" wp14:editId="208D0A0C">
+              <wp:anchor distT="45720" distB="45720" distL="114300" distR="114300" simplePos="0" relativeHeight="251676672" behindDoc="0" locked="0" layoutInCell="1" allowOverlap="1" wp14:anchorId="6E7F214A" wp14:editId="456EF3D1">
+                <wp:simplePos x="0" y="0"/>
+                <wp:positionH relativeFrom="margin">
+                  <wp:posOffset>4765675</wp:posOffset>
+                </wp:positionH>
+                <wp:positionV relativeFrom="paragraph">
+                  <wp:posOffset>184975</wp:posOffset>
+                </wp:positionV>
+                <wp:extent cx="775970" cy="329565"/>
+                <wp:effectExtent l="0" t="0" r="5080" b="0"/>
+                <wp:wrapSquare wrapText="bothSides"/>
+                <wp:docPr id="12" name="Text Box 2"/>
+                <wp:cNvGraphicFramePr>
+                  <a:graphicFrameLocks xmlns:a="http://schemas.openxmlformats.org/drawingml/2006/main"/>
+                </wp:cNvGraphicFramePr>
+                <a:graphic xmlns:a="http://schemas.openxmlformats.org/drawingml/2006/main">
+                  <a:graphicData uri="http://schemas.microsoft.com/office/word/2010/wordprocessingShape">
+                    <wps:wsp>
+                      <wps:cNvSpPr txBox="1">
+                        <a:spLocks noChangeArrowheads="1"/>
+                      </wps:cNvSpPr>
+                      <wps:spPr bwMode="auto">
+                        <a:xfrm>
+                          <a:off x="0" y="0"/>
+                          <a:ext cx="775970" cy="329565"/>
+                        </a:xfrm>
+                        <a:prstGeom prst="rect">
+                          <a:avLst/>
+                        </a:prstGeom>
+                        <a:solidFill>
+                          <a:srgbClr val="FFFFFF"/>
+                        </a:solidFill>
+                        <a:ln w="9525">
+                          <a:noFill/>
+                          <a:miter lim="800000"/>
+                          <a:headEnd/>
+                          <a:tailEnd/>
+                        </a:ln>
+                      </wps:spPr>
+                      <wps:txbx>
+                        <w:txbxContent>
+                          <w:p>
+                            <w:pPr>
+                              <w:rPr>
+                                <w:rFonts w:cstheme="minorHAnsi"/>
+                                <w:sz w:val="28"/>
+                              </w:rPr>
+                            </w:pPr>
+                            <w:r>
+                              <w:rPr>
+                                <w:rFonts w:cstheme="minorHAnsi"/>
+                                <w:sz w:val="28"/>
+                              </w:rPr>
+                              <w:t>V: Drive</w:t>
+                            </w:r>
+                          </w:p>
+                        </w:txbxContent>
+                      </wps:txbx>
+                      <wps:bodyPr rot="0" vert="horz" wrap="square" lIns="91440" tIns="45720" rIns="91440" bIns="45720" anchor="t" anchorCtr="0">
+                        <a:noAutofit/>
+                      </wps:bodyPr>
+                    </wps:wsp>
+                  </a:graphicData>
+                </a:graphic>
+                <wp14:sizeRelH relativeFrom="margin">
+                  <wp14:pctWidth>0</wp14:pctWidth>
+                </wp14:sizeRelH>
+                <wp14:sizeRelV relativeFrom="margin">
+                  <wp14:pctHeight>0</wp14:pctHeight>
+                </wp14:sizeRelV>
+              </wp:anchor>
+            </w:drawing>
+          </mc:Choice>
+          <mc:Fallback>
+            <w:pict>
+              <v:shapetype w14:anchorId="6E7F214A" id="_x0000_t202" coordsize="21600,21600" o:spt="202" path="m,l,21600r21600,l21600,xe">
+                <v:stroke joinstyle="miter"/>
+                <v:path gradientshapeok="t" o:connecttype="rect"/>
+              </v:shapetype>
+              <v:shape id="_x0000_s1028" type="#_x0000_t202" style="position:absolute;margin-left:375.25pt;margin-top:14.55pt;width:61.1pt;height:25.95pt;z-index:251676672;visibility:visible;mso-wrap-style:square;mso-width-percent:0;mso-height-percent:0;mso-wrap-distance-left:9pt;mso-wrap-distance-top:3.6pt;mso-wrap-distance-right:9pt;mso-wrap-distance-bottom:3.6pt;mso-position-horizontal:absolute;mso-position-horizontal-relative:margin;mso-position-vertical:absolute;mso-position-vertical-relative:text;mso-width-percent:0;mso-height-percent:0;mso-width-relative:margin;mso-height-relative:margin;v-text-anchor:top" o:gfxdata="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" stroked="f">
+                <v:textbox>
+                  <w:txbxContent>
+                    <w:p>
+                      <w:pPr>
+                        <w:rPr>
+                          <w:rFonts w:cstheme="minorHAnsi"/>
+                          <w:sz w:val="28"/>
+                        </w:rPr>
+                      </w:pPr>
+                      <w:r>
+                        <w:rPr>
+                          <w:rFonts w:cstheme="minorHAnsi"/>
+                          <w:sz w:val="28"/>
+                        </w:rPr>
+                        <w:t>V: Drive</w:t>
+                      </w:r>
+                    </w:p>
+                  </w:txbxContent>
+                </v:textbox>
+                <w10:wrap type="square" anchorx="margin"/>
+              </v:shape>
+            </w:pict>
+          </mc:Fallback>
+        </mc:AlternateContent>
+      </w:r>
+      <w:r>
+        <w:rPr>
+          <w:rFonts w:ascii="Georgia" w:hAnsi="Georgia"/>
+          <w:noProof/>
+          <w:color w:val="4F81BD" w:themeColor="accent1"/>
+          <w:sz w:val="28"/>
+          <w:szCs w:val="28"/>
+        </w:rPr>
+        <mc:AlternateContent>
+          <mc:Choice Requires="wps">
+            <w:drawing>
+              <wp:anchor distT="45720" distB="45720" distL="114300" distR="114300" simplePos="0" relativeHeight="251681792" behindDoc="0" locked="0" layoutInCell="1" allowOverlap="1" wp14:anchorId="1F20BDF8" wp14:editId="5ED0B949">
                 <wp:simplePos x="0" y="0"/>
                 <wp:positionH relativeFrom="page">
                   <wp:posOffset>3474720</wp:posOffset>
@@ -2817,12 +2790,13 @@
       <w:r>
         <w:rPr>
           <w:rFonts w:ascii="Georgia" w:hAnsi="Georgia"/>
+          <w:noProof/>
           <w:color w:val="4F81BD" w:themeColor="accent1"/>
           <w:sz w:val="28"/>
           <w:szCs w:val="28"/>
         </w:rPr>
         <w:drawing>
-          <wp:anchor distT="0" distB="0" distL="114300" distR="114300" simplePos="0" relativeHeight="251691519" behindDoc="0" locked="0" layoutInCell="1" allowOverlap="1" wp14:anchorId="2BE0A2DB" wp14:editId="5DC7207C">
+          <wp:anchor distT="0" distB="0" distL="114300" distR="114300" simplePos="0" relativeHeight="251691519" behindDoc="0" locked="0" layoutInCell="1" allowOverlap="1" wp14:anchorId="2BE0A2DB" wp14:editId="6749B235">
             <wp:simplePos x="0" y="0"/>
             <wp:positionH relativeFrom="margin">
               <wp:posOffset>1118206</wp:posOffset>
@@ -2886,21 +2860,32 @@
           </wp:anchor>
         </w:drawing>
       </w:r>
+    </w:p>
+    <w:p>
+      <w:pPr>
+        <w:spacing w:after="0"/>
+        <w:rPr>
+          <w:rFonts w:ascii="Georgia" w:hAnsi="Georgia"/>
+          <w:color w:val="4F81BD" w:themeColor="accent1"/>
+          <w:sz w:val="28"/>
+          <w:szCs w:val="28"/>
+        </w:rPr>
+      </w:pPr>
       <w:r>
         <w:rPr>
           <w:noProof/>
         </w:rPr>
         <w:drawing>
-          <wp:anchor distT="0" distB="0" distL="114300" distR="114300" simplePos="0" relativeHeight="251674624" behindDoc="0" locked="0" layoutInCell="1" allowOverlap="1" wp14:anchorId="040A4F1A" wp14:editId="3B3622BE">
+          <wp:anchor distT="0" distB="0" distL="114300" distR="114300" simplePos="0" relativeHeight="251674624" behindDoc="0" locked="0" layoutInCell="1" allowOverlap="1" wp14:anchorId="040A4F1A" wp14:editId="42958171">
             <wp:simplePos x="0" y="0"/>
             <wp:positionH relativeFrom="margin">
-              <wp:posOffset>4563568</wp:posOffset>
+              <wp:posOffset>4665015</wp:posOffset>
             </wp:positionH>
             <wp:positionV relativeFrom="paragraph">
-              <wp:posOffset>159016</wp:posOffset>
+              <wp:posOffset>105212</wp:posOffset>
             </wp:positionV>
-            <wp:extent cx="1286790" cy="1286790"/>
-            <wp:effectExtent l="0" t="0" r="8890" b="8890"/>
+            <wp:extent cx="1001502" cy="1001502"/>
+            <wp:effectExtent l="0" t="0" r="8255" b="8255"/>
             <wp:wrapNone/>
             <wp:docPr id="11" name="Picture 11" descr="Image result for database icon"/>
             <wp:cNvGraphicFramePr>
@@ -2931,7 +2916,7 @@
                   <pic:spPr bwMode="auto">
                     <a:xfrm>
                       <a:off x="0" y="0"/>
-                      <a:ext cx="1286790" cy="1286790"/>
+                      <a:ext cx="1001502" cy="1001502"/>
                     </a:xfrm>
                     <a:prstGeom prst="rect">
                       <a:avLst/>
@@ -2953,20 +2938,10 @@
           </wp:anchor>
         </w:drawing>
       </w:r>
-    </w:p>
-    <w:p>
-      <w:pPr>
-        <w:spacing w:after="0"/>
+      <w:r>
         <w:rPr>
           <w:rFonts w:ascii="Georgia" w:hAnsi="Georgia"/>
-          <w:color w:val="4F81BD" w:themeColor="accent1"/>
-          <w:sz w:val="28"/>
-          <w:szCs w:val="28"/>
-        </w:rPr>
-      </w:pPr>
-      <w:r>
-        <w:rPr>
-          <w:rFonts w:ascii="Georgia" w:hAnsi="Georgia"/>
+          <w:noProof/>
           <w:color w:val="4F81BD" w:themeColor="accent1"/>
           <w:sz w:val="28"/>
           <w:szCs w:val="28"/>
@@ -3065,7 +3040,7 @@
           </mc:Choice>
           <mc:Fallback>
             <w:pict>
-              <v:shape w14:anchorId="2EF2942B" id="_x0000_s1030" type="#_x0000_t202" style="position:absolute;margin-left:66.4pt;margin-top:8.8pt;width:64.45pt;height:31.3pt;z-index:251690495;visibility:visible;mso-wrap-style:square;mso-width-percent:0;mso-height-percent:0;mso-wrap-distance-left:9pt;mso-wrap-distance-top:3.6pt;mso-wrap-distance-right:9pt;mso-wrap-distance-bottom:3.6pt;mso-position-horizontal:absolute;mso-position-horizontal-relative:margin;mso-position-vertical:absolute;mso-position-vertical-relative:text;mso-width-percent:0;mso-height-percent:0;mso-width-relative:margin;mso-height-relative:margin;v-text-anchor:top" o:gfxdata="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" stroked="f">
+              <v:shape w14:anchorId="2EF2942B" id="_x0000_s1030" type="#_x0000_t202" style="position:absolute;margin-left:66.4pt;margin-top:8.8pt;width:64.45pt;height:31.3pt;z-index:251690495;visibility:visible;mso-wrap-style:square;mso-width-percent:0;mso-height-percent:0;mso-wrap-distance-left:9pt;mso-wrap-distance-top:3.6pt;mso-wrap-distance-right:9pt;mso-wrap-distance-bottom:3.6pt;mso-position-horizontal:absolute;mso-position-horizontal-relative:margin;mso-position-vertical:absolute;mso-position-vertical-relative:text;mso-width-percent:0;mso-height-percent:0;mso-width-relative:margin;mso-height-relative:margin;v-text-anchor:top" o:gfxdata="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" stroked="f">
                 <v:textbox>
                   <w:txbxContent>
                     <w:p>
@@ -3195,15 +3170,7 @@
                                 <w:b/>
                                 <w:sz w:val="28"/>
                               </w:rPr>
-                              <w:t>Research0</w:t>
-                            </w:r>
-                            <w:r>
-                              <w:rPr>
-                                <w:rFonts w:cstheme="minorHAnsi"/>
-                                <w:b/>
-                                <w:sz w:val="28"/>
-                              </w:rPr>
-                              <w:t>6</w:t>
+                              <w:t>Research06</w:t>
                             </w:r>
                           </w:p>
                         </w:txbxContent>
@@ -3225,7 +3192,7 @@
           </mc:Choice>
           <mc:Fallback>
             <w:pict>
-              <v:shape w14:anchorId="3C835E30" id="_x0000_s1031" type="#_x0000_t202" style="position:absolute;margin-left:106.2pt;margin-top:7.2pt;width:83.7pt;height:25.95pt;z-index:251672576;visibility:visible;mso-wrap-style:square;mso-width-percent:0;mso-height-percent:0;mso-wrap-distance-left:9pt;mso-wrap-distance-top:3.6pt;mso-wrap-distance-right:9pt;mso-wrap-distance-bottom:3.6pt;mso-position-horizontal:absolute;mso-position-horizontal-relative:text;mso-position-vertical:absolute;mso-position-vertical-relative:text;mso-width-percent:0;mso-height-percent:0;mso-width-relative:margin;mso-height-relative:margin;v-text-anchor:top" o:gfxdata="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" stroked="f">
+              <v:shape w14:anchorId="3C835E30" id="_x0000_s1031" type="#_x0000_t202" style="position:absolute;margin-left:106.2pt;margin-top:7.2pt;width:83.7pt;height:25.95pt;z-index:251672576;visibility:visible;mso-wrap-style:square;mso-width-percent:0;mso-height-percent:0;mso-wrap-distance-left:9pt;mso-wrap-distance-top:3.6pt;mso-wrap-distance-right:9pt;mso-wrap-distance-bottom:3.6pt;mso-position-horizontal:absolute;mso-position-horizontal-relative:text;mso-position-vertical:absolute;mso-position-vertical-relative:text;mso-width-percent:0;mso-height-percent:0;mso-width-relative:margin;mso-height-relative:margin;v-text-anchor:top" o:gfxdata="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" stroked="f">
                 <v:textbox>
                   <w:txbxContent>
                     <w:p>
@@ -3336,14 +3303,7 @@
                                 <w:rFonts w:cstheme="minorHAnsi"/>
                                 <w:sz w:val="28"/>
                               </w:rPr>
-                              <w:t>S</w:t>
-                            </w:r>
-                            <w:r>
-                              <w:rPr>
-                                <w:rFonts w:cstheme="minorHAnsi"/>
-                                <w:sz w:val="28"/>
-                              </w:rPr>
-                              <w:t>: Drive</w:t>
+                              <w:t>S: Drive</w:t>
                             </w:r>
                           </w:p>
                         </w:txbxContent>
@@ -3365,7 +3325,7 @@
           </mc:Choice>
           <mc:Fallback>
             <w:pict>
-              <v:shape w14:anchorId="3DD83D60" id="_x0000_s1032" type="#_x0000_t202" style="position:absolute;margin-left:55.8pt;margin-top:9.15pt;width:61.1pt;height:25.95pt;z-index:251662335;visibility:visible;mso-wrap-style:square;mso-width-percent:0;mso-height-percent:0;mso-wrap-distance-left:9pt;mso-wrap-distance-top:3.6pt;mso-wrap-distance-right:9pt;mso-wrap-distance-bottom:3.6pt;mso-position-horizontal:absolute;mso-position-horizontal-relative:margin;mso-position-vertical:absolute;mso-position-vertical-relative:text;mso-width-percent:0;mso-height-percent:0;mso-width-relative:margin;mso-height-relative:margin;v-text-anchor:top" o:gfxdata="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" stroked="f">
+              <v:shape w14:anchorId="3DD83D60" id="_x0000_s1032" type="#_x0000_t202" style="position:absolute;margin-left:55.8pt;margin-top:9.15pt;width:61.1pt;height:25.95pt;z-index:251662335;visibility:visible;mso-wrap-style:square;mso-width-percent:0;mso-height-percent:0;mso-wrap-distance-left:9pt;mso-wrap-distance-top:3.6pt;mso-wrap-distance-right:9pt;mso-wrap-distance-bottom:3.6pt;mso-position-horizontal:absolute;mso-position-horizontal-relative:margin;mso-position-vertical:absolute;mso-position-vertical-relative:text;mso-width-percent:0;mso-height-percent:0;mso-width-relative:margin;mso-height-relative:margin;v-text-anchor:top" o:gfxdata="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" stroked="f">
                 <v:textbox>
                   <w:txbxContent>
                     <w:p>
@@ -3664,7 +3624,7 @@
           </mc:Choice>
           <mc:Fallback>
             <w:pict>
-              <v:shape w14:anchorId="58866083" id="Freeform: Shape 16" o:spid="_x0000_s1026" style="position:absolute;margin-left:191.5pt;margin-top:5.65pt;width:165.75pt;height:77.85pt;flip:x;z-index:251679744;visibility:visible;mso-wrap-style:square;mso-width-percent:0;mso-height-percent:0;mso-wrap-distance-left:9pt;mso-wrap-distance-top:0;mso-wrap-distance-right:9pt;mso-wrap-distance-bottom:0;mso-position-horizontal:absolute;mso-position-horizontal-relative:margin;mso-position-vertical:absolute;mso-position-vertical-relative:text;mso-width-percent:0;mso-height-percent:0;mso-width-relative:margin;mso-height-relative:margin;v-text-anchor:middle" coordsize="1977656,917106" o:gfxdata="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" path="m,126610c172779,49524,345559,-27562,446568,9652v101009,37214,77972,306572,159488,340242c687572,383564,861237,169141,935665,211671v74428,42530,35443,349103,116959,393405c1134140,649378,1332614,427867,1424763,477485v92149,49618,88605,366823,180754,425302c1697666,961266,1894368,821271,1977656,828359e" filled="f" strokecolor="#7f7f7f [1612]" strokeweight="1.75pt">
+              <v:shape w14:anchorId="6B82E1A6" id="Freeform: Shape 16" o:spid="_x0000_s1026" style="position:absolute;margin-left:191.5pt;margin-top:5.65pt;width:165.75pt;height:77.85pt;flip:x;z-index:251679744;visibility:visible;mso-wrap-style:square;mso-width-percent:0;mso-height-percent:0;mso-wrap-distance-left:9pt;mso-wrap-distance-top:0;mso-wrap-distance-right:9pt;mso-wrap-distance-bottom:0;mso-position-horizontal:absolute;mso-position-horizontal-relative:margin;mso-position-vertical:absolute;mso-position-vertical-relative:text;mso-width-percent:0;mso-height-percent:0;mso-width-relative:margin;mso-height-relative:margin;v-text-anchor:middle" coordsize="1977656,917106" o:gfxdata="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" path="m,126610c172779,49524,345559,-27562,446568,9652v101009,37214,77972,306572,159488,340242c687572,383564,861237,169141,935665,211671v74428,42530,35443,349103,116959,393405c1134140,649378,1332614,427867,1424763,477485v92149,49618,88605,366823,180754,425302c1697666,961266,1894368,821271,1977656,828359e" filled="f" strokecolor="#7f7f7f [1612]" strokeweight="1.75pt">
                 <v:path arrowok="t" o:connecttype="custom" o:connectlocs="0,136511;475379,10407;645156,377257;996031,228225;1120535,652396;1516683,514827;1709099,973389;2105247,893141" o:connectangles="0,0,0,0,0,0,0,0"/>
                 <w10:wrap anchorx="margin"/>
               </v:shape>
@@ -3838,7 +3798,7 @@
           </mc:Choice>
           <mc:Fallback>
             <w:pict>
-              <v:shape w14:anchorId="76058CF0" id="_x0000_s1033" type="#_x0000_t202" style="position:absolute;margin-left:306.2pt;margin-top:.65pt;width:62.9pt;height:32.65pt;z-index:251683840;visibility:visible;mso-wrap-style:square;mso-width-percent:0;mso-height-percent:0;mso-wrap-distance-left:9pt;mso-wrap-distance-top:3.6pt;mso-wrap-distance-right:9pt;mso-wrap-distance-bottom:3.6pt;mso-position-horizontal:absolute;mso-position-horizontal-relative:page;mso-position-vertical:absolute;mso-position-vertical-relative:text;mso-width-percent:0;mso-height-percent:0;mso-width-relative:margin;mso-height-relative:margin;v-text-anchor:top" o:gfxdata="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" stroked="f">
+              <v:shape w14:anchorId="76058CF0" id="_x0000_s1033" type="#_x0000_t202" style="position:absolute;margin-left:306.2pt;margin-top:.65pt;width:62.9pt;height:32.65pt;z-index:251683840;visibility:visible;mso-wrap-style:square;mso-width-percent:0;mso-height-percent:0;mso-wrap-distance-left:9pt;mso-wrap-distance-top:3.6pt;mso-wrap-distance-right:9pt;mso-wrap-distance-bottom:3.6pt;mso-position-horizontal:absolute;mso-position-horizontal-relative:page;mso-position-vertical:absolute;mso-position-vertical-relative:text;mso-width-percent:0;mso-height-percent:0;mso-width-relative:margin;mso-height-relative:margin;v-text-anchor:top" o:gfxdata="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" stroked="f">
                 <v:textbox>
                   <w:txbxContent>
                     <w:p>
@@ -3902,6 +3862,7 @@
       <w:r>
         <w:rPr>
           <w:rFonts w:ascii="Georgia" w:hAnsi="Georgia"/>
+          <w:noProof/>
           <w:color w:val="4F81BD" w:themeColor="accent1"/>
           <w:sz w:val="28"/>
           <w:szCs w:val="28"/>
@@ -3985,6 +3946,7 @@
       <w:r>
         <w:rPr>
           <w:rFonts w:ascii="Georgia" w:hAnsi="Georgia"/>
+          <w:noProof/>
           <w:color w:val="4F81BD" w:themeColor="accent1"/>
           <w:sz w:val="28"/>
           <w:szCs w:val="28"/>
@@ -4047,21 +4009,7 @@
                                 <w:rFonts w:cstheme="minorHAnsi"/>
                                 <w:sz w:val="18"/>
                               </w:rPr>
-                              <w:t>C: Drive (Research0</w:t>
-                            </w:r>
-                            <w:r>
-                              <w:rPr>
-                                <w:rFonts w:cstheme="minorHAnsi"/>
-                                <w:sz w:val="18"/>
-                              </w:rPr>
-                              <w:t>6</w:t>
-                            </w:r>
-                            <w:r>
-                              <w:rPr>
-                                <w:rFonts w:cstheme="minorHAnsi"/>
-                                <w:sz w:val="18"/>
-                              </w:rPr>
-                              <w:t>)</w:t>
+                              <w:t>C: Drive (Research06)</w:t>
                             </w:r>
                           </w:p>
                         </w:txbxContent>
@@ -4434,8 +4382,6 @@
         <w:ind w:left="0"/>
         <w:contextualSpacing w:val="0"/>
       </w:pPr>
-      <w:bookmarkStart w:id="0" w:name="_GoBack"/>
-      <w:bookmarkEnd w:id="0"/>
     </w:p>
     <w:p>
       <w:pPr>
@@ -5819,8 +5765,12 @@
       </w:pPr>
     </w:p>
     <w:sectPr>
-      <w:headerReference w:type="default" r:id="rId13"/>
-      <w:footerReference w:type="default" r:id="rId14"/>
+      <w:headerReference w:type="even" r:id="rId13"/>
+      <w:headerReference w:type="default" r:id="rId14"/>
+      <w:footerReference w:type="even" r:id="rId15"/>
+      <w:footerReference w:type="default" r:id="rId16"/>
+      <w:headerReference w:type="first" r:id="rId17"/>
+      <w:footerReference w:type="first" r:id="rId18"/>
       <w:pgSz w:w="12240" w:h="15840"/>
       <w:pgMar w:top="540" w:right="720" w:bottom="810" w:left="900" w:header="540" w:footer="0" w:gutter="0"/>
       <w:cols w:space="720"/>
@@ -5856,6 +5806,16 @@
 </file>
 
 <file path=word/footer1.xml><?xml version="1.0" encoding="utf-8"?>
+<w:ftr xmlns:wpc="http://schemas.microsoft.com/office/word/2010/wordprocessingCanvas" xmlns:cx="http://schemas.microsoft.com/office/drawing/2014/chartex" xmlns:cx1="http://schemas.microsoft.com/office/drawing/2015/9/8/chartex" xmlns:cx2="http://schemas.microsoft.com/office/drawing/2015/10/21/chartex" xmlns:cx3="http://schemas.microsoft.com/office/drawing/2016/5/9/chartex" xmlns:cx4="http://schemas.microsoft.com/office/drawing/2016/5/10/chartex" xmlns:cx5="http://schemas.microsoft.com/office/drawing/2016/5/11/chartex" xmlns:cx6="http://schemas.microsoft.com/office/drawing/2016/5/12/chartex" xmlns:cx7="http://schemas.microsoft.com/office/drawing/2016/5/13/chartex" xmlns:cx8="http://schemas.microsoft.com/office/drawing/2016/5/14/chartex" xmlns:mc="http://schemas.openxmlformats.org/markup-compatibility/2006" xmlns:aink="http://schemas.microsoft.com/office/drawing/2016/ink" xmlns:am3d="http://schemas.microsoft.com/office/drawing/2017/model3d" xmlns:o="urn:schemas-microsoft-com:office:office" xmlns:r="http://schemas.openxmlformats.org/officeDocument/2006/relationships" xmlns:m="http://schemas.openxmlformats.org/officeDocument/2006/math" xmlns:v="urn:schemas-microsoft-com:vml" xmlns:wp14="http://schemas.microsoft.com/office/word/2010/wordprocessingDrawing" xmlns:wp="http://schemas.openxmlformats.org/drawingml/2006/wordprocessingDrawing" xmlns:w10="urn:schemas-microsoft-com:office:word" xmlns:w="http://schemas.openxmlformats.org/wordprocessingml/2006/main" xmlns:w14="http://schemas.microsoft.com/office/word/2010/wordml" xmlns:w15="http://schemas.microsoft.com/office/word/2012/wordml" xmlns:w16cid="http://schemas.microsoft.com/office/word/2016/wordml/cid" xmlns:w16se="http://schemas.microsoft.com/office/word/2015/wordml/symex" xmlns:wpg="http://schemas.microsoft.com/office/word/2010/wordprocessingGroup" xmlns:wpi="http://schemas.microsoft.com/office/word/2010/wordprocessingInk" xmlns:wne="http://schemas.microsoft.com/office/word/2006/wordml" xmlns:wps="http://schemas.microsoft.com/office/word/2010/wordprocessingShape" mc:Ignorable="w14 w15 w16se w16cid wp14">
+  <w:p>
+    <w:pPr>
+      <w:pStyle w:val="Footer"/>
+    </w:pPr>
+  </w:p>
+</w:ftr>
+</file>
+
+<file path=word/footer2.xml><?xml version="1.0" encoding="utf-8"?>
 <w:ftr xmlns:wpc="http://schemas.microsoft.com/office/word/2010/wordprocessingCanvas" xmlns:cx="http://schemas.microsoft.com/office/drawing/2014/chartex" xmlns:cx1="http://schemas.microsoft.com/office/drawing/2015/9/8/chartex" xmlns:cx2="http://schemas.microsoft.com/office/drawing/2015/10/21/chartex" xmlns:cx3="http://schemas.microsoft.com/office/drawing/2016/5/9/chartex" xmlns:cx4="http://schemas.microsoft.com/office/drawing/2016/5/10/chartex" xmlns:cx5="http://schemas.microsoft.com/office/drawing/2016/5/11/chartex" xmlns:cx6="http://schemas.microsoft.com/office/drawing/2016/5/12/chartex" xmlns:cx7="http://schemas.microsoft.com/office/drawing/2016/5/13/chartex" xmlns:cx8="http://schemas.microsoft.com/office/drawing/2016/5/14/chartex" xmlns:mc="http://schemas.openxmlformats.org/markup-compatibility/2006" xmlns:aink="http://schemas.microsoft.com/office/drawing/2016/ink" xmlns:am3d="http://schemas.microsoft.com/office/drawing/2017/model3d" xmlns:o="urn:schemas-microsoft-com:office:office" xmlns:r="http://schemas.openxmlformats.org/officeDocument/2006/relationships" xmlns:m="http://schemas.openxmlformats.org/officeDocument/2006/math" xmlns:v="urn:schemas-microsoft-com:vml" xmlns:wp14="http://schemas.microsoft.com/office/word/2010/wordprocessingDrawing" xmlns:wp="http://schemas.openxmlformats.org/drawingml/2006/wordprocessingDrawing" xmlns:w10="urn:schemas-microsoft-com:office:word" xmlns:w="http://schemas.openxmlformats.org/wordprocessingml/2006/main" xmlns:w14="http://schemas.microsoft.com/office/word/2010/wordml" xmlns:w15="http://schemas.microsoft.com/office/word/2012/wordml" xmlns:w16cid="http://schemas.microsoft.com/office/word/2016/wordml/cid" xmlns:w16se="http://schemas.microsoft.com/office/word/2015/wordml/symex" xmlns:wpg="http://schemas.microsoft.com/office/word/2010/wordprocessingGroup" xmlns:wpi="http://schemas.microsoft.com/office/word/2010/wordprocessingInk" xmlns:wne="http://schemas.microsoft.com/office/word/2006/wordml" xmlns:wps="http://schemas.microsoft.com/office/word/2010/wordprocessingShape" mc:Ignorable="w14 w15 w16se w16cid wp14">
   <w:sdt>
     <w:sdtPr>
@@ -6027,6 +5987,16 @@
 </w:ftr>
 </file>
 
+<file path=word/footer3.xml><?xml version="1.0" encoding="utf-8"?>
+<w:ftr xmlns:wpc="http://schemas.microsoft.com/office/word/2010/wordprocessingCanvas" xmlns:cx="http://schemas.microsoft.com/office/drawing/2014/chartex" xmlns:cx1="http://schemas.microsoft.com/office/drawing/2015/9/8/chartex" xmlns:cx2="http://schemas.microsoft.com/office/drawing/2015/10/21/chartex" xmlns:cx3="http://schemas.microsoft.com/office/drawing/2016/5/9/chartex" xmlns:cx4="http://schemas.microsoft.com/office/drawing/2016/5/10/chartex" xmlns:cx5="http://schemas.microsoft.com/office/drawing/2016/5/11/chartex" xmlns:cx6="http://schemas.microsoft.com/office/drawing/2016/5/12/chartex" xmlns:cx7="http://schemas.microsoft.com/office/drawing/2016/5/13/chartex" xmlns:cx8="http://schemas.microsoft.com/office/drawing/2016/5/14/chartex" xmlns:mc="http://schemas.openxmlformats.org/markup-compatibility/2006" xmlns:aink="http://schemas.microsoft.com/office/drawing/2016/ink" xmlns:am3d="http://schemas.microsoft.com/office/drawing/2017/model3d" xmlns:o="urn:schemas-microsoft-com:office:office" xmlns:r="http://schemas.openxmlformats.org/officeDocument/2006/relationships" xmlns:m="http://schemas.openxmlformats.org/officeDocument/2006/math" xmlns:v="urn:schemas-microsoft-com:vml" xmlns:wp14="http://schemas.microsoft.com/office/word/2010/wordprocessingDrawing" xmlns:wp="http://schemas.openxmlformats.org/drawingml/2006/wordprocessingDrawing" xmlns:w10="urn:schemas-microsoft-com:office:word" xmlns:w="http://schemas.openxmlformats.org/wordprocessingml/2006/main" xmlns:w14="http://schemas.microsoft.com/office/word/2010/wordml" xmlns:w15="http://schemas.microsoft.com/office/word/2012/wordml" xmlns:w16cid="http://schemas.microsoft.com/office/word/2016/wordml/cid" xmlns:w16se="http://schemas.microsoft.com/office/word/2015/wordml/symex" xmlns:wpg="http://schemas.microsoft.com/office/word/2010/wordprocessingGroup" xmlns:wpi="http://schemas.microsoft.com/office/word/2010/wordprocessingInk" xmlns:wne="http://schemas.microsoft.com/office/word/2006/wordml" xmlns:wps="http://schemas.microsoft.com/office/word/2010/wordprocessingShape" mc:Ignorable="w14 w15 w16se w16cid wp14">
+  <w:p>
+    <w:pPr>
+      <w:pStyle w:val="Footer"/>
+    </w:pPr>
+  </w:p>
+</w:ftr>
+</file>
+
 <file path=word/footnotes.xml><?xml version="1.0" encoding="utf-8"?>
 <w:footnotes xmlns:wpc="http://schemas.microsoft.com/office/word/2010/wordprocessingCanvas" xmlns:cx="http://schemas.microsoft.com/office/drawing/2014/chartex" xmlns:cx1="http://schemas.microsoft.com/office/drawing/2015/9/8/chartex" xmlns:cx2="http://schemas.microsoft.com/office/drawing/2015/10/21/chartex" xmlns:cx3="http://schemas.microsoft.com/office/drawing/2016/5/9/chartex" xmlns:cx4="http://schemas.microsoft.com/office/drawing/2016/5/10/chartex" xmlns:cx5="http://schemas.microsoft.com/office/drawing/2016/5/11/chartex" xmlns:cx6="http://schemas.microsoft.com/office/drawing/2016/5/12/chartex" xmlns:cx7="http://schemas.microsoft.com/office/drawing/2016/5/13/chartex" xmlns:cx8="http://schemas.microsoft.com/office/drawing/2016/5/14/chartex" xmlns:mc="http://schemas.openxmlformats.org/markup-compatibility/2006" xmlns:aink="http://schemas.microsoft.com/office/drawing/2016/ink" xmlns:am3d="http://schemas.microsoft.com/office/drawing/2017/model3d" xmlns:o="urn:schemas-microsoft-com:office:office" xmlns:r="http://schemas.openxmlformats.org/officeDocument/2006/relationships" xmlns:m="http://schemas.openxmlformats.org/officeDocument/2006/math" xmlns:v="urn:schemas-microsoft-com:vml" xmlns:wp14="http://schemas.microsoft.com/office/word/2010/wordprocessingDrawing" xmlns:wp="http://schemas.openxmlformats.org/drawingml/2006/wordprocessingDrawing" xmlns:w10="urn:schemas-microsoft-com:office:word" xmlns:w="http://schemas.openxmlformats.org/wordprocessingml/2006/main" xmlns:w14="http://schemas.microsoft.com/office/word/2010/wordml" xmlns:w15="http://schemas.microsoft.com/office/word/2012/wordml" xmlns:w16cid="http://schemas.microsoft.com/office/word/2016/wordml/cid" xmlns:w16se="http://schemas.microsoft.com/office/word/2015/wordml/symex" xmlns:wpg="http://schemas.microsoft.com/office/word/2010/wordprocessingGroup" xmlns:wpi="http://schemas.microsoft.com/office/word/2010/wordprocessingInk" xmlns:wne="http://schemas.microsoft.com/office/word/2006/wordml" xmlns:wps="http://schemas.microsoft.com/office/word/2010/wordprocessingShape" mc:Ignorable="w14 w15 w16se w16cid wp14">
   <w:footnote w:type="separator" w:id="-1">
@@ -6053,6 +6023,16 @@
 </file>
 
 <file path=word/header1.xml><?xml version="1.0" encoding="utf-8"?>
+<w:hdr xmlns:wpc="http://schemas.microsoft.com/office/word/2010/wordprocessingCanvas" xmlns:cx="http://schemas.microsoft.com/office/drawing/2014/chartex" xmlns:cx1="http://schemas.microsoft.com/office/drawing/2015/9/8/chartex" xmlns:cx2="http://schemas.microsoft.com/office/drawing/2015/10/21/chartex" xmlns:cx3="http://schemas.microsoft.com/office/drawing/2016/5/9/chartex" xmlns:cx4="http://schemas.microsoft.com/office/drawing/2016/5/10/chartex" xmlns:cx5="http://schemas.microsoft.com/office/drawing/2016/5/11/chartex" xmlns:cx6="http://schemas.microsoft.com/office/drawing/2016/5/12/chartex" xmlns:cx7="http://schemas.microsoft.com/office/drawing/2016/5/13/chartex" xmlns:cx8="http://schemas.microsoft.com/office/drawing/2016/5/14/chartex" xmlns:mc="http://schemas.openxmlformats.org/markup-compatibility/2006" xmlns:aink="http://schemas.microsoft.com/office/drawing/2016/ink" xmlns:am3d="http://schemas.microsoft.com/office/drawing/2017/model3d" xmlns:o="urn:schemas-microsoft-com:office:office" xmlns:r="http://schemas.openxmlformats.org/officeDocument/2006/relationships" xmlns:m="http://schemas.openxmlformats.org/officeDocument/2006/math" xmlns:v="urn:schemas-microsoft-com:vml" xmlns:wp14="http://schemas.microsoft.com/office/word/2010/wordprocessingDrawing" xmlns:wp="http://schemas.openxmlformats.org/drawingml/2006/wordprocessingDrawing" xmlns:w10="urn:schemas-microsoft-com:office:word" xmlns:w="http://schemas.openxmlformats.org/wordprocessingml/2006/main" xmlns:w14="http://schemas.microsoft.com/office/word/2010/wordml" xmlns:w15="http://schemas.microsoft.com/office/word/2012/wordml" xmlns:w16cid="http://schemas.microsoft.com/office/word/2016/wordml/cid" xmlns:w16se="http://schemas.microsoft.com/office/word/2015/wordml/symex" xmlns:wpg="http://schemas.microsoft.com/office/word/2010/wordprocessingGroup" xmlns:wpi="http://schemas.microsoft.com/office/word/2010/wordprocessingInk" xmlns:wne="http://schemas.microsoft.com/office/word/2006/wordml" xmlns:wps="http://schemas.microsoft.com/office/word/2010/wordprocessingShape" mc:Ignorable="w14 w15 w16se w16cid wp14">
+  <w:p>
+    <w:pPr>
+      <w:pStyle w:val="Header"/>
+    </w:pPr>
+  </w:p>
+</w:hdr>
+</file>
+
+<file path=word/header2.xml><?xml version="1.0" encoding="utf-8"?>
 <w:hdr xmlns:wpc="http://schemas.microsoft.com/office/word/2010/wordprocessingCanvas" xmlns:cx="http://schemas.microsoft.com/office/drawing/2014/chartex" xmlns:cx1="http://schemas.microsoft.com/office/drawing/2015/9/8/chartex" xmlns:cx2="http://schemas.microsoft.com/office/drawing/2015/10/21/chartex" xmlns:cx3="http://schemas.microsoft.com/office/drawing/2016/5/9/chartex" xmlns:cx4="http://schemas.microsoft.com/office/drawing/2016/5/10/chartex" xmlns:cx5="http://schemas.microsoft.com/office/drawing/2016/5/11/chartex" xmlns:cx6="http://schemas.microsoft.com/office/drawing/2016/5/12/chartex" xmlns:cx7="http://schemas.microsoft.com/office/drawing/2016/5/13/chartex" xmlns:cx8="http://schemas.microsoft.com/office/drawing/2016/5/14/chartex" xmlns:mc="http://schemas.openxmlformats.org/markup-compatibility/2006" xmlns:aink="http://schemas.microsoft.com/office/drawing/2016/ink" xmlns:am3d="http://schemas.microsoft.com/office/drawing/2017/model3d" xmlns:o="urn:schemas-microsoft-com:office:office" xmlns:r="http://schemas.openxmlformats.org/officeDocument/2006/relationships" xmlns:m="http://schemas.openxmlformats.org/officeDocument/2006/math" xmlns:v="urn:schemas-microsoft-com:vml" xmlns:wp14="http://schemas.microsoft.com/office/word/2010/wordprocessingDrawing" xmlns:wp="http://schemas.openxmlformats.org/drawingml/2006/wordprocessingDrawing" xmlns:w10="urn:schemas-microsoft-com:office:word" xmlns:w="http://schemas.openxmlformats.org/wordprocessingml/2006/main" xmlns:w14="http://schemas.microsoft.com/office/word/2010/wordml" xmlns:w15="http://schemas.microsoft.com/office/word/2012/wordml" xmlns:w16cid="http://schemas.microsoft.com/office/word/2016/wordml/cid" xmlns:w16se="http://schemas.microsoft.com/office/word/2015/wordml/symex" xmlns:wpg="http://schemas.microsoft.com/office/word/2010/wordprocessingGroup" xmlns:wpi="http://schemas.microsoft.com/office/word/2010/wordprocessingInk" xmlns:wne="http://schemas.microsoft.com/office/word/2006/wordml" xmlns:wps="http://schemas.microsoft.com/office/word/2010/wordprocessingShape" mc:Ignorable="w14 w15 w16se w16cid wp14">
   <w:p>
     <w:pPr>
@@ -6081,8 +6061,34 @@
         <w:i/>
         <w:color w:val="808080" w:themeColor="background1" w:themeShade="80"/>
       </w:rPr>
-      <w:t>May 25, 2018</w:t>
+      <w:t xml:space="preserve">August </w:t>
     </w:r>
+    <w:r>
+      <w:rPr>
+        <w:i/>
+        <w:color w:val="808080" w:themeColor="background1" w:themeShade="80"/>
+      </w:rPr>
+      <w:t>23</w:t>
+    </w:r>
+    <w:bookmarkStart w:id="0" w:name="_GoBack"/>
+    <w:bookmarkEnd w:id="0"/>
+    <w:r>
+      <w:rPr>
+        <w:i/>
+        <w:color w:val="808080" w:themeColor="background1" w:themeShade="80"/>
+      </w:rPr>
+      <w:t>, 2018</w:t>
+    </w:r>
+  </w:p>
+</w:hdr>
+</file>
+
+<file path=word/header3.xml><?xml version="1.0" encoding="utf-8"?>
+<w:hdr xmlns:wpc="http://schemas.microsoft.com/office/word/2010/wordprocessingCanvas" xmlns:cx="http://schemas.microsoft.com/office/drawing/2014/chartex" xmlns:cx1="http://schemas.microsoft.com/office/drawing/2015/9/8/chartex" xmlns:cx2="http://schemas.microsoft.com/office/drawing/2015/10/21/chartex" xmlns:cx3="http://schemas.microsoft.com/office/drawing/2016/5/9/chartex" xmlns:cx4="http://schemas.microsoft.com/office/drawing/2016/5/10/chartex" xmlns:cx5="http://schemas.microsoft.com/office/drawing/2016/5/11/chartex" xmlns:cx6="http://schemas.microsoft.com/office/drawing/2016/5/12/chartex" xmlns:cx7="http://schemas.microsoft.com/office/drawing/2016/5/13/chartex" xmlns:cx8="http://schemas.microsoft.com/office/drawing/2016/5/14/chartex" xmlns:mc="http://schemas.openxmlformats.org/markup-compatibility/2006" xmlns:aink="http://schemas.microsoft.com/office/drawing/2016/ink" xmlns:am3d="http://schemas.microsoft.com/office/drawing/2017/model3d" xmlns:o="urn:schemas-microsoft-com:office:office" xmlns:r="http://schemas.openxmlformats.org/officeDocument/2006/relationships" xmlns:m="http://schemas.openxmlformats.org/officeDocument/2006/math" xmlns:v="urn:schemas-microsoft-com:vml" xmlns:wp14="http://schemas.microsoft.com/office/word/2010/wordprocessingDrawing" xmlns:wp="http://schemas.openxmlformats.org/drawingml/2006/wordprocessingDrawing" xmlns:w10="urn:schemas-microsoft-com:office:word" xmlns:w="http://schemas.openxmlformats.org/wordprocessingml/2006/main" xmlns:w14="http://schemas.microsoft.com/office/word/2010/wordml" xmlns:w15="http://schemas.microsoft.com/office/word/2012/wordml" xmlns:w16cid="http://schemas.microsoft.com/office/word/2016/wordml/cid" xmlns:w16se="http://schemas.microsoft.com/office/word/2015/wordml/symex" xmlns:wpg="http://schemas.microsoft.com/office/word/2010/wordprocessingGroup" xmlns:wpi="http://schemas.microsoft.com/office/word/2010/wordprocessingInk" xmlns:wne="http://schemas.microsoft.com/office/word/2006/wordml" xmlns:wps="http://schemas.microsoft.com/office/word/2010/wordprocessingShape" mc:Ignorable="w14 w15 w16se w16cid wp14">
+  <w:p>
+    <w:pPr>
+      <w:pStyle w:val="Header"/>
+    </w:pPr>
   </w:p>
 </w:hdr>
 </file>

</xml_diff>

<commit_message>
added list of new sections to add
</commit_message>
<xml_diff>
--- a/Research Server User Guide.docx
+++ b/Research Server User Guide.docx
@@ -2134,7 +2134,7 @@
           </mc:Choice>
           <mc:Fallback>
             <w:pict>
-              <v:shape w14:anchorId="7FA27879" id="_x0000_s1027" type="#_x0000_t202" style="position:absolute;margin-left:55.85pt;margin-top:4.45pt;width:61.1pt;height:25.95pt;z-index:251686911;visibility:visible;mso-wrap-style:square;mso-width-percent:0;mso-height-percent:0;mso-wrap-distance-left:9pt;mso-wrap-distance-top:3.6pt;mso-wrap-distance-right:9pt;mso-wrap-distance-bottom:3.6pt;mso-position-horizontal:absolute;mso-position-horizontal-relative:margin;mso-position-vertical:absolute;mso-position-vertical-relative:text;mso-width-percent:0;mso-height-percent:0;mso-width-relative:margin;mso-height-relative:margin;v-text-anchor:top" o:gfxdata="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" stroked="f">
+              <v:shape w14:anchorId="7FA27879" id="_x0000_s1027" type="#_x0000_t202" style="position:absolute;margin-left:55.85pt;margin-top:4.45pt;width:61.1pt;height:25.95pt;z-index:251686911;visibility:visible;mso-wrap-style:square;mso-width-percent:0;mso-height-percent:0;mso-wrap-distance-left:9pt;mso-wrap-distance-top:3.6pt;mso-wrap-distance-right:9pt;mso-wrap-distance-bottom:3.6pt;mso-position-horizontal:absolute;mso-position-horizontal-relative:margin;mso-position-vertical:absolute;mso-position-vertical-relative:text;mso-width-percent:0;mso-height-percent:0;mso-width-relative:margin;mso-height-relative:margin;v-text-anchor:top" o:gfxdata="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" stroked="f">
                 <v:textbox>
                   <w:txbxContent>
                     <w:p>
@@ -2149,14 +2149,7 @@
                           <w:rFonts w:cstheme="minorHAnsi"/>
                           <w:sz w:val="28"/>
                         </w:rPr>
-                        <w:t>R</w:t>
-                      </w:r>
-                      <w:r>
-                        <w:rPr>
-                          <w:rFonts w:cstheme="minorHAnsi"/>
-                          <w:sz w:val="28"/>
-                        </w:rPr>
-                        <w:t>: Drive</w:t>
+                        <w:t>R: Drive</w:t>
                       </w:r>
                     </w:p>
                   </w:txbxContent>
@@ -2630,11 +2623,7 @@
           </mc:Choice>
           <mc:Fallback>
             <w:pict>
-              <v:shapetype w14:anchorId="6E7F214A" id="_x0000_t202" coordsize="21600,21600" o:spt="202" path="m,l,21600r21600,l21600,xe">
-                <v:stroke joinstyle="miter"/>
-                <v:path gradientshapeok="t" o:connecttype="rect"/>
-              </v:shapetype>
-              <v:shape id="_x0000_s1028" type="#_x0000_t202" style="position:absolute;margin-left:375.25pt;margin-top:14.55pt;width:61.1pt;height:25.95pt;z-index:251676672;visibility:visible;mso-wrap-style:square;mso-width-percent:0;mso-height-percent:0;mso-wrap-distance-left:9pt;mso-wrap-distance-top:3.6pt;mso-wrap-distance-right:9pt;mso-wrap-distance-bottom:3.6pt;mso-position-horizontal:absolute;mso-position-horizontal-relative:margin;mso-position-vertical:absolute;mso-position-vertical-relative:text;mso-width-percent:0;mso-height-percent:0;mso-width-relative:margin;mso-height-relative:margin;v-text-anchor:top" o:gfxdata="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" stroked="f">
+              <v:shape w14:anchorId="6E7F214A" id="_x0000_s1028" type="#_x0000_t202" style="position:absolute;margin-left:375.25pt;margin-top:14.55pt;width:61.1pt;height:25.95pt;z-index:251676672;visibility:visible;mso-wrap-style:square;mso-width-percent:0;mso-height-percent:0;mso-wrap-distance-left:9pt;mso-wrap-distance-top:3.6pt;mso-wrap-distance-right:9pt;mso-wrap-distance-bottom:3.6pt;mso-position-horizontal:absolute;mso-position-horizontal-relative:margin;mso-position-vertical:absolute;mso-position-vertical-relative:text;mso-width-percent:0;mso-height-percent:0;mso-width-relative:margin;mso-height-relative:margin;v-text-anchor:top" o:gfxdata="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" stroked="f">
                 <v:textbox>
                   <w:txbxContent>
                     <w:p>
@@ -3040,7 +3029,7 @@
           </mc:Choice>
           <mc:Fallback>
             <w:pict>
-              <v:shape w14:anchorId="2EF2942B" id="_x0000_s1030" type="#_x0000_t202" style="position:absolute;margin-left:66.4pt;margin-top:8.8pt;width:64.45pt;height:31.3pt;z-index:251690495;visibility:visible;mso-wrap-style:square;mso-width-percent:0;mso-height-percent:0;mso-wrap-distance-left:9pt;mso-wrap-distance-top:3.6pt;mso-wrap-distance-right:9pt;mso-wrap-distance-bottom:3.6pt;mso-position-horizontal:absolute;mso-position-horizontal-relative:margin;mso-position-vertical:absolute;mso-position-vertical-relative:text;mso-width-percent:0;mso-height-percent:0;mso-width-relative:margin;mso-height-relative:margin;v-text-anchor:top" o:gfxdata="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" stroked="f">
+              <v:shape w14:anchorId="2EF2942B" id="_x0000_s1030" type="#_x0000_t202" style="position:absolute;margin-left:66.4pt;margin-top:8.8pt;width:64.45pt;height:31.3pt;z-index:251690495;visibility:visible;mso-wrap-style:square;mso-width-percent:0;mso-height-percent:0;mso-wrap-distance-left:9pt;mso-wrap-distance-top:3.6pt;mso-wrap-distance-right:9pt;mso-wrap-distance-bottom:3.6pt;mso-position-horizontal:absolute;mso-position-horizontal-relative:margin;mso-position-vertical:absolute;mso-position-vertical-relative:text;mso-width-percent:0;mso-height-percent:0;mso-width-relative:margin;mso-height-relative:margin;v-text-anchor:top" o:gfxdata="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" stroked="f">
                 <v:textbox>
                   <w:txbxContent>
                     <w:p>
@@ -3192,7 +3181,7 @@
           </mc:Choice>
           <mc:Fallback>
             <w:pict>
-              <v:shape w14:anchorId="3C835E30" id="_x0000_s1031" type="#_x0000_t202" style="position:absolute;margin-left:106.2pt;margin-top:7.2pt;width:83.7pt;height:25.95pt;z-index:251672576;visibility:visible;mso-wrap-style:square;mso-width-percent:0;mso-height-percent:0;mso-wrap-distance-left:9pt;mso-wrap-distance-top:3.6pt;mso-wrap-distance-right:9pt;mso-wrap-distance-bottom:3.6pt;mso-position-horizontal:absolute;mso-position-horizontal-relative:text;mso-position-vertical:absolute;mso-position-vertical-relative:text;mso-width-percent:0;mso-height-percent:0;mso-width-relative:margin;mso-height-relative:margin;v-text-anchor:top" o:gfxdata="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" stroked="f">
+              <v:shape w14:anchorId="3C835E30" id="_x0000_s1031" type="#_x0000_t202" style="position:absolute;margin-left:106.2pt;margin-top:7.2pt;width:83.7pt;height:25.95pt;z-index:251672576;visibility:visible;mso-wrap-style:square;mso-width-percent:0;mso-height-percent:0;mso-wrap-distance-left:9pt;mso-wrap-distance-top:3.6pt;mso-wrap-distance-right:9pt;mso-wrap-distance-bottom:3.6pt;mso-position-horizontal:absolute;mso-position-horizontal-relative:text;mso-position-vertical:absolute;mso-position-vertical-relative:text;mso-width-percent:0;mso-height-percent:0;mso-width-relative:margin;mso-height-relative:margin;v-text-anchor:top" o:gfxdata="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" stroked="f">
                 <v:textbox>
                   <w:txbxContent>
                     <w:p>
@@ -3209,15 +3198,7 @@
                           <w:b/>
                           <w:sz w:val="28"/>
                         </w:rPr>
-                        <w:t>Research0</w:t>
-                      </w:r>
-                      <w:r>
-                        <w:rPr>
-                          <w:rFonts w:cstheme="minorHAnsi"/>
-                          <w:b/>
-                          <w:sz w:val="28"/>
-                        </w:rPr>
-                        <w:t>6</w:t>
+                        <w:t>Research06</w:t>
                       </w:r>
                     </w:p>
                   </w:txbxContent>
@@ -3325,7 +3306,7 @@
           </mc:Choice>
           <mc:Fallback>
             <w:pict>
-              <v:shape w14:anchorId="3DD83D60" id="_x0000_s1032" type="#_x0000_t202" style="position:absolute;margin-left:55.8pt;margin-top:9.15pt;width:61.1pt;height:25.95pt;z-index:251662335;visibility:visible;mso-wrap-style:square;mso-width-percent:0;mso-height-percent:0;mso-wrap-distance-left:9pt;mso-wrap-distance-top:3.6pt;mso-wrap-distance-right:9pt;mso-wrap-distance-bottom:3.6pt;mso-position-horizontal:absolute;mso-position-horizontal-relative:margin;mso-position-vertical:absolute;mso-position-vertical-relative:text;mso-width-percent:0;mso-height-percent:0;mso-width-relative:margin;mso-height-relative:margin;v-text-anchor:top" o:gfxdata="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" stroked="f">
+              <v:shape w14:anchorId="3DD83D60" id="_x0000_s1032" type="#_x0000_t202" style="position:absolute;margin-left:55.8pt;margin-top:9.15pt;width:61.1pt;height:25.95pt;z-index:251662335;visibility:visible;mso-wrap-style:square;mso-width-percent:0;mso-height-percent:0;mso-wrap-distance-left:9pt;mso-wrap-distance-top:3.6pt;mso-wrap-distance-right:9pt;mso-wrap-distance-bottom:3.6pt;mso-position-horizontal:absolute;mso-position-horizontal-relative:margin;mso-position-vertical:absolute;mso-position-vertical-relative:text;mso-width-percent:0;mso-height-percent:0;mso-width-relative:margin;mso-height-relative:margin;v-text-anchor:top" o:gfxdata="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" stroked="f">
                 <v:textbox>
                   <w:txbxContent>
                     <w:p>
@@ -3340,14 +3321,7 @@
                           <w:rFonts w:cstheme="minorHAnsi"/>
                           <w:sz w:val="28"/>
                         </w:rPr>
-                        <w:t>S</w:t>
-                      </w:r>
-                      <w:r>
-                        <w:rPr>
-                          <w:rFonts w:cstheme="minorHAnsi"/>
-                          <w:sz w:val="28"/>
-                        </w:rPr>
-                        <w:t>: Drive</w:t>
+                        <w:t>S: Drive</w:t>
                       </w:r>
                     </w:p>
                   </w:txbxContent>
@@ -3798,7 +3772,7 @@
           </mc:Choice>
           <mc:Fallback>
             <w:pict>
-              <v:shape w14:anchorId="76058CF0" id="_x0000_s1033" type="#_x0000_t202" style="position:absolute;margin-left:306.2pt;margin-top:.65pt;width:62.9pt;height:32.65pt;z-index:251683840;visibility:visible;mso-wrap-style:square;mso-width-percent:0;mso-height-percent:0;mso-wrap-distance-left:9pt;mso-wrap-distance-top:3.6pt;mso-wrap-distance-right:9pt;mso-wrap-distance-bottom:3.6pt;mso-position-horizontal:absolute;mso-position-horizontal-relative:page;mso-position-vertical:absolute;mso-position-vertical-relative:text;mso-width-percent:0;mso-height-percent:0;mso-width-relative:margin;mso-height-relative:margin;v-text-anchor:top" o:gfxdata="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" stroked="f">
+              <v:shape w14:anchorId="76058CF0" id="_x0000_s1033" type="#_x0000_t202" style="position:absolute;margin-left:306.2pt;margin-top:.65pt;width:62.9pt;height:32.65pt;z-index:251683840;visibility:visible;mso-wrap-style:square;mso-width-percent:0;mso-height-percent:0;mso-wrap-distance-left:9pt;mso-wrap-distance-top:3.6pt;mso-wrap-distance-right:9pt;mso-wrap-distance-bottom:3.6pt;mso-position-horizontal:absolute;mso-position-horizontal-relative:page;mso-position-vertical:absolute;mso-position-vertical-relative:text;mso-width-percent:0;mso-height-percent:0;mso-width-relative:margin;mso-height-relative:margin;v-text-anchor:top" o:gfxdata="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" stroked="f">
                 <v:textbox>
                   <w:txbxContent>
                     <w:p>
@@ -4048,21 +4022,7 @@
                           <w:rFonts w:cstheme="minorHAnsi"/>
                           <w:sz w:val="18"/>
                         </w:rPr>
-                        <w:t>C: Drive (Research0</w:t>
-                      </w:r>
-                      <w:r>
-                        <w:rPr>
-                          <w:rFonts w:cstheme="minorHAnsi"/>
-                          <w:sz w:val="18"/>
-                        </w:rPr>
-                        <w:t>6</w:t>
-                      </w:r>
-                      <w:r>
-                        <w:rPr>
-                          <w:rFonts w:cstheme="minorHAnsi"/>
-                          <w:sz w:val="18"/>
-                        </w:rPr>
-                        <w:t>)</w:t>
+                        <w:t>C: Drive (Research06)</w:t>
                       </w:r>
                     </w:p>
                   </w:txbxContent>
@@ -5763,14 +5723,134 @@
         <w:ind w:left="0"/>
         <w:contextualSpacing w:val="0"/>
       </w:pPr>
+      <w:bookmarkStart w:id="0" w:name="_GoBack"/>
+      <w:bookmarkEnd w:id="0"/>
+    </w:p>
+    <w:p>
+      <w:pPr>
+        <w:pStyle w:val="ListParagraph"/>
+        <w:spacing w:after="0" w:line="240" w:lineRule="auto"/>
+        <w:ind w:left="0"/>
+        <w:contextualSpacing w:val="0"/>
+      </w:pPr>
+    </w:p>
+    <w:p>
+      <w:pPr>
+        <w:rPr>
+          <w:color w:val="FF0000"/>
+        </w:rPr>
+      </w:pPr>
+      <w:r>
+        <w:rPr>
+          <w:color w:val="FF0000"/>
+        </w:rPr>
+        <w:t>Add sections to RS user guide</w:t>
+      </w:r>
+    </w:p>
+    <w:p>
+      <w:pPr>
+        <w:pStyle w:val="ListParagraph"/>
+        <w:numPr>
+          <w:ilvl w:val="0"/>
+          <w:numId w:val="6"/>
+        </w:numPr>
+        <w:spacing w:after="160" w:line="259" w:lineRule="auto"/>
+      </w:pPr>
+      <w:r>
+        <w:t>Disconnect vs sign out</w:t>
+      </w:r>
+    </w:p>
+    <w:p>
+      <w:pPr>
+        <w:pStyle w:val="ListParagraph"/>
+        <w:numPr>
+          <w:ilvl w:val="0"/>
+          <w:numId w:val="6"/>
+        </w:numPr>
+        <w:spacing w:after="160" w:line="259" w:lineRule="auto"/>
+      </w:pPr>
+      <w:r>
+        <w:t>Azure research server</w:t>
+      </w:r>
+    </w:p>
+    <w:p>
+      <w:pPr>
+        <w:pStyle w:val="ListParagraph"/>
+        <w:numPr>
+          <w:ilvl w:val="0"/>
+          <w:numId w:val="6"/>
+        </w:numPr>
+        <w:spacing w:after="160" w:line="259" w:lineRule="auto"/>
+      </w:pPr>
+      <w:r>
+        <w:t>How to get help with the research servers</w:t>
+      </w:r>
+    </w:p>
+    <w:p>
+      <w:pPr>
+        <w:pStyle w:val="ListParagraph"/>
+        <w:numPr>
+          <w:ilvl w:val="1"/>
+          <w:numId w:val="6"/>
+        </w:numPr>
+        <w:spacing w:after="160" w:line="259" w:lineRule="auto"/>
+      </w:pPr>
+      <w:r>
+        <w:t xml:space="preserve">Email </w:t>
+      </w:r>
+      <w:hyperlink r:id="rId13" w:history="1">
+        <w:r>
+          <w:rPr>
+            <w:rStyle w:val="Hyperlink"/>
+          </w:rPr>
+          <w:t>itservicedesk@brookings.edu</w:t>
+        </w:r>
+      </w:hyperlink>
+    </w:p>
+    <w:p>
+      <w:pPr>
+        <w:pStyle w:val="ListParagraph"/>
+        <w:numPr>
+          <w:ilvl w:val="0"/>
+          <w:numId w:val="6"/>
+        </w:numPr>
+        <w:spacing w:after="160" w:line="259" w:lineRule="auto"/>
+      </w:pPr>
+      <w:r>
+        <w:t>Eliminate hardware section</w:t>
+      </w:r>
+    </w:p>
+    <w:p>
+      <w:pPr>
+        <w:pStyle w:val="ListParagraph"/>
+        <w:numPr>
+          <w:ilvl w:val="0"/>
+          <w:numId w:val="6"/>
+        </w:numPr>
+        <w:spacing w:after="160" w:line="259" w:lineRule="auto"/>
+      </w:pPr>
+      <w:r>
+        <w:t>You can access the research servers remotely</w:t>
+      </w:r>
+    </w:p>
+    <w:p>
+      <w:pPr>
+        <w:pStyle w:val="ListParagraph"/>
+        <w:spacing w:after="0" w:line="240" w:lineRule="auto"/>
+        <w:ind w:left="0"/>
+        <w:contextualSpacing w:val="0"/>
+        <w:rPr>
+          <w:b/>
+        </w:rPr>
+      </w:pPr>
     </w:p>
     <w:sectPr>
-      <w:headerReference w:type="even" r:id="rId13"/>
-      <w:headerReference w:type="default" r:id="rId14"/>
-      <w:footerReference w:type="even" r:id="rId15"/>
-      <w:footerReference w:type="default" r:id="rId16"/>
-      <w:headerReference w:type="first" r:id="rId17"/>
-      <w:footerReference w:type="first" r:id="rId18"/>
+      <w:headerReference w:type="even" r:id="rId14"/>
+      <w:headerReference w:type="default" r:id="rId15"/>
+      <w:footerReference w:type="even" r:id="rId16"/>
+      <w:footerReference w:type="default" r:id="rId17"/>
+      <w:headerReference w:type="first" r:id="rId18"/>
+      <w:footerReference w:type="first" r:id="rId19"/>
       <w:pgSz w:w="12240" w:h="15840"/>
       <w:pgMar w:top="540" w:right="720" w:bottom="810" w:left="900" w:header="540" w:footer="0" w:gutter="0"/>
       <w:cols w:space="720"/>
@@ -6061,17 +6141,8 @@
         <w:i/>
         <w:color w:val="808080" w:themeColor="background1" w:themeShade="80"/>
       </w:rPr>
-      <w:t xml:space="preserve">August </w:t>
+      <w:t>August 23</w:t>
     </w:r>
-    <w:r>
-      <w:rPr>
-        <w:i/>
-        <w:color w:val="808080" w:themeColor="background1" w:themeShade="80"/>
-      </w:rPr>
-      <w:t>23</w:t>
-    </w:r>
-    <w:bookmarkStart w:id="0" w:name="_GoBack"/>
-    <w:bookmarkEnd w:id="0"/>
     <w:r>
       <w:rPr>
         <w:i/>
@@ -6182,6 +6253,118 @@
     </w:lvl>
   </w:abstractNum>
   <w:abstractNum w:abstractNumId="1" w15:restartNumberingAfterBreak="0">
+    <w:nsid w:val="318F73F6"/>
+    <w:multiLevelType w:val="hybridMultilevel"/>
+    <w:tmpl w:val="08A8697E"/>
+    <w:lvl w:ilvl="0" w:tplc="28582A82">
+      <w:numFmt w:val="bullet"/>
+      <w:lvlText w:val="-"/>
+      <w:lvlJc w:val="left"/>
+      <w:pPr>
+        <w:ind w:left="720" w:hanging="360"/>
+      </w:pPr>
+      <w:rPr>
+        <w:rFonts w:ascii="Calibri" w:eastAsiaTheme="minorHAnsi" w:hAnsi="Calibri" w:cs="Calibri" w:hint="default"/>
+      </w:rPr>
+    </w:lvl>
+    <w:lvl w:ilvl="1" w:tplc="04090003">
+      <w:start w:val="1"/>
+      <w:numFmt w:val="bullet"/>
+      <w:lvlText w:val="o"/>
+      <w:lvlJc w:val="left"/>
+      <w:pPr>
+        <w:ind w:left="1440" w:hanging="360"/>
+      </w:pPr>
+      <w:rPr>
+        <w:rFonts w:ascii="Courier New" w:hAnsi="Courier New" w:cs="Courier New" w:hint="default"/>
+      </w:rPr>
+    </w:lvl>
+    <w:lvl w:ilvl="2" w:tplc="04090005" w:tentative="1">
+      <w:start w:val="1"/>
+      <w:numFmt w:val="bullet"/>
+      <w:lvlText w:val=""/>
+      <w:lvlJc w:val="left"/>
+      <w:pPr>
+        <w:ind w:left="2160" w:hanging="360"/>
+      </w:pPr>
+      <w:rPr>
+        <w:rFonts w:ascii="Wingdings" w:hAnsi="Wingdings" w:hint="default"/>
+      </w:rPr>
+    </w:lvl>
+    <w:lvl w:ilvl="3" w:tplc="04090001" w:tentative="1">
+      <w:start w:val="1"/>
+      <w:numFmt w:val="bullet"/>
+      <w:lvlText w:val=""/>
+      <w:lvlJc w:val="left"/>
+      <w:pPr>
+        <w:ind w:left="2880" w:hanging="360"/>
+      </w:pPr>
+      <w:rPr>
+        <w:rFonts w:ascii="Symbol" w:hAnsi="Symbol" w:hint="default"/>
+      </w:rPr>
+    </w:lvl>
+    <w:lvl w:ilvl="4" w:tplc="04090003" w:tentative="1">
+      <w:start w:val="1"/>
+      <w:numFmt w:val="bullet"/>
+      <w:lvlText w:val="o"/>
+      <w:lvlJc w:val="left"/>
+      <w:pPr>
+        <w:ind w:left="3600" w:hanging="360"/>
+      </w:pPr>
+      <w:rPr>
+        <w:rFonts w:ascii="Courier New" w:hAnsi="Courier New" w:cs="Courier New" w:hint="default"/>
+      </w:rPr>
+    </w:lvl>
+    <w:lvl w:ilvl="5" w:tplc="04090005" w:tentative="1">
+      <w:start w:val="1"/>
+      <w:numFmt w:val="bullet"/>
+      <w:lvlText w:val=""/>
+      <w:lvlJc w:val="left"/>
+      <w:pPr>
+        <w:ind w:left="4320" w:hanging="360"/>
+      </w:pPr>
+      <w:rPr>
+        <w:rFonts w:ascii="Wingdings" w:hAnsi="Wingdings" w:hint="default"/>
+      </w:rPr>
+    </w:lvl>
+    <w:lvl w:ilvl="6" w:tplc="04090001" w:tentative="1">
+      <w:start w:val="1"/>
+      <w:numFmt w:val="bullet"/>
+      <w:lvlText w:val=""/>
+      <w:lvlJc w:val="left"/>
+      <w:pPr>
+        <w:ind w:left="5040" w:hanging="360"/>
+      </w:pPr>
+      <w:rPr>
+        <w:rFonts w:ascii="Symbol" w:hAnsi="Symbol" w:hint="default"/>
+      </w:rPr>
+    </w:lvl>
+    <w:lvl w:ilvl="7" w:tplc="04090003" w:tentative="1">
+      <w:start w:val="1"/>
+      <w:numFmt w:val="bullet"/>
+      <w:lvlText w:val="o"/>
+      <w:lvlJc w:val="left"/>
+      <w:pPr>
+        <w:ind w:left="5760" w:hanging="360"/>
+      </w:pPr>
+      <w:rPr>
+        <w:rFonts w:ascii="Courier New" w:hAnsi="Courier New" w:cs="Courier New" w:hint="default"/>
+      </w:rPr>
+    </w:lvl>
+    <w:lvl w:ilvl="8" w:tplc="04090005" w:tentative="1">
+      <w:start w:val="1"/>
+      <w:numFmt w:val="bullet"/>
+      <w:lvlText w:val=""/>
+      <w:lvlJc w:val="left"/>
+      <w:pPr>
+        <w:ind w:left="6480" w:hanging="360"/>
+      </w:pPr>
+      <w:rPr>
+        <w:rFonts w:ascii="Wingdings" w:hAnsi="Wingdings" w:hint="default"/>
+      </w:rPr>
+    </w:lvl>
+  </w:abstractNum>
+  <w:abstractNum w:abstractNumId="2" w15:restartNumberingAfterBreak="0">
     <w:nsid w:val="53CE5DC3"/>
     <w:multiLevelType w:val="hybridMultilevel"/>
     <w:tmpl w:val="83BE9F58"/>
@@ -6267,7 +6450,7 @@
       </w:pPr>
     </w:lvl>
   </w:abstractNum>
-  <w:abstractNum w:abstractNumId="2" w15:restartNumberingAfterBreak="0">
+  <w:abstractNum w:abstractNumId="3" w15:restartNumberingAfterBreak="0">
     <w:nsid w:val="648C0D49"/>
     <w:multiLevelType w:val="hybridMultilevel"/>
     <w:tmpl w:val="A0F2F1B8"/>
@@ -6353,7 +6536,7 @@
       </w:pPr>
     </w:lvl>
   </w:abstractNum>
-  <w:abstractNum w:abstractNumId="3" w15:restartNumberingAfterBreak="0">
+  <w:abstractNum w:abstractNumId="4" w15:restartNumberingAfterBreak="0">
     <w:nsid w:val="6F987166"/>
     <w:multiLevelType w:val="hybridMultilevel"/>
     <w:tmpl w:val="A0F2F1B8"/>
@@ -6439,7 +6622,7 @@
       </w:pPr>
     </w:lvl>
   </w:abstractNum>
-  <w:abstractNum w:abstractNumId="4" w15:restartNumberingAfterBreak="0">
+  <w:abstractNum w:abstractNumId="5" w15:restartNumberingAfterBreak="0">
     <w:nsid w:val="75410280"/>
     <w:multiLevelType w:val="hybridMultilevel"/>
     <w:tmpl w:val="1F1CE6F2"/>
@@ -6534,13 +6717,13 @@
     <w:abstractNumId w:val="0"/>
   </w:num>
   <w:num w:numId="2">
-    <w:abstractNumId w:val="4"/>
+    <w:abstractNumId w:val="5"/>
   </w:num>
   <w:num w:numId="3">
-    <w:abstractNumId w:val="1"/>
+    <w:abstractNumId w:val="2"/>
   </w:num>
   <w:num w:numId="4">
-    <w:abstractNumId w:val="2"/>
+    <w:abstractNumId w:val="3"/>
     <w:lvlOverride w:ilvl="0">
       <w:startOverride w:val="1"/>
     </w:lvlOverride>
@@ -6570,7 +6753,7 @@
     </w:lvlOverride>
   </w:num>
   <w:num w:numId="5">
-    <w:abstractNumId w:val="3"/>
+    <w:abstractNumId w:val="4"/>
     <w:lvlOverride w:ilvl="0">
       <w:startOverride w:val="1"/>
     </w:lvlOverride>
@@ -6598,6 +6781,9 @@
     <w:lvlOverride w:ilvl="8">
       <w:startOverride w:val="1"/>
     </w:lvlOverride>
+  </w:num>
+  <w:num w:numId="6">
+    <w:abstractNumId w:val="1"/>
   </w:num>
 </w:numbering>
 </file>

</xml_diff>

<commit_message>
Made edits per RS Brownbag planning on 8/24
</commit_message>
<xml_diff>
--- a/Research Server User Guide.docx
+++ b/Research Server User Guide.docx
@@ -213,47 +213,61 @@
         </w:rPr>
         <w:t xml:space="preserve"> your financial manager or ITS Liaison and ask them to submit a </w:t>
       </w:r>
-      <w:hyperlink r:id="rId7" w:history="1">
-        <w:r>
-          <w:rPr>
-            <w:rStyle w:val="Hyperlink"/>
-            <w:szCs w:val="24"/>
-          </w:rPr>
-          <w:t>Hardware/Software Request Form</w:t>
-        </w:r>
-      </w:hyperlink>
       <w:r>
         <w:rPr>
           <w:szCs w:val="24"/>
         </w:rPr>
+        <w:t xml:space="preserve">request to ConnectUs </w:t>
+      </w:r>
+      <w:r>
+        <w:rPr>
+          <w:szCs w:val="24"/>
+        </w:rPr>
+        <w:t>on your behalf</w:t>
+      </w:r>
+      <w:r>
+        <w:rPr>
+          <w:szCs w:val="24"/>
+        </w:rPr>
+        <w:t>.</w:t>
+      </w:r>
+      <w:r>
+        <w:rPr>
+          <w:szCs w:val="24"/>
+        </w:rPr>
         <w:t xml:space="preserve"> </w:t>
       </w:r>
       <w:r>
         <w:rPr>
           <w:szCs w:val="24"/>
         </w:rPr>
-        <w:t>requesting access to the research servers on your behalf</w:t>
-      </w:r>
-      <w:r>
-        <w:rPr>
-          <w:szCs w:val="24"/>
-        </w:rPr>
-        <w:t>.</w:t>
-      </w:r>
-      <w:r>
-        <w:rPr>
-          <w:szCs w:val="24"/>
-        </w:rPr>
+        <w:t xml:space="preserve">It </w:t>
+      </w:r>
+      <w:r>
+        <w:t xml:space="preserve">takes a few days for the ITS Service Desk to configure your access, so please plan accordingly.  </w:t>
+      </w:r>
+      <w:r>
+        <w:rPr>
+          <w:b/>
+        </w:rPr>
+        <w:t>Note</w:t>
+      </w:r>
+      <w:r>
+        <w:t xml:space="preserve">: </w:t>
+      </w:r>
+      <w:proofErr w:type="gramStart"/>
+      <w:r>
+        <w:t>the</w:t>
+      </w:r>
+      <w:proofErr w:type="gramEnd"/>
+      <w:r>
+        <w:t xml:space="preserve"> Research Servers are available remotely if you have multifactor authentication enabled on your account.  If you need remote access, please have your liaison note this in</w:t>
+      </w:r>
+      <w:r>
+        <w:t xml:space="preserve"> their request. </w:t>
+      </w:r>
+      <w:r>
         <w:t xml:space="preserve"> </w:t>
-      </w:r>
-      <w:r>
-        <w:rPr>
-          <w:szCs w:val="24"/>
-        </w:rPr>
-        <w:t xml:space="preserve">It </w:t>
-      </w:r>
-      <w:r>
-        <w:t xml:space="preserve">takes a few days for the ITS Service Desk to configure your access, so please plan accordingly.  </w:t>
       </w:r>
     </w:p>
     <w:p>
@@ -1807,15 +1821,6 @@
         </w:tc>
       </w:tr>
     </w:tbl>
-    <w:p>
-      <w:pPr>
-        <w:pStyle w:val="ListParagraph"/>
-        <w:spacing w:after="0" w:line="240" w:lineRule="auto"/>
-        <w:ind w:left="0"/>
-        <w:contextualSpacing w:val="0"/>
-        <w:jc w:val="center"/>
-      </w:pPr>
-    </w:p>
     <w:p>
       <w:pPr>
         <w:pStyle w:val="ListParagraph"/>
@@ -2194,7 +2199,7 @@
                     </pic:cNvPicPr>
                   </pic:nvPicPr>
                   <pic:blipFill>
-                    <a:blip r:embed="rId8" cstate="print">
+                    <a:blip r:embed="rId7" cstate="print">
                       <a:extLst>
                         <a:ext uri="{28A0092B-C50C-407E-A947-70E740481C1C}">
                           <a14:useLocalDpi xmlns:a14="http://schemas.microsoft.com/office/drawing/2010/main" val="0"/>
@@ -2263,11 +2268,11 @@
                     <pic:cNvPicPr/>
                   </pic:nvPicPr>
                   <pic:blipFill>
-                    <a:blip r:embed="rId9">
+                    <a:blip r:embed="rId8">
                       <a:extLst>
                         <a:ext uri="{BEBA8EAE-BF5A-486C-A8C5-ECC9F3942E4B}">
                           <a14:imgProps xmlns:a14="http://schemas.microsoft.com/office/drawing/2010/main">
-                            <a14:imgLayer r:embed="rId10">
+                            <a14:imgLayer r:embed="rId9">
                               <a14:imgEffect>
                                 <a14:backgroundRemoval t="10000" b="90000" l="10000" r="90000">
                                   <a14:foregroundMark x1="11556" y1="33778" x2="11556" y2="33778"/>
@@ -2810,7 +2815,7 @@
                     </pic:cNvPicPr>
                   </pic:nvPicPr>
                   <pic:blipFill>
-                    <a:blip r:embed="rId11" cstate="print">
+                    <a:blip r:embed="rId10" cstate="print">
                       <a:extLst>
                         <a:ext uri="{28A0092B-C50C-407E-A947-70E740481C1C}">
                           <a14:useLocalDpi xmlns:a14="http://schemas.microsoft.com/office/drawing/2010/main" val="0"/>
@@ -2890,7 +2895,7 @@
                     </pic:cNvPicPr>
                   </pic:nvPicPr>
                   <pic:blipFill>
-                    <a:blip r:embed="rId12" cstate="print">
+                    <a:blip r:embed="rId11" cstate="print">
                       <a:extLst>
                         <a:ext uri="{28A0092B-C50C-407E-A947-70E740481C1C}">
                           <a14:useLocalDpi xmlns:a14="http://schemas.microsoft.com/office/drawing/2010/main" val="0"/>
@@ -3364,11 +3369,11 @@
                     <pic:cNvPicPr/>
                   </pic:nvPicPr>
                   <pic:blipFill>
-                    <a:blip r:embed="rId9">
+                    <a:blip r:embed="rId8">
                       <a:extLst>
                         <a:ext uri="{BEBA8EAE-BF5A-486C-A8C5-ECC9F3942E4B}">
                           <a14:imgProps xmlns:a14="http://schemas.microsoft.com/office/drawing/2010/main">
-                            <a14:imgLayer r:embed="rId10">
+                            <a14:imgLayer r:embed="rId9">
                               <a14:imgEffect>
                                 <a14:backgroundRemoval t="10000" b="90000" l="10000" r="90000">
                                   <a14:foregroundMark x1="11556" y1="33778" x2="11556" y2="33778"/>
@@ -3647,7 +3652,7 @@
                     </pic:cNvPicPr>
                   </pic:nvPicPr>
                   <pic:blipFill>
-                    <a:blip r:embed="rId8" cstate="print">
+                    <a:blip r:embed="rId7" cstate="print">
                       <a:extLst>
                         <a:ext uri="{28A0092B-C50C-407E-A947-70E740481C1C}">
                           <a14:useLocalDpi xmlns:a14="http://schemas.microsoft.com/office/drawing/2010/main" val="0"/>
@@ -3867,7 +3872,7 @@
                     </pic:cNvPicPr>
                   </pic:nvPicPr>
                   <pic:blipFill>
-                    <a:blip r:embed="rId11" cstate="print">
+                    <a:blip r:embed="rId10" cstate="print">
                       <a:extLst>
                         <a:ext uri="{28A0092B-C50C-407E-A947-70E740481C1C}">
                           <a14:useLocalDpi xmlns:a14="http://schemas.microsoft.com/office/drawing/2010/main" val="0"/>
@@ -4361,7 +4366,7 @@
           <w:szCs w:val="28"/>
         </w:rPr>
         <w:lastRenderedPageBreak/>
-        <w:t>Hardware</w:t>
+        <w:t>Available Software</w:t>
       </w:r>
     </w:p>
     <w:p>
@@ -4375,698 +4380,28 @@
         <w:rPr>
           <w:szCs w:val="24"/>
         </w:rPr>
-        <w:t>ITS supports two dedicated research servers: Research05 &amp; Research06</w:t>
+        <w:t>The following software is available via the research servers:</w:t>
       </w:r>
     </w:p>
     <w:p>
       <w:pPr>
         <w:spacing w:after="0"/>
         <w:rPr>
-          <w:szCs w:val="24"/>
+          <w:rFonts w:ascii="Georgia" w:hAnsi="Georgia"/>
+          <w:color w:val="4F81BD" w:themeColor="accent1"/>
+          <w:sz w:val="28"/>
+          <w:szCs w:val="28"/>
         </w:rPr>
       </w:pPr>
     </w:p>
     <w:tbl>
       <w:tblPr>
-        <w:tblW w:w="8115" w:type="dxa"/>
+        <w:tblW w:w="9448" w:type="dxa"/>
         <w:tblInd w:w="93" w:type="dxa"/>
         <w:tblLook w:val="04A0" w:firstRow="1" w:lastRow="0" w:firstColumn="1" w:lastColumn="0" w:noHBand="0" w:noVBand="1"/>
       </w:tblPr>
       <w:tblGrid>
-        <w:gridCol w:w="1995"/>
-        <w:gridCol w:w="2970"/>
-        <w:gridCol w:w="3150"/>
-      </w:tblGrid>
-      <w:tr>
-        <w:trPr>
-          <w:trHeight w:val="300"/>
-        </w:trPr>
-        <w:tc>
-          <w:tcPr>
-            <w:tcW w:w="1995" w:type="dxa"/>
-            <w:tcBorders>
-              <w:top w:val="nil"/>
-              <w:bottom w:val="single" w:sz="4" w:space="0" w:color="D9D9D9"/>
-              <w:right w:val="single" w:sz="4" w:space="0" w:color="D9D9D9"/>
-            </w:tcBorders>
-            <w:shd w:val="clear" w:color="auto" w:fill="auto"/>
-            <w:noWrap/>
-            <w:vAlign w:val="bottom"/>
-            <w:hideMark/>
-          </w:tcPr>
-          <w:p>
-            <w:pPr>
-              <w:spacing w:after="0" w:line="240" w:lineRule="auto"/>
-              <w:rPr>
-                <w:rFonts w:ascii="Calibri" w:eastAsia="Times New Roman" w:hAnsi="Calibri" w:cs="Times New Roman"/>
-                <w:color w:val="000000"/>
-              </w:rPr>
-            </w:pPr>
-            <w:r>
-              <w:rPr>
-                <w:rFonts w:ascii="Calibri" w:eastAsia="Times New Roman" w:hAnsi="Calibri" w:cs="Times New Roman"/>
-                <w:color w:val="000000"/>
-              </w:rPr>
-              <w:t> </w:t>
-            </w:r>
-          </w:p>
-        </w:tc>
-        <w:tc>
-          <w:tcPr>
-            <w:tcW w:w="2970" w:type="dxa"/>
-            <w:tcBorders>
-              <w:top w:val="single" w:sz="4" w:space="0" w:color="D9D9D9"/>
-              <w:left w:val="nil"/>
-              <w:bottom w:val="single" w:sz="4" w:space="0" w:color="D9D9D9"/>
-              <w:right w:val="single" w:sz="4" w:space="0" w:color="D9D9D9"/>
-            </w:tcBorders>
-            <w:shd w:val="clear" w:color="auto" w:fill="auto"/>
-            <w:noWrap/>
-            <w:hideMark/>
-          </w:tcPr>
-          <w:p>
-            <w:pPr>
-              <w:spacing w:after="0" w:line="240" w:lineRule="auto"/>
-              <w:rPr>
-                <w:rFonts w:ascii="Calibri" w:eastAsia="Times New Roman" w:hAnsi="Calibri" w:cs="Times New Roman"/>
-                <w:b/>
-                <w:bCs/>
-                <w:color w:val="000000"/>
-              </w:rPr>
-            </w:pPr>
-            <w:r>
-              <w:rPr>
-                <w:rFonts w:ascii="Calibri" w:eastAsia="Times New Roman" w:hAnsi="Calibri" w:cs="Times New Roman"/>
-                <w:b/>
-                <w:bCs/>
-                <w:color w:val="000000"/>
-                <w:szCs w:val="24"/>
-              </w:rPr>
-              <w:t>Research05</w:t>
-            </w:r>
-          </w:p>
-        </w:tc>
-        <w:tc>
-          <w:tcPr>
-            <w:tcW w:w="3150" w:type="dxa"/>
-            <w:tcBorders>
-              <w:top w:val="single" w:sz="4" w:space="0" w:color="D9D9D9"/>
-              <w:left w:val="nil"/>
-              <w:bottom w:val="single" w:sz="4" w:space="0" w:color="D9D9D9"/>
-              <w:right w:val="single" w:sz="4" w:space="0" w:color="D9D9D9"/>
-            </w:tcBorders>
-            <w:shd w:val="clear" w:color="auto" w:fill="auto"/>
-            <w:noWrap/>
-            <w:hideMark/>
-          </w:tcPr>
-          <w:p>
-            <w:pPr>
-              <w:spacing w:after="0" w:line="240" w:lineRule="auto"/>
-              <w:rPr>
-                <w:rFonts w:ascii="Calibri" w:eastAsia="Times New Roman" w:hAnsi="Calibri" w:cs="Times New Roman"/>
-                <w:b/>
-                <w:bCs/>
-                <w:color w:val="000000"/>
-              </w:rPr>
-            </w:pPr>
-            <w:r>
-              <w:rPr>
-                <w:rFonts w:ascii="Calibri" w:eastAsia="Times New Roman" w:hAnsi="Calibri" w:cs="Times New Roman"/>
-                <w:b/>
-                <w:bCs/>
-                <w:color w:val="000000"/>
-                <w:szCs w:val="24"/>
-              </w:rPr>
-              <w:t>Research06</w:t>
-            </w:r>
-          </w:p>
-        </w:tc>
-      </w:tr>
-      <w:tr>
-        <w:trPr>
-          <w:trHeight w:val="300"/>
-        </w:trPr>
-        <w:tc>
-          <w:tcPr>
-            <w:tcW w:w="1995" w:type="dxa"/>
-            <w:tcBorders>
-              <w:top w:val="nil"/>
-              <w:left w:val="single" w:sz="4" w:space="0" w:color="D9D9D9"/>
-              <w:bottom w:val="single" w:sz="4" w:space="0" w:color="D9D9D9"/>
-              <w:right w:val="single" w:sz="4" w:space="0" w:color="D9D9D9"/>
-            </w:tcBorders>
-            <w:shd w:val="clear" w:color="auto" w:fill="auto"/>
-            <w:noWrap/>
-            <w:vAlign w:val="bottom"/>
-            <w:hideMark/>
-          </w:tcPr>
-          <w:p>
-            <w:pPr>
-              <w:spacing w:after="0" w:line="240" w:lineRule="auto"/>
-              <w:jc w:val="right"/>
-              <w:rPr>
-                <w:rFonts w:ascii="Calibri" w:eastAsia="Times New Roman" w:hAnsi="Calibri" w:cs="Times New Roman"/>
-                <w:b/>
-                <w:bCs/>
-                <w:color w:val="000000"/>
-              </w:rPr>
-            </w:pPr>
-            <w:r>
-              <w:rPr>
-                <w:rFonts w:ascii="Calibri" w:eastAsia="Times New Roman" w:hAnsi="Calibri" w:cs="Times New Roman"/>
-                <w:b/>
-                <w:bCs/>
-                <w:color w:val="000000"/>
-              </w:rPr>
-              <w:t>Processor:</w:t>
-            </w:r>
-          </w:p>
-        </w:tc>
-        <w:tc>
-          <w:tcPr>
-            <w:tcW w:w="2970" w:type="dxa"/>
-            <w:tcBorders>
-              <w:top w:val="nil"/>
-              <w:left w:val="nil"/>
-              <w:bottom w:val="single" w:sz="4" w:space="0" w:color="D9D9D9"/>
-              <w:right w:val="single" w:sz="4" w:space="0" w:color="D9D9D9"/>
-            </w:tcBorders>
-            <w:shd w:val="clear" w:color="auto" w:fill="auto"/>
-            <w:noWrap/>
-            <w:hideMark/>
-          </w:tcPr>
-          <w:p>
-            <w:pPr>
-              <w:spacing w:after="0" w:line="240" w:lineRule="auto"/>
-              <w:rPr>
-                <w:rFonts w:ascii="Calibri" w:eastAsia="Times New Roman" w:hAnsi="Calibri" w:cs="Times New Roman"/>
-                <w:color w:val="000000"/>
-              </w:rPr>
-            </w:pPr>
-            <w:r>
-              <w:rPr>
-                <w:rFonts w:ascii="Calibri" w:eastAsia="Times New Roman" w:hAnsi="Calibri" w:cs="Times New Roman"/>
-                <w:color w:val="000000"/>
-                <w:szCs w:val="24"/>
-              </w:rPr>
-              <w:t xml:space="preserve">2 x 2.5 </w:t>
-            </w:r>
-            <w:proofErr w:type="spellStart"/>
-            <w:r>
-              <w:rPr>
-                <w:rFonts w:ascii="Calibri" w:eastAsia="Times New Roman" w:hAnsi="Calibri" w:cs="Times New Roman"/>
-                <w:color w:val="000000"/>
-                <w:szCs w:val="24"/>
-              </w:rPr>
-              <w:t>Ghz</w:t>
-            </w:r>
-            <w:proofErr w:type="spellEnd"/>
-            <w:r>
-              <w:rPr>
-                <w:rFonts w:ascii="Calibri" w:eastAsia="Times New Roman" w:hAnsi="Calibri" w:cs="Times New Roman"/>
-                <w:color w:val="000000"/>
-                <w:szCs w:val="24"/>
-              </w:rPr>
-              <w:t xml:space="preserve"> </w:t>
-            </w:r>
-          </w:p>
-        </w:tc>
-        <w:tc>
-          <w:tcPr>
-            <w:tcW w:w="3150" w:type="dxa"/>
-            <w:tcBorders>
-              <w:top w:val="nil"/>
-              <w:left w:val="nil"/>
-              <w:bottom w:val="single" w:sz="4" w:space="0" w:color="D9D9D9"/>
-              <w:right w:val="single" w:sz="4" w:space="0" w:color="D9D9D9"/>
-            </w:tcBorders>
-            <w:shd w:val="clear" w:color="auto" w:fill="auto"/>
-            <w:noWrap/>
-            <w:hideMark/>
-          </w:tcPr>
-          <w:p>
-            <w:pPr>
-              <w:spacing w:after="0" w:line="240" w:lineRule="auto"/>
-              <w:rPr>
-                <w:rFonts w:ascii="Calibri" w:eastAsia="Times New Roman" w:hAnsi="Calibri" w:cs="Times New Roman"/>
-                <w:color w:val="000000"/>
-              </w:rPr>
-            </w:pPr>
-            <w:r>
-              <w:rPr>
-                <w:rFonts w:ascii="Calibri" w:eastAsia="Times New Roman" w:hAnsi="Calibri" w:cs="Times New Roman"/>
-                <w:color w:val="000000"/>
-                <w:szCs w:val="24"/>
-              </w:rPr>
-              <w:t xml:space="preserve">2 x 2.5 </w:t>
-            </w:r>
-            <w:proofErr w:type="spellStart"/>
-            <w:r>
-              <w:rPr>
-                <w:rFonts w:ascii="Calibri" w:eastAsia="Times New Roman" w:hAnsi="Calibri" w:cs="Times New Roman"/>
-                <w:color w:val="000000"/>
-                <w:szCs w:val="24"/>
-              </w:rPr>
-              <w:t>Ghz</w:t>
-            </w:r>
-            <w:proofErr w:type="spellEnd"/>
-            <w:r>
-              <w:rPr>
-                <w:rFonts w:ascii="Calibri" w:eastAsia="Times New Roman" w:hAnsi="Calibri" w:cs="Times New Roman"/>
-                <w:color w:val="000000"/>
-                <w:szCs w:val="24"/>
-              </w:rPr>
-              <w:t xml:space="preserve"> </w:t>
-            </w:r>
-          </w:p>
-        </w:tc>
-      </w:tr>
-      <w:tr>
-        <w:trPr>
-          <w:trHeight w:val="300"/>
-        </w:trPr>
-        <w:tc>
-          <w:tcPr>
-            <w:tcW w:w="1995" w:type="dxa"/>
-            <w:tcBorders>
-              <w:top w:val="nil"/>
-              <w:left w:val="single" w:sz="4" w:space="0" w:color="D9D9D9"/>
-              <w:bottom w:val="single" w:sz="4" w:space="0" w:color="D9D9D9"/>
-              <w:right w:val="single" w:sz="4" w:space="0" w:color="D9D9D9"/>
-            </w:tcBorders>
-            <w:shd w:val="clear" w:color="auto" w:fill="auto"/>
-            <w:noWrap/>
-            <w:vAlign w:val="bottom"/>
-            <w:hideMark/>
-          </w:tcPr>
-          <w:p>
-            <w:pPr>
-              <w:spacing w:after="0" w:line="240" w:lineRule="auto"/>
-              <w:jc w:val="right"/>
-              <w:rPr>
-                <w:rFonts w:ascii="Calibri" w:eastAsia="Times New Roman" w:hAnsi="Calibri" w:cs="Times New Roman"/>
-                <w:b/>
-                <w:bCs/>
-                <w:color w:val="000000"/>
-              </w:rPr>
-            </w:pPr>
-            <w:r>
-              <w:rPr>
-                <w:rFonts w:ascii="Calibri" w:eastAsia="Times New Roman" w:hAnsi="Calibri" w:cs="Times New Roman"/>
-                <w:b/>
-                <w:bCs/>
-                <w:color w:val="000000"/>
-              </w:rPr>
-              <w:t>RAM:</w:t>
-            </w:r>
-          </w:p>
-        </w:tc>
-        <w:tc>
-          <w:tcPr>
-            <w:tcW w:w="2970" w:type="dxa"/>
-            <w:tcBorders>
-              <w:top w:val="nil"/>
-              <w:left w:val="nil"/>
-              <w:bottom w:val="single" w:sz="4" w:space="0" w:color="D9D9D9"/>
-              <w:right w:val="single" w:sz="4" w:space="0" w:color="D9D9D9"/>
-            </w:tcBorders>
-            <w:shd w:val="clear" w:color="auto" w:fill="auto"/>
-            <w:noWrap/>
-            <w:hideMark/>
-          </w:tcPr>
-          <w:p>
-            <w:pPr>
-              <w:spacing w:after="0" w:line="240" w:lineRule="auto"/>
-              <w:rPr>
-                <w:rFonts w:ascii="Calibri" w:eastAsia="Times New Roman" w:hAnsi="Calibri" w:cs="Times New Roman"/>
-                <w:color w:val="000000"/>
-              </w:rPr>
-            </w:pPr>
-            <w:r>
-              <w:rPr>
-                <w:rFonts w:ascii="Calibri" w:eastAsia="Times New Roman" w:hAnsi="Calibri" w:cs="Times New Roman"/>
-                <w:color w:val="000000"/>
-                <w:szCs w:val="24"/>
-              </w:rPr>
-              <w:t xml:space="preserve">96 GB </w:t>
-            </w:r>
-          </w:p>
-        </w:tc>
-        <w:tc>
-          <w:tcPr>
-            <w:tcW w:w="3150" w:type="dxa"/>
-            <w:tcBorders>
-              <w:top w:val="nil"/>
-              <w:left w:val="nil"/>
-              <w:bottom w:val="single" w:sz="4" w:space="0" w:color="D9D9D9"/>
-              <w:right w:val="single" w:sz="4" w:space="0" w:color="D9D9D9"/>
-            </w:tcBorders>
-            <w:shd w:val="clear" w:color="auto" w:fill="auto"/>
-            <w:noWrap/>
-            <w:hideMark/>
-          </w:tcPr>
-          <w:p>
-            <w:pPr>
-              <w:spacing w:after="0" w:line="240" w:lineRule="auto"/>
-              <w:rPr>
-                <w:rFonts w:ascii="Calibri" w:eastAsia="Times New Roman" w:hAnsi="Calibri" w:cs="Times New Roman"/>
-                <w:color w:val="000000"/>
-              </w:rPr>
-            </w:pPr>
-            <w:r>
-              <w:rPr>
-                <w:rFonts w:ascii="Calibri" w:eastAsia="Times New Roman" w:hAnsi="Calibri" w:cs="Times New Roman"/>
-                <w:color w:val="000000"/>
-                <w:szCs w:val="24"/>
-              </w:rPr>
-              <w:t xml:space="preserve">128 GB </w:t>
-            </w:r>
-          </w:p>
-        </w:tc>
-      </w:tr>
-      <w:tr>
-        <w:trPr>
-          <w:trHeight w:val="300"/>
-        </w:trPr>
-        <w:tc>
-          <w:tcPr>
-            <w:tcW w:w="1995" w:type="dxa"/>
-            <w:tcBorders>
-              <w:top w:val="nil"/>
-              <w:left w:val="single" w:sz="4" w:space="0" w:color="D9D9D9"/>
-              <w:bottom w:val="single" w:sz="4" w:space="0" w:color="D9D9D9"/>
-              <w:right w:val="single" w:sz="4" w:space="0" w:color="D9D9D9"/>
-            </w:tcBorders>
-            <w:shd w:val="clear" w:color="auto" w:fill="auto"/>
-            <w:noWrap/>
-            <w:vAlign w:val="bottom"/>
-            <w:hideMark/>
-          </w:tcPr>
-          <w:p>
-            <w:pPr>
-              <w:spacing w:after="0" w:line="240" w:lineRule="auto"/>
-              <w:jc w:val="right"/>
-              <w:rPr>
-                <w:rFonts w:ascii="Calibri" w:eastAsia="Times New Roman" w:hAnsi="Calibri" w:cs="Times New Roman"/>
-                <w:b/>
-                <w:bCs/>
-                <w:color w:val="000000"/>
-              </w:rPr>
-            </w:pPr>
-            <w:r>
-              <w:rPr>
-                <w:rFonts w:ascii="Calibri" w:eastAsia="Times New Roman" w:hAnsi="Calibri" w:cs="Times New Roman"/>
-                <w:b/>
-                <w:bCs/>
-                <w:color w:val="000000"/>
-              </w:rPr>
-              <w:t>Operating System:</w:t>
-            </w:r>
-          </w:p>
-        </w:tc>
-        <w:tc>
-          <w:tcPr>
-            <w:tcW w:w="2970" w:type="dxa"/>
-            <w:tcBorders>
-              <w:top w:val="nil"/>
-              <w:left w:val="nil"/>
-              <w:bottom w:val="single" w:sz="4" w:space="0" w:color="D9D9D9"/>
-              <w:right w:val="single" w:sz="4" w:space="0" w:color="D9D9D9"/>
-            </w:tcBorders>
-            <w:shd w:val="clear" w:color="auto" w:fill="auto"/>
-            <w:noWrap/>
-            <w:hideMark/>
-          </w:tcPr>
-          <w:p>
-            <w:pPr>
-              <w:spacing w:after="0" w:line="240" w:lineRule="auto"/>
-              <w:rPr>
-                <w:rFonts w:ascii="Calibri" w:eastAsia="Times New Roman" w:hAnsi="Calibri" w:cs="Times New Roman"/>
-                <w:color w:val="000000"/>
-              </w:rPr>
-            </w:pPr>
-            <w:r>
-              <w:rPr>
-                <w:rFonts w:ascii="Calibri" w:eastAsia="Times New Roman" w:hAnsi="Calibri" w:cs="Times New Roman"/>
-                <w:color w:val="000000"/>
-                <w:szCs w:val="24"/>
-              </w:rPr>
-              <w:t xml:space="preserve">64 Bit </w:t>
-            </w:r>
-            <w:r>
-              <w:rPr>
-                <w:rFonts w:ascii="Calibri" w:eastAsia="Times New Roman" w:hAnsi="Calibri" w:cs="Times New Roman"/>
-                <w:color w:val="000000"/>
-                <w:szCs w:val="24"/>
-              </w:rPr>
-              <w:t>Server 2016</w:t>
-            </w:r>
-          </w:p>
-        </w:tc>
-        <w:tc>
-          <w:tcPr>
-            <w:tcW w:w="3150" w:type="dxa"/>
-            <w:tcBorders>
-              <w:top w:val="nil"/>
-              <w:left w:val="nil"/>
-              <w:bottom w:val="single" w:sz="4" w:space="0" w:color="D9D9D9"/>
-              <w:right w:val="single" w:sz="4" w:space="0" w:color="D9D9D9"/>
-            </w:tcBorders>
-            <w:shd w:val="clear" w:color="auto" w:fill="auto"/>
-            <w:noWrap/>
-            <w:hideMark/>
-          </w:tcPr>
-          <w:p>
-            <w:pPr>
-              <w:spacing w:after="0" w:line="240" w:lineRule="auto"/>
-              <w:rPr>
-                <w:rFonts w:ascii="Calibri" w:eastAsia="Times New Roman" w:hAnsi="Calibri" w:cs="Times New Roman"/>
-                <w:color w:val="000000"/>
-              </w:rPr>
-            </w:pPr>
-            <w:r>
-              <w:rPr>
-                <w:rFonts w:ascii="Calibri" w:eastAsia="Times New Roman" w:hAnsi="Calibri" w:cs="Times New Roman"/>
-                <w:color w:val="000000"/>
-                <w:szCs w:val="24"/>
-              </w:rPr>
-              <w:t xml:space="preserve">64 Bit </w:t>
-            </w:r>
-            <w:r>
-              <w:rPr>
-                <w:rFonts w:ascii="Calibri" w:eastAsia="Times New Roman" w:hAnsi="Calibri" w:cs="Times New Roman"/>
-                <w:color w:val="000000"/>
-                <w:szCs w:val="24"/>
-              </w:rPr>
-              <w:t>Server 2016</w:t>
-            </w:r>
-          </w:p>
-        </w:tc>
-      </w:tr>
-      <w:tr>
-        <w:trPr>
-          <w:trHeight w:val="300"/>
-        </w:trPr>
-        <w:tc>
-          <w:tcPr>
-            <w:tcW w:w="1995" w:type="dxa"/>
-            <w:tcBorders>
-              <w:top w:val="nil"/>
-              <w:left w:val="single" w:sz="4" w:space="0" w:color="D9D9D9"/>
-              <w:bottom w:val="single" w:sz="4" w:space="0" w:color="D9D9D9"/>
-              <w:right w:val="single" w:sz="4" w:space="0" w:color="D9D9D9"/>
-            </w:tcBorders>
-            <w:shd w:val="clear" w:color="auto" w:fill="auto"/>
-            <w:noWrap/>
-            <w:vAlign w:val="bottom"/>
-            <w:hideMark/>
-          </w:tcPr>
-          <w:p>
-            <w:pPr>
-              <w:spacing w:after="0" w:line="240" w:lineRule="auto"/>
-              <w:jc w:val="right"/>
-              <w:rPr>
-                <w:rFonts w:ascii="Calibri" w:eastAsia="Times New Roman" w:hAnsi="Calibri" w:cs="Times New Roman"/>
-                <w:b/>
-                <w:bCs/>
-                <w:color w:val="000000"/>
-              </w:rPr>
-            </w:pPr>
-            <w:r>
-              <w:rPr>
-                <w:rFonts w:ascii="Calibri" w:eastAsia="Times New Roman" w:hAnsi="Calibri" w:cs="Times New Roman"/>
-                <w:b/>
-                <w:bCs/>
-                <w:color w:val="000000"/>
-              </w:rPr>
-              <w:t>Storage:</w:t>
-            </w:r>
-          </w:p>
-        </w:tc>
-        <w:tc>
-          <w:tcPr>
-            <w:tcW w:w="2970" w:type="dxa"/>
-            <w:tcBorders>
-              <w:top w:val="nil"/>
-              <w:left w:val="nil"/>
-              <w:bottom w:val="single" w:sz="4" w:space="0" w:color="D9D9D9"/>
-              <w:right w:val="single" w:sz="4" w:space="0" w:color="D9D9D9"/>
-            </w:tcBorders>
-            <w:shd w:val="clear" w:color="auto" w:fill="auto"/>
-            <w:noWrap/>
-            <w:vAlign w:val="center"/>
-            <w:hideMark/>
-          </w:tcPr>
-          <w:p>
-            <w:pPr>
-              <w:spacing w:after="0" w:line="240" w:lineRule="auto"/>
-              <w:rPr>
-                <w:rFonts w:ascii="Calibri" w:eastAsia="Times New Roman" w:hAnsi="Calibri" w:cs="Times New Roman"/>
-                <w:color w:val="000000"/>
-              </w:rPr>
-            </w:pPr>
-            <w:r>
-              <w:rPr>
-                <w:rFonts w:ascii="Calibri" w:eastAsia="Times New Roman" w:hAnsi="Calibri" w:cs="Times New Roman"/>
-                <w:color w:val="000000"/>
-                <w:szCs w:val="24"/>
-              </w:rPr>
-              <w:t>5</w:t>
-            </w:r>
-            <w:r>
-              <w:rPr>
-                <w:rFonts w:ascii="Calibri" w:eastAsia="Times New Roman" w:hAnsi="Calibri" w:cs="Times New Roman"/>
-                <w:color w:val="000000"/>
-                <w:szCs w:val="24"/>
-              </w:rPr>
-              <w:t xml:space="preserve"> TB (R:) Drive</w:t>
-            </w:r>
-          </w:p>
-        </w:tc>
-        <w:tc>
-          <w:tcPr>
-            <w:tcW w:w="3150" w:type="dxa"/>
-            <w:tcBorders>
-              <w:top w:val="nil"/>
-              <w:left w:val="nil"/>
-              <w:bottom w:val="single" w:sz="4" w:space="0" w:color="D9D9D9"/>
-              <w:right w:val="single" w:sz="4" w:space="0" w:color="D9D9D9"/>
-            </w:tcBorders>
-            <w:shd w:val="clear" w:color="auto" w:fill="auto"/>
-            <w:noWrap/>
-            <w:vAlign w:val="bottom"/>
-            <w:hideMark/>
-          </w:tcPr>
-          <w:p>
-            <w:pPr>
-              <w:spacing w:after="0" w:line="240" w:lineRule="auto"/>
-              <w:rPr>
-                <w:rFonts w:ascii="Calibri" w:eastAsia="Times New Roman" w:hAnsi="Calibri" w:cs="Times New Roman"/>
-                <w:color w:val="000000"/>
-              </w:rPr>
-            </w:pPr>
-            <w:r>
-              <w:rPr>
-                <w:rFonts w:ascii="Calibri" w:eastAsia="Times New Roman" w:hAnsi="Calibri" w:cs="Times New Roman"/>
-                <w:color w:val="000000"/>
-              </w:rPr>
-              <w:t>5 TB (S:) Drive</w:t>
-            </w:r>
-          </w:p>
-        </w:tc>
-      </w:tr>
-    </w:tbl>
-    <w:p>
-      <w:pPr>
-        <w:spacing w:after="0"/>
-        <w:rPr>
-          <w:szCs w:val="24"/>
-        </w:rPr>
-      </w:pPr>
-      <w:r>
-        <w:rPr>
-          <w:szCs w:val="24"/>
-        </w:rPr>
-        <w:tab/>
-      </w:r>
-    </w:p>
-    <w:p>
-      <w:pPr>
-        <w:spacing w:after="0"/>
-        <w:rPr>
-          <w:szCs w:val="24"/>
-        </w:rPr>
-      </w:pPr>
-      <w:r>
-        <w:rPr>
-          <w:szCs w:val="24"/>
-        </w:rPr>
-        <w:t>Users who are members of the ‘Research Drive’ Group have personalized folders to save their personal scratch files within the ‘Users’ folder on the R: and S: Drives.</w:t>
-      </w:r>
-    </w:p>
-    <w:p>
-      <w:pPr>
-        <w:spacing w:after="0"/>
-        <w:rPr>
-          <w:rFonts w:ascii="Georgia" w:hAnsi="Georgia"/>
-          <w:color w:val="4F81BD" w:themeColor="accent1"/>
-          <w:sz w:val="28"/>
-          <w:szCs w:val="28"/>
-        </w:rPr>
-      </w:pPr>
-    </w:p>
-    <w:p>
-      <w:pPr>
-        <w:spacing w:after="0"/>
-        <w:rPr>
-          <w:rFonts w:ascii="Georgia" w:hAnsi="Georgia"/>
-          <w:color w:val="4F81BD" w:themeColor="accent1"/>
-          <w:sz w:val="28"/>
-          <w:szCs w:val="28"/>
-        </w:rPr>
-      </w:pPr>
-      <w:r>
-        <w:rPr>
-          <w:rFonts w:ascii="Georgia" w:hAnsi="Georgia"/>
-          <w:color w:val="4F81BD" w:themeColor="accent1"/>
-          <w:sz w:val="28"/>
-          <w:szCs w:val="28"/>
-        </w:rPr>
-        <w:t>Available Software</w:t>
-      </w:r>
-    </w:p>
-    <w:p>
-      <w:pPr>
-        <w:spacing w:after="0"/>
-        <w:rPr>
-          <w:szCs w:val="24"/>
-        </w:rPr>
-      </w:pPr>
-      <w:r>
-        <w:rPr>
-          <w:szCs w:val="24"/>
-        </w:rPr>
-        <w:t>The following software is available via the research servers:</w:t>
-      </w:r>
-    </w:p>
-    <w:p>
-      <w:pPr>
-        <w:spacing w:after="0"/>
-        <w:rPr>
-          <w:rFonts w:ascii="Georgia" w:hAnsi="Georgia"/>
-          <w:color w:val="4F81BD" w:themeColor="accent1"/>
-          <w:sz w:val="28"/>
-          <w:szCs w:val="28"/>
-        </w:rPr>
-      </w:pPr>
-    </w:p>
-    <w:tbl>
-      <w:tblPr>
-        <w:tblW w:w="7086" w:type="dxa"/>
-        <w:tblInd w:w="93" w:type="dxa"/>
-        <w:tblLook w:val="04A0" w:firstRow="1" w:lastRow="0" w:firstColumn="1" w:lastColumn="0" w:noHBand="0" w:noVBand="1"/>
-      </w:tblPr>
-      <w:tblGrid>
+        <w:gridCol w:w="2362"/>
         <w:gridCol w:w="2362"/>
         <w:gridCol w:w="2362"/>
         <w:gridCol w:w="2362"/>
@@ -5174,9 +4509,40 @@
             </w:r>
           </w:p>
         </w:tc>
+        <w:tc>
+          <w:tcPr>
+            <w:tcW w:w="2362" w:type="dxa"/>
+            <w:tcBorders>
+              <w:top w:val="single" w:sz="4" w:space="0" w:color="D9D9D9" w:themeColor="background1" w:themeShade="D9"/>
+              <w:left w:val="nil"/>
+              <w:bottom w:val="single" w:sz="8" w:space="0" w:color="D9D9D9"/>
+              <w:right w:val="single" w:sz="8" w:space="0" w:color="D9D9D9"/>
+            </w:tcBorders>
+          </w:tcPr>
+          <w:p>
+            <w:pPr>
+              <w:spacing w:after="0" w:line="240" w:lineRule="auto"/>
+              <w:rPr>
+                <w:rFonts w:ascii="Calibri" w:eastAsia="Times New Roman" w:hAnsi="Calibri" w:cs="Times New Roman"/>
+                <w:color w:val="000000"/>
+                <w:sz w:val="20"/>
+              </w:rPr>
+            </w:pPr>
+            <w:r>
+              <w:rPr>
+                <w:rFonts w:ascii="Calibri" w:eastAsia="Times New Roman" w:hAnsi="Calibri" w:cs="Times New Roman"/>
+                <w:color w:val="000000"/>
+                <w:sz w:val="20"/>
+              </w:rPr>
+              <w:t>WinZip</w:t>
+            </w:r>
+          </w:p>
+        </w:tc>
       </w:tr>
       <w:tr>
         <w:trPr>
+          <w:gridAfter w:val="1"/>
+          <w:wAfter w:w="2362" w:type="dxa"/>
           <w:trHeight w:val="315"/>
         </w:trPr>
         <w:tc>
@@ -5288,6 +4654,8 @@
       </w:tr>
       <w:tr>
         <w:trPr>
+          <w:gridAfter w:val="1"/>
+          <w:wAfter w:w="2362" w:type="dxa"/>
           <w:trHeight w:val="315"/>
         </w:trPr>
         <w:tc>
@@ -5391,6 +4759,8 @@
       </w:tr>
       <w:tr>
         <w:trPr>
+          <w:gridAfter w:val="1"/>
+          <w:wAfter w:w="2362" w:type="dxa"/>
           <w:trHeight w:val="315"/>
         </w:trPr>
         <w:tc>
@@ -5486,13 +4856,17 @@
                 <w:color w:val="000000"/>
                 <w:sz w:val="20"/>
               </w:rPr>
-              <w:t>Stat Transfer</w:t>
+              <w:t>SQL Server Management Studio</w:t>
             </w:r>
           </w:p>
         </w:tc>
+        <w:bookmarkStart w:id="0" w:name="_GoBack"/>
+        <w:bookmarkEnd w:id="0"/>
       </w:tr>
       <w:tr>
         <w:trPr>
+          <w:gridAfter w:val="1"/>
+          <w:wAfter w:w="2362" w:type="dxa"/>
           <w:trHeight w:val="315"/>
         </w:trPr>
         <w:tc>
@@ -5598,13 +4972,15 @@
                 <w:color w:val="000000"/>
                 <w:sz w:val="20"/>
               </w:rPr>
-              <w:t>Stata</w:t>
+              <w:t>Stat Transfer</w:t>
             </w:r>
           </w:p>
         </w:tc>
       </w:tr>
       <w:tr>
         <w:trPr>
+          <w:gridAfter w:val="1"/>
+          <w:wAfter w:w="2362" w:type="dxa"/>
           <w:trHeight w:val="315"/>
         </w:trPr>
         <w:tc>
@@ -5710,7 +5086,7 @@
                 <w:color w:val="000000"/>
                 <w:sz w:val="20"/>
               </w:rPr>
-              <w:t>WinZip</w:t>
+              <w:t>Stata</w:t>
             </w:r>
           </w:p>
         </w:tc>
@@ -5723,8 +5099,6 @@
         <w:ind w:left="0"/>
         <w:contextualSpacing w:val="0"/>
       </w:pPr>
-      <w:bookmarkStart w:id="0" w:name="_GoBack"/>
-      <w:bookmarkEnd w:id="0"/>
     </w:p>
     <w:p>
       <w:pPr>
@@ -5736,69 +5110,333 @@
     </w:p>
     <w:p>
       <w:pPr>
-        <w:rPr>
-          <w:color w:val="FF0000"/>
-        </w:rPr>
-      </w:pPr>
-      <w:r>
-        <w:rPr>
-          <w:color w:val="FF0000"/>
-        </w:rPr>
-        <w:t>Add sections to RS user guide</w:t>
-      </w:r>
-    </w:p>
-    <w:p>
-      <w:pPr>
-        <w:pStyle w:val="ListParagraph"/>
-        <w:numPr>
-          <w:ilvl w:val="0"/>
-          <w:numId w:val="6"/>
-        </w:numPr>
+        <w:spacing w:after="0"/>
+        <w:rPr>
+          <w:rFonts w:ascii="Georgia" w:hAnsi="Georgia"/>
+          <w:color w:val="4F81BD" w:themeColor="accent1"/>
+          <w:sz w:val="28"/>
+          <w:szCs w:val="28"/>
+        </w:rPr>
+      </w:pPr>
+      <w:r>
+        <w:rPr>
+          <w:rFonts w:ascii="Georgia" w:hAnsi="Georgia"/>
+          <w:color w:val="4F81BD" w:themeColor="accent1"/>
+          <w:sz w:val="28"/>
+          <w:szCs w:val="28"/>
+        </w:rPr>
+        <w:t>Sign out, don’t disconnect!</w:t>
+      </w:r>
+    </w:p>
+    <w:p>
+      <w:pPr>
         <w:spacing w:after="160" w:line="259" w:lineRule="auto"/>
       </w:pPr>
       <w:r>
-        <w:t>Disconnect vs sign out</w:t>
-      </w:r>
-    </w:p>
-    <w:p>
-      <w:pPr>
-        <w:pStyle w:val="ListParagraph"/>
-        <w:numPr>
-          <w:ilvl w:val="0"/>
-          <w:numId w:val="6"/>
-        </w:numPr>
+        <w:t>To</w:t>
+      </w:r>
+      <w:r>
+        <w:t xml:space="preserve"> close your Research Server session, it is important that you sign out of the research server.  If you simply close the window by clicking the ‘x’ icon or click disconnect from the start menu you</w:t>
+      </w:r>
+      <w:r>
+        <w:t>r</w:t>
+      </w:r>
+      <w:r>
+        <w:t xml:space="preserve"> session will continue running and using resources</w:t>
+      </w:r>
+      <w:r>
+        <w:t xml:space="preserve"> in the background</w:t>
+      </w:r>
+      <w:r>
+        <w:t xml:space="preserve">. </w:t>
+      </w:r>
+    </w:p>
+    <w:p>
+      <w:pPr>
         <w:spacing w:after="160" w:line="259" w:lineRule="auto"/>
-      </w:pPr>
-      <w:r>
-        <w:t>Azure research server</w:t>
-      </w:r>
-    </w:p>
-    <w:p>
-      <w:pPr>
-        <w:pStyle w:val="ListParagraph"/>
-        <w:numPr>
-          <w:ilvl w:val="0"/>
-          <w:numId w:val="6"/>
-        </w:numPr>
+        <w:rPr>
+          <w:b/>
+        </w:rPr>
+      </w:pPr>
+      <w:r>
+        <w:rPr>
+          <w:b/>
+        </w:rPr>
+        <w:t>To sign out</w:t>
+      </w:r>
+      <w:r>
+        <w:t>: C</w:t>
+      </w:r>
+      <w:r>
+        <w:t xml:space="preserve">lick on the </w:t>
+      </w:r>
+      <w:r>
+        <w:rPr>
+          <w:b/>
+        </w:rPr>
+        <w:t xml:space="preserve">Start Menu </w:t>
+      </w:r>
+      <w:r>
+        <w:rPr>
+          <w:noProof/>
+        </w:rPr>
+        <w:drawing>
+          <wp:inline distT="0" distB="0" distL="0" distR="0" wp14:anchorId="76C55C12" wp14:editId="2C71F485">
+            <wp:extent cx="199279" cy="169599"/>
+            <wp:effectExtent l="0" t="0" r="0" b="1905"/>
+            <wp:docPr id="4" name="Picture 4"/>
+            <wp:cNvGraphicFramePr>
+              <a:graphicFrameLocks xmlns:a="http://schemas.openxmlformats.org/drawingml/2006/main" noChangeAspect="1"/>
+            </wp:cNvGraphicFramePr>
+            <a:graphic xmlns:a="http://schemas.openxmlformats.org/drawingml/2006/main">
+              <a:graphicData uri="http://schemas.openxmlformats.org/drawingml/2006/picture">
+                <pic:pic xmlns:pic="http://schemas.openxmlformats.org/drawingml/2006/picture">
+                  <pic:nvPicPr>
+                    <pic:cNvPr id="1" name=""/>
+                    <pic:cNvPicPr/>
+                  </pic:nvPicPr>
+                  <pic:blipFill>
+                    <a:blip r:embed="rId12"/>
+                    <a:stretch>
+                      <a:fillRect/>
+                    </a:stretch>
+                  </pic:blipFill>
+                  <pic:spPr>
+                    <a:xfrm>
+                      <a:off x="0" y="0"/>
+                      <a:ext cx="209896" cy="178635"/>
+                    </a:xfrm>
+                    <a:prstGeom prst="rect">
+                      <a:avLst/>
+                    </a:prstGeom>
+                  </pic:spPr>
+                </pic:pic>
+              </a:graphicData>
+            </a:graphic>
+          </wp:inline>
+        </w:drawing>
+      </w:r>
+      <w:r>
+        <w:t xml:space="preserve"> &gt; </w:t>
+      </w:r>
+      <w:r>
+        <w:t xml:space="preserve">select </w:t>
+      </w:r>
+      <w:r>
+        <w:t xml:space="preserve">the </w:t>
+      </w:r>
+      <w:r>
+        <w:rPr>
+          <w:b/>
+        </w:rPr>
+        <w:t>User Icon</w:t>
+      </w:r>
+      <w:r>
+        <w:t xml:space="preserve"> </w:t>
+      </w:r>
+      <w:r>
+        <w:rPr>
+          <w:noProof/>
+        </w:rPr>
+        <w:drawing>
+          <wp:inline distT="0" distB="0" distL="0" distR="0" wp14:anchorId="3AF8DCD2" wp14:editId="1B51A89E">
+            <wp:extent cx="227330" cy="179750"/>
+            <wp:effectExtent l="0" t="0" r="1270" b="0"/>
+            <wp:docPr id="6" name="Picture 6"/>
+            <wp:cNvGraphicFramePr>
+              <a:graphicFrameLocks xmlns:a="http://schemas.openxmlformats.org/drawingml/2006/main" noChangeAspect="1"/>
+            </wp:cNvGraphicFramePr>
+            <a:graphic xmlns:a="http://schemas.openxmlformats.org/drawingml/2006/main">
+              <a:graphicData uri="http://schemas.openxmlformats.org/drawingml/2006/picture">
+                <pic:pic xmlns:pic="http://schemas.openxmlformats.org/drawingml/2006/picture">
+                  <pic:nvPicPr>
+                    <pic:cNvPr id="1" name=""/>
+                    <pic:cNvPicPr/>
+                  </pic:nvPicPr>
+                  <pic:blipFill>
+                    <a:blip r:embed="rId13"/>
+                    <a:stretch>
+                      <a:fillRect/>
+                    </a:stretch>
+                  </pic:blipFill>
+                  <pic:spPr>
+                    <a:xfrm>
+                      <a:off x="0" y="0"/>
+                      <a:ext cx="243567" cy="192588"/>
+                    </a:xfrm>
+                    <a:prstGeom prst="rect">
+                      <a:avLst/>
+                    </a:prstGeom>
+                  </pic:spPr>
+                </pic:pic>
+              </a:graphicData>
+            </a:graphic>
+          </wp:inline>
+        </w:drawing>
+      </w:r>
+      <w:r>
+        <w:t xml:space="preserve"> &gt; and click </w:t>
+      </w:r>
+      <w:r>
+        <w:rPr>
+          <w:b/>
+        </w:rPr>
+        <w:t xml:space="preserve">Sign Out. </w:t>
+      </w:r>
+    </w:p>
+    <w:p>
+      <w:pPr>
         <w:spacing w:after="160" w:line="259" w:lineRule="auto"/>
-      </w:pPr>
-      <w:r>
-        <w:t>How to get help with the research servers</w:t>
-      </w:r>
-    </w:p>
-    <w:p>
-      <w:pPr>
-        <w:pStyle w:val="ListParagraph"/>
-        <w:numPr>
-          <w:ilvl w:val="1"/>
-          <w:numId w:val="6"/>
-        </w:numPr>
+        <w:rPr>
+          <w:b/>
+        </w:rPr>
+      </w:pPr>
+    </w:p>
+    <w:p>
+      <w:pPr>
+        <w:spacing w:after="0"/>
+        <w:rPr>
+          <w:rFonts w:ascii="Georgia" w:hAnsi="Georgia"/>
+          <w:color w:val="4F81BD" w:themeColor="accent1"/>
+          <w:sz w:val="28"/>
+          <w:szCs w:val="28"/>
+        </w:rPr>
+      </w:pPr>
+      <w:r>
+        <w:rPr>
+          <w:rFonts w:ascii="Georgia" w:hAnsi="Georgia"/>
+          <w:color w:val="4F81BD" w:themeColor="accent1"/>
+          <w:sz w:val="28"/>
+          <w:szCs w:val="28"/>
+        </w:rPr>
+        <w:t xml:space="preserve">Azure </w:t>
+      </w:r>
+      <w:r>
+        <w:rPr>
+          <w:rFonts w:ascii="Georgia" w:hAnsi="Georgia"/>
+          <w:color w:val="4F81BD" w:themeColor="accent1"/>
+          <w:sz w:val="28"/>
+          <w:szCs w:val="28"/>
+        </w:rPr>
+        <w:t>R</w:t>
+      </w:r>
+      <w:r>
+        <w:rPr>
+          <w:rFonts w:ascii="Georgia" w:hAnsi="Georgia"/>
+          <w:color w:val="4F81BD" w:themeColor="accent1"/>
+          <w:sz w:val="28"/>
+          <w:szCs w:val="28"/>
+        </w:rPr>
+        <w:t xml:space="preserve">esearch </w:t>
+      </w:r>
+      <w:r>
+        <w:rPr>
+          <w:rFonts w:ascii="Georgia" w:hAnsi="Georgia"/>
+          <w:color w:val="4F81BD" w:themeColor="accent1"/>
+          <w:sz w:val="28"/>
+          <w:szCs w:val="28"/>
+        </w:rPr>
+        <w:t>S</w:t>
+      </w:r>
+      <w:r>
+        <w:rPr>
+          <w:rFonts w:ascii="Georgia" w:hAnsi="Georgia"/>
+          <w:color w:val="4F81BD" w:themeColor="accent1"/>
+          <w:sz w:val="28"/>
+          <w:szCs w:val="28"/>
+        </w:rPr>
+        <w:t>erver</w:t>
+      </w:r>
+      <w:r>
+        <w:rPr>
+          <w:rFonts w:ascii="Georgia" w:hAnsi="Georgia"/>
+          <w:color w:val="4F81BD" w:themeColor="accent1"/>
+          <w:sz w:val="28"/>
+          <w:szCs w:val="28"/>
+        </w:rPr>
+        <w:t>s</w:t>
+      </w:r>
+    </w:p>
+    <w:p>
+      <w:pPr>
         <w:spacing w:after="160" w:line="259" w:lineRule="auto"/>
       </w:pPr>
       <w:r>
-        <w:t xml:space="preserve">Email </w:t>
-      </w:r>
-      <w:hyperlink r:id="rId13" w:history="1">
+        <w:t>In addition to Research05 &amp; Research06, ITS support several research servers in the Microsoft Azure Cloud.  T</w:t>
+      </w:r>
+      <w:r>
+        <w:t>hese servers provide a more flexible computing environment where users can install open source research software without the need to submit a request to ITS</w:t>
+      </w:r>
+      <w:r>
+        <w:t xml:space="preserve">. </w:t>
+      </w:r>
+    </w:p>
+    <w:p>
+      <w:pPr>
+        <w:spacing w:after="160" w:line="259" w:lineRule="auto"/>
+      </w:pPr>
+      <w:r>
+        <w:t xml:space="preserve">If you would like to </w:t>
+      </w:r>
+      <w:r>
+        <w:rPr>
+          <w:rFonts w:eastAsia="Times New Roman"/>
+          <w:color w:val="000000"/>
+        </w:rPr>
+        <w:t>use the Azure Research Servers, please ask your ITS Liaison to submit a request on your behalf in ConnectUs for the ‘Microsoft Azure Research Servers’. </w:t>
+      </w:r>
+    </w:p>
+    <w:p>
+      <w:pPr>
+        <w:spacing w:after="0"/>
+        <w:rPr>
+          <w:rFonts w:ascii="Georgia" w:hAnsi="Georgia"/>
+          <w:color w:val="4F81BD" w:themeColor="accent1"/>
+          <w:sz w:val="28"/>
+          <w:szCs w:val="28"/>
+        </w:rPr>
+      </w:pPr>
+    </w:p>
+    <w:p>
+      <w:pPr>
+        <w:spacing w:after="0"/>
+        <w:rPr>
+          <w:rFonts w:ascii="Georgia" w:hAnsi="Georgia"/>
+          <w:color w:val="4F81BD" w:themeColor="accent1"/>
+          <w:sz w:val="28"/>
+          <w:szCs w:val="28"/>
+        </w:rPr>
+      </w:pPr>
+      <w:r>
+        <w:rPr>
+          <w:rFonts w:ascii="Georgia" w:hAnsi="Georgia"/>
+          <w:color w:val="4F81BD" w:themeColor="accent1"/>
+          <w:sz w:val="28"/>
+          <w:szCs w:val="28"/>
+        </w:rPr>
+        <w:t>Assistance</w:t>
+      </w:r>
+      <w:r>
+        <w:rPr>
+          <w:rFonts w:ascii="Georgia" w:hAnsi="Georgia"/>
+          <w:color w:val="4F81BD" w:themeColor="accent1"/>
+          <w:sz w:val="28"/>
+          <w:szCs w:val="28"/>
+        </w:rPr>
+        <w:t xml:space="preserve">? </w:t>
+      </w:r>
+    </w:p>
+    <w:p>
+      <w:pPr>
+        <w:spacing w:after="160" w:line="259" w:lineRule="auto"/>
+      </w:pPr>
+      <w:r>
+        <w:t>If you have any questions or need assistance, please email</w:t>
+      </w:r>
+      <w:r>
+        <w:t xml:space="preserve"> </w:t>
+      </w:r>
+      <w:hyperlink r:id="rId14" w:history="1">
         <w:r>
           <w:rPr>
             <w:rStyle w:val="Hyperlink"/>
@@ -5806,31 +5444,11 @@
           <w:t>itservicedesk@brookings.edu</w:t>
         </w:r>
       </w:hyperlink>
-    </w:p>
-    <w:p>
-      <w:pPr>
-        <w:pStyle w:val="ListParagraph"/>
-        <w:numPr>
-          <w:ilvl w:val="0"/>
-          <w:numId w:val="6"/>
-        </w:numPr>
-        <w:spacing w:after="160" w:line="259" w:lineRule="auto"/>
-      </w:pPr>
-      <w:r>
-        <w:t>Eliminate hardware section</w:t>
-      </w:r>
-    </w:p>
-    <w:p>
-      <w:pPr>
-        <w:pStyle w:val="ListParagraph"/>
-        <w:numPr>
-          <w:ilvl w:val="0"/>
-          <w:numId w:val="6"/>
-        </w:numPr>
-        <w:spacing w:after="160" w:line="259" w:lineRule="auto"/>
-      </w:pPr>
-      <w:r>
-        <w:t>You can access the research servers remotely</w:t>
+      <w:r>
+        <w:rPr>
+          <w:rStyle w:val="Hyperlink"/>
+        </w:rPr>
+        <w:t xml:space="preserve">. </w:t>
       </w:r>
     </w:p>
     <w:p>
@@ -5845,12 +5463,12 @@
       </w:pPr>
     </w:p>
     <w:sectPr>
-      <w:headerReference w:type="even" r:id="rId14"/>
-      <w:headerReference w:type="default" r:id="rId15"/>
-      <w:footerReference w:type="even" r:id="rId16"/>
-      <w:footerReference w:type="default" r:id="rId17"/>
-      <w:headerReference w:type="first" r:id="rId18"/>
-      <w:footerReference w:type="first" r:id="rId19"/>
+      <w:headerReference w:type="even" r:id="rId15"/>
+      <w:headerReference w:type="default" r:id="rId16"/>
+      <w:footerReference w:type="even" r:id="rId17"/>
+      <w:footerReference w:type="default" r:id="rId18"/>
+      <w:headerReference w:type="first" r:id="rId19"/>
+      <w:footerReference w:type="first" r:id="rId20"/>
       <w:pgSz w:w="12240" w:h="15840"/>
       <w:pgMar w:top="540" w:right="720" w:bottom="810" w:left="900" w:header="540" w:footer="0" w:gutter="0"/>
       <w:cols w:space="720"/>

</xml_diff>

<commit_message>
Updated last updated date line
</commit_message>
<xml_diff>
--- a/Research Server User Guide.docx
+++ b/Research Server User Guide.docx
@@ -1909,7 +1909,15 @@
         <w:rPr>
           <w:szCs w:val="24"/>
         </w:rPr>
-        <w:t xml:space="preserve"> locations for storing and accessing data for your active projects. The V: drive is connected via a slower ethernet connection and should be used for long term storage. </w:t>
+        <w:t xml:space="preserve"> locations for storing and accessing data for your active projects. The V: drive is connected via a slower </w:t>
+      </w:r>
+      <w:bookmarkStart w:id="0" w:name="_GoBack"/>
+      <w:bookmarkEnd w:id="0"/>
+      <w:r>
+        <w:rPr>
+          <w:szCs w:val="24"/>
+        </w:rPr>
+        <w:t xml:space="preserve">ethernet connection and should be used for long term storage. </w:t>
       </w:r>
     </w:p>
     <w:p>
@@ -4860,8 +4868,6 @@
             </w:r>
           </w:p>
         </w:tc>
-        <w:bookmarkStart w:id="0" w:name="_GoBack"/>
-        <w:bookmarkEnd w:id="0"/>
       </w:tr>
       <w:tr>
         <w:trPr>
@@ -5463,12 +5469,8 @@
       </w:pPr>
     </w:p>
     <w:sectPr>
-      <w:headerReference w:type="even" r:id="rId15"/>
-      <w:headerReference w:type="default" r:id="rId16"/>
-      <w:footerReference w:type="even" r:id="rId17"/>
-      <w:footerReference w:type="default" r:id="rId18"/>
-      <w:headerReference w:type="first" r:id="rId19"/>
-      <w:footerReference w:type="first" r:id="rId20"/>
+      <w:headerReference w:type="default" r:id="rId15"/>
+      <w:footerReference w:type="default" r:id="rId16"/>
       <w:pgSz w:w="12240" w:h="15840"/>
       <w:pgMar w:top="540" w:right="720" w:bottom="810" w:left="900" w:header="540" w:footer="0" w:gutter="0"/>
       <w:cols w:space="720"/>
@@ -5504,16 +5506,6 @@
 </file>
 
 <file path=word/footer1.xml><?xml version="1.0" encoding="utf-8"?>
-<w:ftr xmlns:wpc="http://schemas.microsoft.com/office/word/2010/wordprocessingCanvas" xmlns:cx="http://schemas.microsoft.com/office/drawing/2014/chartex" xmlns:cx1="http://schemas.microsoft.com/office/drawing/2015/9/8/chartex" xmlns:cx2="http://schemas.microsoft.com/office/drawing/2015/10/21/chartex" xmlns:cx3="http://schemas.microsoft.com/office/drawing/2016/5/9/chartex" xmlns:cx4="http://schemas.microsoft.com/office/drawing/2016/5/10/chartex" xmlns:cx5="http://schemas.microsoft.com/office/drawing/2016/5/11/chartex" xmlns:cx6="http://schemas.microsoft.com/office/drawing/2016/5/12/chartex" xmlns:cx7="http://schemas.microsoft.com/office/drawing/2016/5/13/chartex" xmlns:cx8="http://schemas.microsoft.com/office/drawing/2016/5/14/chartex" xmlns:mc="http://schemas.openxmlformats.org/markup-compatibility/2006" xmlns:aink="http://schemas.microsoft.com/office/drawing/2016/ink" xmlns:am3d="http://schemas.microsoft.com/office/drawing/2017/model3d" xmlns:o="urn:schemas-microsoft-com:office:office" xmlns:r="http://schemas.openxmlformats.org/officeDocument/2006/relationships" xmlns:m="http://schemas.openxmlformats.org/officeDocument/2006/math" xmlns:v="urn:schemas-microsoft-com:vml" xmlns:wp14="http://schemas.microsoft.com/office/word/2010/wordprocessingDrawing" xmlns:wp="http://schemas.openxmlformats.org/drawingml/2006/wordprocessingDrawing" xmlns:w10="urn:schemas-microsoft-com:office:word" xmlns:w="http://schemas.openxmlformats.org/wordprocessingml/2006/main" xmlns:w14="http://schemas.microsoft.com/office/word/2010/wordml" xmlns:w15="http://schemas.microsoft.com/office/word/2012/wordml" xmlns:w16cid="http://schemas.microsoft.com/office/word/2016/wordml/cid" xmlns:w16se="http://schemas.microsoft.com/office/word/2015/wordml/symex" xmlns:wpg="http://schemas.microsoft.com/office/word/2010/wordprocessingGroup" xmlns:wpi="http://schemas.microsoft.com/office/word/2010/wordprocessingInk" xmlns:wne="http://schemas.microsoft.com/office/word/2006/wordml" xmlns:wps="http://schemas.microsoft.com/office/word/2010/wordprocessingShape" mc:Ignorable="w14 w15 w16se w16cid wp14">
-  <w:p>
-    <w:pPr>
-      <w:pStyle w:val="Footer"/>
-    </w:pPr>
-  </w:p>
-</w:ftr>
-</file>
-
-<file path=word/footer2.xml><?xml version="1.0" encoding="utf-8"?>
 <w:ftr xmlns:wpc="http://schemas.microsoft.com/office/word/2010/wordprocessingCanvas" xmlns:cx="http://schemas.microsoft.com/office/drawing/2014/chartex" xmlns:cx1="http://schemas.microsoft.com/office/drawing/2015/9/8/chartex" xmlns:cx2="http://schemas.microsoft.com/office/drawing/2015/10/21/chartex" xmlns:cx3="http://schemas.microsoft.com/office/drawing/2016/5/9/chartex" xmlns:cx4="http://schemas.microsoft.com/office/drawing/2016/5/10/chartex" xmlns:cx5="http://schemas.microsoft.com/office/drawing/2016/5/11/chartex" xmlns:cx6="http://schemas.microsoft.com/office/drawing/2016/5/12/chartex" xmlns:cx7="http://schemas.microsoft.com/office/drawing/2016/5/13/chartex" xmlns:cx8="http://schemas.microsoft.com/office/drawing/2016/5/14/chartex" xmlns:mc="http://schemas.openxmlformats.org/markup-compatibility/2006" xmlns:aink="http://schemas.microsoft.com/office/drawing/2016/ink" xmlns:am3d="http://schemas.microsoft.com/office/drawing/2017/model3d" xmlns:o="urn:schemas-microsoft-com:office:office" xmlns:r="http://schemas.openxmlformats.org/officeDocument/2006/relationships" xmlns:m="http://schemas.openxmlformats.org/officeDocument/2006/math" xmlns:v="urn:schemas-microsoft-com:vml" xmlns:wp14="http://schemas.microsoft.com/office/word/2010/wordprocessingDrawing" xmlns:wp="http://schemas.openxmlformats.org/drawingml/2006/wordprocessingDrawing" xmlns:w10="urn:schemas-microsoft-com:office:word" xmlns:w="http://schemas.openxmlformats.org/wordprocessingml/2006/main" xmlns:w14="http://schemas.microsoft.com/office/word/2010/wordml" xmlns:w15="http://schemas.microsoft.com/office/word/2012/wordml" xmlns:w16cid="http://schemas.microsoft.com/office/word/2016/wordml/cid" xmlns:w16se="http://schemas.microsoft.com/office/word/2015/wordml/symex" xmlns:wpg="http://schemas.microsoft.com/office/word/2010/wordprocessingGroup" xmlns:wpi="http://schemas.microsoft.com/office/word/2010/wordprocessingInk" xmlns:wne="http://schemas.microsoft.com/office/word/2006/wordml" xmlns:wps="http://schemas.microsoft.com/office/word/2010/wordprocessingShape" mc:Ignorable="w14 w15 w16se w16cid wp14">
   <w:sdt>
     <w:sdtPr>
@@ -5685,16 +5677,6 @@
 </w:ftr>
 </file>
 
-<file path=word/footer3.xml><?xml version="1.0" encoding="utf-8"?>
-<w:ftr xmlns:wpc="http://schemas.microsoft.com/office/word/2010/wordprocessingCanvas" xmlns:cx="http://schemas.microsoft.com/office/drawing/2014/chartex" xmlns:cx1="http://schemas.microsoft.com/office/drawing/2015/9/8/chartex" xmlns:cx2="http://schemas.microsoft.com/office/drawing/2015/10/21/chartex" xmlns:cx3="http://schemas.microsoft.com/office/drawing/2016/5/9/chartex" xmlns:cx4="http://schemas.microsoft.com/office/drawing/2016/5/10/chartex" xmlns:cx5="http://schemas.microsoft.com/office/drawing/2016/5/11/chartex" xmlns:cx6="http://schemas.microsoft.com/office/drawing/2016/5/12/chartex" xmlns:cx7="http://schemas.microsoft.com/office/drawing/2016/5/13/chartex" xmlns:cx8="http://schemas.microsoft.com/office/drawing/2016/5/14/chartex" xmlns:mc="http://schemas.openxmlformats.org/markup-compatibility/2006" xmlns:aink="http://schemas.microsoft.com/office/drawing/2016/ink" xmlns:am3d="http://schemas.microsoft.com/office/drawing/2017/model3d" xmlns:o="urn:schemas-microsoft-com:office:office" xmlns:r="http://schemas.openxmlformats.org/officeDocument/2006/relationships" xmlns:m="http://schemas.openxmlformats.org/officeDocument/2006/math" xmlns:v="urn:schemas-microsoft-com:vml" xmlns:wp14="http://schemas.microsoft.com/office/word/2010/wordprocessingDrawing" xmlns:wp="http://schemas.openxmlformats.org/drawingml/2006/wordprocessingDrawing" xmlns:w10="urn:schemas-microsoft-com:office:word" xmlns:w="http://schemas.openxmlformats.org/wordprocessingml/2006/main" xmlns:w14="http://schemas.microsoft.com/office/word/2010/wordml" xmlns:w15="http://schemas.microsoft.com/office/word/2012/wordml" xmlns:w16cid="http://schemas.microsoft.com/office/word/2016/wordml/cid" xmlns:w16se="http://schemas.microsoft.com/office/word/2015/wordml/symex" xmlns:wpg="http://schemas.microsoft.com/office/word/2010/wordprocessingGroup" xmlns:wpi="http://schemas.microsoft.com/office/word/2010/wordprocessingInk" xmlns:wne="http://schemas.microsoft.com/office/word/2006/wordml" xmlns:wps="http://schemas.microsoft.com/office/word/2010/wordprocessingShape" mc:Ignorable="w14 w15 w16se w16cid wp14">
-  <w:p>
-    <w:pPr>
-      <w:pStyle w:val="Footer"/>
-    </w:pPr>
-  </w:p>
-</w:ftr>
-</file>
-
 <file path=word/footnotes.xml><?xml version="1.0" encoding="utf-8"?>
 <w:footnotes xmlns:wpc="http://schemas.microsoft.com/office/word/2010/wordprocessingCanvas" xmlns:cx="http://schemas.microsoft.com/office/drawing/2014/chartex" xmlns:cx1="http://schemas.microsoft.com/office/drawing/2015/9/8/chartex" xmlns:cx2="http://schemas.microsoft.com/office/drawing/2015/10/21/chartex" xmlns:cx3="http://schemas.microsoft.com/office/drawing/2016/5/9/chartex" xmlns:cx4="http://schemas.microsoft.com/office/drawing/2016/5/10/chartex" xmlns:cx5="http://schemas.microsoft.com/office/drawing/2016/5/11/chartex" xmlns:cx6="http://schemas.microsoft.com/office/drawing/2016/5/12/chartex" xmlns:cx7="http://schemas.microsoft.com/office/drawing/2016/5/13/chartex" xmlns:cx8="http://schemas.microsoft.com/office/drawing/2016/5/14/chartex" xmlns:mc="http://schemas.openxmlformats.org/markup-compatibility/2006" xmlns:aink="http://schemas.microsoft.com/office/drawing/2016/ink" xmlns:am3d="http://schemas.microsoft.com/office/drawing/2017/model3d" xmlns:o="urn:schemas-microsoft-com:office:office" xmlns:r="http://schemas.openxmlformats.org/officeDocument/2006/relationships" xmlns:m="http://schemas.openxmlformats.org/officeDocument/2006/math" xmlns:v="urn:schemas-microsoft-com:vml" xmlns:wp14="http://schemas.microsoft.com/office/word/2010/wordprocessingDrawing" xmlns:wp="http://schemas.openxmlformats.org/drawingml/2006/wordprocessingDrawing" xmlns:w10="urn:schemas-microsoft-com:office:word" xmlns:w="http://schemas.openxmlformats.org/wordprocessingml/2006/main" xmlns:w14="http://schemas.microsoft.com/office/word/2010/wordml" xmlns:w15="http://schemas.microsoft.com/office/word/2012/wordml" xmlns:w16cid="http://schemas.microsoft.com/office/word/2016/wordml/cid" xmlns:w16se="http://schemas.microsoft.com/office/word/2015/wordml/symex" xmlns:wpg="http://schemas.microsoft.com/office/word/2010/wordprocessingGroup" xmlns:wpi="http://schemas.microsoft.com/office/word/2010/wordprocessingInk" xmlns:wne="http://schemas.microsoft.com/office/word/2006/wordml" xmlns:wps="http://schemas.microsoft.com/office/word/2010/wordprocessingShape" mc:Ignorable="w14 w15 w16se w16cid wp14">
   <w:footnote w:type="separator" w:id="-1">
@@ -5721,16 +5703,6 @@
 </file>
 
 <file path=word/header1.xml><?xml version="1.0" encoding="utf-8"?>
-<w:hdr xmlns:wpc="http://schemas.microsoft.com/office/word/2010/wordprocessingCanvas" xmlns:cx="http://schemas.microsoft.com/office/drawing/2014/chartex" xmlns:cx1="http://schemas.microsoft.com/office/drawing/2015/9/8/chartex" xmlns:cx2="http://schemas.microsoft.com/office/drawing/2015/10/21/chartex" xmlns:cx3="http://schemas.microsoft.com/office/drawing/2016/5/9/chartex" xmlns:cx4="http://schemas.microsoft.com/office/drawing/2016/5/10/chartex" xmlns:cx5="http://schemas.microsoft.com/office/drawing/2016/5/11/chartex" xmlns:cx6="http://schemas.microsoft.com/office/drawing/2016/5/12/chartex" xmlns:cx7="http://schemas.microsoft.com/office/drawing/2016/5/13/chartex" xmlns:cx8="http://schemas.microsoft.com/office/drawing/2016/5/14/chartex" xmlns:mc="http://schemas.openxmlformats.org/markup-compatibility/2006" xmlns:aink="http://schemas.microsoft.com/office/drawing/2016/ink" xmlns:am3d="http://schemas.microsoft.com/office/drawing/2017/model3d" xmlns:o="urn:schemas-microsoft-com:office:office" xmlns:r="http://schemas.openxmlformats.org/officeDocument/2006/relationships" xmlns:m="http://schemas.openxmlformats.org/officeDocument/2006/math" xmlns:v="urn:schemas-microsoft-com:vml" xmlns:wp14="http://schemas.microsoft.com/office/word/2010/wordprocessingDrawing" xmlns:wp="http://schemas.openxmlformats.org/drawingml/2006/wordprocessingDrawing" xmlns:w10="urn:schemas-microsoft-com:office:word" xmlns:w="http://schemas.openxmlformats.org/wordprocessingml/2006/main" xmlns:w14="http://schemas.microsoft.com/office/word/2010/wordml" xmlns:w15="http://schemas.microsoft.com/office/word/2012/wordml" xmlns:w16cid="http://schemas.microsoft.com/office/word/2016/wordml/cid" xmlns:w16se="http://schemas.microsoft.com/office/word/2015/wordml/symex" xmlns:wpg="http://schemas.microsoft.com/office/word/2010/wordprocessingGroup" xmlns:wpi="http://schemas.microsoft.com/office/word/2010/wordprocessingInk" xmlns:wne="http://schemas.microsoft.com/office/word/2006/wordml" xmlns:wps="http://schemas.microsoft.com/office/word/2010/wordprocessingShape" mc:Ignorable="w14 w15 w16se w16cid wp14">
-  <w:p>
-    <w:pPr>
-      <w:pStyle w:val="Header"/>
-    </w:pPr>
-  </w:p>
-</w:hdr>
-</file>
-
-<file path=word/header2.xml><?xml version="1.0" encoding="utf-8"?>
 <w:hdr xmlns:wpc="http://schemas.microsoft.com/office/word/2010/wordprocessingCanvas" xmlns:cx="http://schemas.microsoft.com/office/drawing/2014/chartex" xmlns:cx1="http://schemas.microsoft.com/office/drawing/2015/9/8/chartex" xmlns:cx2="http://schemas.microsoft.com/office/drawing/2015/10/21/chartex" xmlns:cx3="http://schemas.microsoft.com/office/drawing/2016/5/9/chartex" xmlns:cx4="http://schemas.microsoft.com/office/drawing/2016/5/10/chartex" xmlns:cx5="http://schemas.microsoft.com/office/drawing/2016/5/11/chartex" xmlns:cx6="http://schemas.microsoft.com/office/drawing/2016/5/12/chartex" xmlns:cx7="http://schemas.microsoft.com/office/drawing/2016/5/13/chartex" xmlns:cx8="http://schemas.microsoft.com/office/drawing/2016/5/14/chartex" xmlns:mc="http://schemas.openxmlformats.org/markup-compatibility/2006" xmlns:aink="http://schemas.microsoft.com/office/drawing/2016/ink" xmlns:am3d="http://schemas.microsoft.com/office/drawing/2017/model3d" xmlns:o="urn:schemas-microsoft-com:office:office" xmlns:r="http://schemas.openxmlformats.org/officeDocument/2006/relationships" xmlns:m="http://schemas.openxmlformats.org/officeDocument/2006/math" xmlns:v="urn:schemas-microsoft-com:vml" xmlns:wp14="http://schemas.microsoft.com/office/word/2010/wordprocessingDrawing" xmlns:wp="http://schemas.openxmlformats.org/drawingml/2006/wordprocessingDrawing" xmlns:w10="urn:schemas-microsoft-com:office:word" xmlns:w="http://schemas.openxmlformats.org/wordprocessingml/2006/main" xmlns:w14="http://schemas.microsoft.com/office/word/2010/wordml" xmlns:w15="http://schemas.microsoft.com/office/word/2012/wordml" xmlns:w16cid="http://schemas.microsoft.com/office/word/2016/wordml/cid" xmlns:w16se="http://schemas.microsoft.com/office/word/2015/wordml/symex" xmlns:wpg="http://schemas.microsoft.com/office/word/2010/wordprocessingGroup" xmlns:wpi="http://schemas.microsoft.com/office/word/2010/wordprocessingInk" xmlns:wne="http://schemas.microsoft.com/office/word/2006/wordml" xmlns:wps="http://schemas.microsoft.com/office/word/2010/wordprocessingShape" mc:Ignorable="w14 w15 w16se w16cid wp14">
   <w:p>
     <w:pPr>
@@ -5759,7 +5731,14 @@
         <w:i/>
         <w:color w:val="808080" w:themeColor="background1" w:themeShade="80"/>
       </w:rPr>
-      <w:t>August 23</w:t>
+      <w:t>August 2</w:t>
+    </w:r>
+    <w:r>
+      <w:rPr>
+        <w:i/>
+        <w:color w:val="808080" w:themeColor="background1" w:themeShade="80"/>
+      </w:rPr>
+      <w:t>8</w:t>
     </w:r>
     <w:r>
       <w:rPr>
@@ -5768,16 +5747,6 @@
       </w:rPr>
       <w:t>, 2018</w:t>
     </w:r>
-  </w:p>
-</w:hdr>
-</file>
-
-<file path=word/header3.xml><?xml version="1.0" encoding="utf-8"?>
-<w:hdr xmlns:wpc="http://schemas.microsoft.com/office/word/2010/wordprocessingCanvas" xmlns:cx="http://schemas.microsoft.com/office/drawing/2014/chartex" xmlns:cx1="http://schemas.microsoft.com/office/drawing/2015/9/8/chartex" xmlns:cx2="http://schemas.microsoft.com/office/drawing/2015/10/21/chartex" xmlns:cx3="http://schemas.microsoft.com/office/drawing/2016/5/9/chartex" xmlns:cx4="http://schemas.microsoft.com/office/drawing/2016/5/10/chartex" xmlns:cx5="http://schemas.microsoft.com/office/drawing/2016/5/11/chartex" xmlns:cx6="http://schemas.microsoft.com/office/drawing/2016/5/12/chartex" xmlns:cx7="http://schemas.microsoft.com/office/drawing/2016/5/13/chartex" xmlns:cx8="http://schemas.microsoft.com/office/drawing/2016/5/14/chartex" xmlns:mc="http://schemas.openxmlformats.org/markup-compatibility/2006" xmlns:aink="http://schemas.microsoft.com/office/drawing/2016/ink" xmlns:am3d="http://schemas.microsoft.com/office/drawing/2017/model3d" xmlns:o="urn:schemas-microsoft-com:office:office" xmlns:r="http://schemas.openxmlformats.org/officeDocument/2006/relationships" xmlns:m="http://schemas.openxmlformats.org/officeDocument/2006/math" xmlns:v="urn:schemas-microsoft-com:vml" xmlns:wp14="http://schemas.microsoft.com/office/word/2010/wordprocessingDrawing" xmlns:wp="http://schemas.openxmlformats.org/drawingml/2006/wordprocessingDrawing" xmlns:w10="urn:schemas-microsoft-com:office:word" xmlns:w="http://schemas.openxmlformats.org/wordprocessingml/2006/main" xmlns:w14="http://schemas.microsoft.com/office/word/2010/wordml" xmlns:w15="http://schemas.microsoft.com/office/word/2012/wordml" xmlns:w16cid="http://schemas.microsoft.com/office/word/2016/wordml/cid" xmlns:w16se="http://schemas.microsoft.com/office/word/2015/wordml/symex" xmlns:wpg="http://schemas.microsoft.com/office/word/2010/wordprocessingGroup" xmlns:wpi="http://schemas.microsoft.com/office/word/2010/wordprocessingInk" xmlns:wne="http://schemas.microsoft.com/office/word/2006/wordml" xmlns:wps="http://schemas.microsoft.com/office/word/2010/wordprocessingShape" mc:Ignorable="w14 w15 w16se w16cid wp14">
-  <w:p>
-    <w:pPr>
-      <w:pStyle w:val="Header"/>
-    </w:pPr>
   </w:p>
 </w:hdr>
 </file>

</xml_diff>